<commit_message>
ACTIVIDAD DEL PROCESO CONTROL DE CAMBIO
</commit_message>
<xml_diff>
--- a/documentos/PGCC.docx
+++ b/documentos/PGCC.docx
@@ -1,6 +1,6 @@
 
 <file path=word/document.xml><?xml version="1.0" encoding="utf-8"?>
-<w:document xmlns:wpc="http://schemas.microsoft.com/office/word/2010/wordprocessingCanvas" xmlns:mc="http://schemas.openxmlformats.org/markup-compatibility/2006" xmlns:o="urn:schemas-microsoft-com:office:office" xmlns:r="http://schemas.openxmlformats.org/officeDocument/2006/relationships" xmlns:m="http://schemas.openxmlformats.org/officeDocument/2006/math" xmlns:v="urn:schemas-microsoft-com:vml" xmlns:wp14="http://schemas.microsoft.com/office/word/2010/wordprocessingDrawing" xmlns:wp="http://schemas.openxmlformats.org/drawingml/2006/wordprocessingDrawing" xmlns:w10="urn:schemas-microsoft-com:office:word" xmlns:w="http://schemas.openxmlformats.org/wordprocessingml/2006/main" xmlns:w14="http://schemas.microsoft.com/office/word/2010/wordml" xmlns:wpg="http://schemas.microsoft.com/office/word/2010/wordprocessingGroup" xmlns:wpi="http://schemas.microsoft.com/office/word/2010/wordprocessingInk" xmlns:wne="http://schemas.microsoft.com/office/word/2006/wordml" xmlns:wps="http://schemas.microsoft.com/office/word/2010/wordprocessingShape" mc:Ignorable="w14 wp14">
+<w:document xmlns:wpc="http://schemas.microsoft.com/office/word/2010/wordprocessingCanvas" xmlns:mc="http://schemas.openxmlformats.org/markup-compatibility/2006" xmlns:o="urn:schemas-microsoft-com:office:office" xmlns:r="http://schemas.openxmlformats.org/officeDocument/2006/relationships" xmlns:m="http://schemas.openxmlformats.org/officeDocument/2006/math" xmlns:v="urn:schemas-microsoft-com:vml" xmlns:wp14="http://schemas.microsoft.com/office/word/2010/wordprocessingDrawing" xmlns:wp="http://schemas.openxmlformats.org/drawingml/2006/wordprocessingDrawing" xmlns:w10="urn:schemas-microsoft-com:office:word" xmlns:w="http://schemas.openxmlformats.org/wordprocessingml/2006/main" xmlns:w14="http://schemas.microsoft.com/office/word/2010/wordml" xmlns:w15="http://schemas.microsoft.com/office/word/2012/wordml" xmlns:wpg="http://schemas.microsoft.com/office/word/2010/wordprocessingGroup" xmlns:wpi="http://schemas.microsoft.com/office/word/2010/wordprocessingInk" xmlns:wne="http://schemas.microsoft.com/office/word/2006/wordml" xmlns:wps="http://schemas.microsoft.com/office/word/2010/wordprocessingShape" mc:Ignorable="w14 w15 wp14">
   <w:body>
     <w:p/>
     <w:p/>
@@ -809,7 +809,7 @@
     <w:p/>
     <w:p>
       <w:pPr>
-        <w:pStyle w:val="ListParagraph"/>
+        <w:pStyle w:val="Prrafodelista"/>
         <w:numPr>
           <w:ilvl w:val="0"/>
           <w:numId w:val="1"/>
@@ -822,12 +822,12 @@
     </w:p>
     <w:p>
       <w:pPr>
-        <w:pStyle w:val="ListParagraph"/>
-      </w:pPr>
-    </w:p>
-    <w:p>
-      <w:pPr>
-        <w:pStyle w:val="ListParagraph"/>
+        <w:pStyle w:val="Prrafodelista"/>
+      </w:pPr>
+    </w:p>
+    <w:p>
+      <w:pPr>
+        <w:pStyle w:val="Prrafodelista"/>
         <w:jc w:val="both"/>
       </w:pPr>
       <w:r>
@@ -836,13 +836,13 @@
     </w:p>
     <w:p>
       <w:pPr>
-        <w:pStyle w:val="ListParagraph"/>
+        <w:pStyle w:val="Prrafodelista"/>
         <w:jc w:val="both"/>
       </w:pPr>
     </w:p>
     <w:p>
       <w:pPr>
-        <w:pStyle w:val="ListParagraph"/>
+        <w:pStyle w:val="Prrafodelista"/>
         <w:jc w:val="both"/>
       </w:pPr>
       <w:r>
@@ -857,12 +857,12 @@
     </w:p>
     <w:p>
       <w:pPr>
-        <w:pStyle w:val="ListParagraph"/>
-      </w:pPr>
-    </w:p>
-    <w:p>
-      <w:pPr>
-        <w:pStyle w:val="ListParagraph"/>
+        <w:pStyle w:val="Prrafodelista"/>
+      </w:pPr>
+    </w:p>
+    <w:p>
+      <w:pPr>
+        <w:pStyle w:val="Prrafodelista"/>
         <w:numPr>
           <w:ilvl w:val="0"/>
           <w:numId w:val="1"/>
@@ -895,7 +895,7 @@
                     <pic:cNvPicPr/>
                   </pic:nvPicPr>
                   <pic:blipFill>
-                    <a:blip r:embed="rId6"/>
+                    <a:blip r:embed="rId5"/>
                     <a:stretch>
                       <a:fillRect/>
                     </a:stretch>
@@ -923,7 +923,7 @@
     </w:p>
     <w:p>
       <w:pPr>
-        <w:pStyle w:val="ListParagraph"/>
+        <w:pStyle w:val="Prrafodelista"/>
         <w:numPr>
           <w:ilvl w:val="0"/>
           <w:numId w:val="1"/>
@@ -1343,7 +1343,7 @@
     <w:p/>
     <w:p>
       <w:pPr>
-        <w:pStyle w:val="ListParagraph"/>
+        <w:pStyle w:val="Prrafodelista"/>
         <w:numPr>
           <w:ilvl w:val="0"/>
           <w:numId w:val="1"/>
@@ -1355,12 +1355,12 @@
     </w:p>
     <w:p>
       <w:pPr>
-        <w:pStyle w:val="ListParagraph"/>
+        <w:pStyle w:val="Prrafodelista"/>
       </w:pPr>
     </w:p>
     <w:tbl>
       <w:tblPr>
-        <w:tblStyle w:val="TableGrid"/>
+        <w:tblStyle w:val="Tablaconcuadrcula"/>
         <w:tblW w:w="0" w:type="auto"/>
         <w:tblLook w:val="04A0" w:firstRow="1" w:lastRow="0" w:firstColumn="1" w:lastColumn="0" w:noHBand="0" w:noVBand="1"/>
       </w:tblPr>
@@ -2121,7 +2121,7 @@
     <w:p/>
     <w:p>
       <w:pPr>
-        <w:pStyle w:val="ListParagraph"/>
+        <w:pStyle w:val="Prrafodelista"/>
         <w:numPr>
           <w:ilvl w:val="0"/>
           <w:numId w:val="1"/>
@@ -2133,12 +2133,12 @@
     </w:p>
     <w:p>
       <w:pPr>
-        <w:pStyle w:val="ListParagraph"/>
-      </w:pPr>
-    </w:p>
-    <w:p>
-      <w:pPr>
-        <w:pStyle w:val="ListParagraph"/>
+        <w:pStyle w:val="Prrafodelista"/>
+      </w:pPr>
+    </w:p>
+    <w:p>
+      <w:pPr>
+        <w:pStyle w:val="Prrafodelista"/>
         <w:numPr>
           <w:ilvl w:val="1"/>
           <w:numId w:val="1"/>
@@ -2150,13 +2150,13 @@
     </w:p>
     <w:p>
       <w:pPr>
-        <w:pStyle w:val="ListParagraph"/>
+        <w:pStyle w:val="Prrafodelista"/>
         <w:ind w:left="1440"/>
       </w:pPr>
     </w:p>
     <w:p>
       <w:pPr>
-        <w:pStyle w:val="ListParagraph"/>
+        <w:pStyle w:val="Prrafodelista"/>
         <w:ind w:left="1440"/>
         <w:rPr>
           <w:b/>
@@ -2171,7 +2171,7 @@
     </w:p>
     <w:p>
       <w:pPr>
-        <w:pStyle w:val="ListParagraph"/>
+        <w:pStyle w:val="Prrafodelista"/>
         <w:numPr>
           <w:ilvl w:val="3"/>
           <w:numId w:val="1"/>
@@ -2183,13 +2183,13 @@
     </w:p>
     <w:p>
       <w:pPr>
-        <w:pStyle w:val="ListParagraph"/>
+        <w:pStyle w:val="Prrafodelista"/>
         <w:ind w:left="1440"/>
       </w:pPr>
     </w:p>
     <w:p>
       <w:pPr>
-        <w:pStyle w:val="ListParagraph"/>
+        <w:pStyle w:val="Prrafodelista"/>
         <w:ind w:left="1440"/>
         <w:rPr>
           <w:b/>
@@ -2204,7 +2204,7 @@
     </w:p>
     <w:p>
       <w:pPr>
-        <w:pStyle w:val="ListParagraph"/>
+        <w:pStyle w:val="Prrafodelista"/>
         <w:numPr>
           <w:ilvl w:val="3"/>
           <w:numId w:val="1"/>
@@ -2216,13 +2216,13 @@
     </w:p>
     <w:p>
       <w:pPr>
-        <w:pStyle w:val="ListParagraph"/>
+        <w:pStyle w:val="Prrafodelista"/>
         <w:ind w:left="1440"/>
       </w:pPr>
     </w:p>
     <w:p>
       <w:pPr>
-        <w:pStyle w:val="ListParagraph"/>
+        <w:pStyle w:val="Prrafodelista"/>
         <w:ind w:left="1440"/>
         <w:rPr>
           <w:b/>
@@ -2238,7 +2238,7 @@
     </w:p>
     <w:p>
       <w:pPr>
-        <w:pStyle w:val="ListParagraph"/>
+        <w:pStyle w:val="Prrafodelista"/>
         <w:numPr>
           <w:ilvl w:val="3"/>
           <w:numId w:val="1"/>
@@ -2250,7 +2250,7 @@
     </w:p>
     <w:p>
       <w:pPr>
-        <w:pStyle w:val="ListParagraph"/>
+        <w:pStyle w:val="Prrafodelista"/>
         <w:numPr>
           <w:ilvl w:val="3"/>
           <w:numId w:val="1"/>
@@ -2262,13 +2262,13 @@
     </w:p>
     <w:p>
       <w:pPr>
-        <w:pStyle w:val="ListParagraph"/>
+        <w:pStyle w:val="Prrafodelista"/>
         <w:ind w:left="1440"/>
       </w:pPr>
     </w:p>
     <w:p>
       <w:pPr>
-        <w:pStyle w:val="ListParagraph"/>
+        <w:pStyle w:val="Prrafodelista"/>
         <w:numPr>
           <w:ilvl w:val="1"/>
           <w:numId w:val="1"/>
@@ -2289,13 +2289,13 @@
     </w:p>
     <w:p>
       <w:pPr>
-        <w:pStyle w:val="ListParagraph"/>
+        <w:pStyle w:val="Prrafodelista"/>
         <w:ind w:left="1440"/>
       </w:pPr>
     </w:p>
     <w:p>
       <w:pPr>
-        <w:pStyle w:val="ListParagraph"/>
+        <w:pStyle w:val="Prrafodelista"/>
         <w:ind w:left="1440"/>
         <w:rPr>
           <w:b/>
@@ -2310,7 +2310,7 @@
     </w:p>
     <w:p>
       <w:pPr>
-        <w:pStyle w:val="ListParagraph"/>
+        <w:pStyle w:val="Prrafodelista"/>
         <w:numPr>
           <w:ilvl w:val="3"/>
           <w:numId w:val="1"/>
@@ -2329,7 +2329,7 @@
     </w:p>
     <w:p>
       <w:pPr>
-        <w:pStyle w:val="ListParagraph"/>
+        <w:pStyle w:val="Prrafodelista"/>
         <w:numPr>
           <w:ilvl w:val="3"/>
           <w:numId w:val="1"/>
@@ -2342,13 +2342,13 @@
     </w:p>
     <w:p>
       <w:pPr>
-        <w:pStyle w:val="ListParagraph"/>
+        <w:pStyle w:val="Prrafodelista"/>
         <w:ind w:left="1440"/>
       </w:pPr>
     </w:p>
     <w:p>
       <w:pPr>
-        <w:pStyle w:val="ListParagraph"/>
+        <w:pStyle w:val="Prrafodelista"/>
         <w:ind w:left="1440"/>
         <w:rPr>
           <w:b/>
@@ -2363,7 +2363,7 @@
     </w:p>
     <w:p>
       <w:pPr>
-        <w:pStyle w:val="ListParagraph"/>
+        <w:pStyle w:val="Prrafodelista"/>
         <w:numPr>
           <w:ilvl w:val="3"/>
           <w:numId w:val="1"/>
@@ -2375,13 +2375,13 @@
     </w:p>
     <w:p>
       <w:pPr>
-        <w:pStyle w:val="ListParagraph"/>
+        <w:pStyle w:val="Prrafodelista"/>
         <w:ind w:left="1440"/>
       </w:pPr>
     </w:p>
     <w:p>
       <w:pPr>
-        <w:pStyle w:val="ListParagraph"/>
+        <w:pStyle w:val="Prrafodelista"/>
         <w:ind w:left="1440"/>
         <w:rPr>
           <w:b/>
@@ -2396,7 +2396,7 @@
     </w:p>
     <w:p>
       <w:pPr>
-        <w:pStyle w:val="ListParagraph"/>
+        <w:pStyle w:val="Prrafodelista"/>
         <w:numPr>
           <w:ilvl w:val="3"/>
           <w:numId w:val="1"/>
@@ -2427,13 +2427,13 @@
     </w:p>
     <w:p>
       <w:pPr>
-        <w:pStyle w:val="ListParagraph"/>
+        <w:pStyle w:val="Prrafodelista"/>
         <w:ind w:left="1440"/>
       </w:pPr>
     </w:p>
     <w:p>
       <w:pPr>
-        <w:pStyle w:val="ListParagraph"/>
+        <w:pStyle w:val="Prrafodelista"/>
         <w:numPr>
           <w:ilvl w:val="1"/>
           <w:numId w:val="1"/>
@@ -2445,13 +2445,13 @@
     </w:p>
     <w:p>
       <w:pPr>
-        <w:pStyle w:val="ListParagraph"/>
+        <w:pStyle w:val="Prrafodelista"/>
         <w:ind w:left="1440"/>
       </w:pPr>
     </w:p>
     <w:p>
       <w:pPr>
-        <w:pStyle w:val="ListParagraph"/>
+        <w:pStyle w:val="Prrafodelista"/>
         <w:ind w:left="1440"/>
         <w:rPr>
           <w:b/>
@@ -2466,7 +2466,7 @@
     </w:p>
     <w:p>
       <w:pPr>
-        <w:pStyle w:val="ListParagraph"/>
+        <w:pStyle w:val="Prrafodelista"/>
         <w:numPr>
           <w:ilvl w:val="3"/>
           <w:numId w:val="1"/>
@@ -2479,7 +2479,7 @@
     </w:p>
     <w:p>
       <w:pPr>
-        <w:pStyle w:val="ListParagraph"/>
+        <w:pStyle w:val="Prrafodelista"/>
         <w:numPr>
           <w:ilvl w:val="3"/>
           <w:numId w:val="1"/>
@@ -2492,13 +2492,13 @@
     </w:p>
     <w:p>
       <w:pPr>
-        <w:pStyle w:val="ListParagraph"/>
+        <w:pStyle w:val="Prrafodelista"/>
         <w:ind w:left="1440"/>
       </w:pPr>
     </w:p>
     <w:p>
       <w:pPr>
-        <w:pStyle w:val="ListParagraph"/>
+        <w:pStyle w:val="Prrafodelista"/>
         <w:ind w:left="1440"/>
         <w:rPr>
           <w:b/>
@@ -2513,7 +2513,7 @@
     </w:p>
     <w:p>
       <w:pPr>
-        <w:pStyle w:val="ListParagraph"/>
+        <w:pStyle w:val="Prrafodelista"/>
         <w:numPr>
           <w:ilvl w:val="3"/>
           <w:numId w:val="1"/>
@@ -2525,13 +2525,13 @@
     </w:p>
     <w:p>
       <w:pPr>
-        <w:pStyle w:val="ListParagraph"/>
+        <w:pStyle w:val="Prrafodelista"/>
         <w:ind w:left="1440"/>
       </w:pPr>
     </w:p>
     <w:p>
       <w:pPr>
-        <w:pStyle w:val="ListParagraph"/>
+        <w:pStyle w:val="Prrafodelista"/>
         <w:ind w:left="1440"/>
         <w:rPr>
           <w:b/>
@@ -2546,7 +2546,7 @@
     </w:p>
     <w:p>
       <w:pPr>
-        <w:pStyle w:val="ListParagraph"/>
+        <w:pStyle w:val="Prrafodelista"/>
         <w:numPr>
           <w:ilvl w:val="3"/>
           <w:numId w:val="1"/>
@@ -2561,7 +2561,7 @@
     </w:p>
     <w:p>
       <w:pPr>
-        <w:pStyle w:val="ListParagraph"/>
+        <w:pStyle w:val="Prrafodelista"/>
         <w:numPr>
           <w:ilvl w:val="3"/>
           <w:numId w:val="1"/>
@@ -2573,13 +2573,13 @@
     </w:p>
     <w:p>
       <w:pPr>
-        <w:pStyle w:val="ListParagraph"/>
+        <w:pStyle w:val="Prrafodelista"/>
         <w:ind w:left="1440"/>
       </w:pPr>
     </w:p>
     <w:p>
       <w:pPr>
-        <w:pStyle w:val="ListParagraph"/>
+        <w:pStyle w:val="Prrafodelista"/>
         <w:numPr>
           <w:ilvl w:val="1"/>
           <w:numId w:val="1"/>
@@ -2591,13 +2591,13 @@
     </w:p>
     <w:p>
       <w:pPr>
-        <w:pStyle w:val="ListParagraph"/>
+        <w:pStyle w:val="Prrafodelista"/>
         <w:ind w:left="1440"/>
       </w:pPr>
     </w:p>
     <w:p>
       <w:pPr>
-        <w:pStyle w:val="ListParagraph"/>
+        <w:pStyle w:val="Prrafodelista"/>
         <w:ind w:left="1440"/>
         <w:rPr>
           <w:b/>
@@ -2612,7 +2612,7 @@
     </w:p>
     <w:p>
       <w:pPr>
-        <w:pStyle w:val="ListParagraph"/>
+        <w:pStyle w:val="Prrafodelista"/>
         <w:numPr>
           <w:ilvl w:val="3"/>
           <w:numId w:val="1"/>
@@ -2620,15 +2620,12 @@
         <w:jc w:val="both"/>
       </w:pPr>
       <w:r>
-        <w:t xml:space="preserve">Analizar el </w:t>
-      </w:r>
-      <w:r>
-        <w:t>impacto del cambio</w:t>
-      </w:r>
-    </w:p>
-    <w:p>
-      <w:pPr>
-        <w:pStyle w:val="ListParagraph"/>
+        <w:t>Analizar el impacto del cambio</w:t>
+      </w:r>
+    </w:p>
+    <w:p>
+      <w:pPr>
+        <w:pStyle w:val="Prrafodelista"/>
         <w:numPr>
           <w:ilvl w:val="3"/>
           <w:numId w:val="1"/>
@@ -2641,7 +2638,7 @@
     </w:p>
     <w:p>
       <w:pPr>
-        <w:pStyle w:val="ListParagraph"/>
+        <w:pStyle w:val="Prrafodelista"/>
         <w:numPr>
           <w:ilvl w:val="3"/>
           <w:numId w:val="1"/>
@@ -2649,21 +2646,18 @@
         <w:jc w:val="both"/>
       </w:pPr>
       <w:r>
-        <w:t>Analizar el impacto sobre los cambios en curso</w:t>
-      </w:r>
-      <w:r>
-        <w:t>.</w:t>
-      </w:r>
-    </w:p>
-    <w:p>
-      <w:pPr>
-        <w:pStyle w:val="ListParagraph"/>
+        <w:t>Analizar el impacto sobre los cambios en curso.</w:t>
+      </w:r>
+    </w:p>
+    <w:p>
+      <w:pPr>
+        <w:pStyle w:val="Prrafodelista"/>
         <w:ind w:left="1440"/>
       </w:pPr>
     </w:p>
     <w:p>
       <w:pPr>
-        <w:pStyle w:val="ListParagraph"/>
+        <w:pStyle w:val="Prrafodelista"/>
         <w:ind w:left="1440"/>
         <w:rPr>
           <w:b/>
@@ -2678,7 +2672,7 @@
     </w:p>
     <w:p>
       <w:pPr>
-        <w:pStyle w:val="ListParagraph"/>
+        <w:pStyle w:val="Prrafodelista"/>
         <w:numPr>
           <w:ilvl w:val="3"/>
           <w:numId w:val="1"/>
@@ -2691,13 +2685,13 @@
     </w:p>
     <w:p>
       <w:pPr>
-        <w:pStyle w:val="ListParagraph"/>
+        <w:pStyle w:val="Prrafodelista"/>
         <w:ind w:left="1440"/>
       </w:pPr>
     </w:p>
     <w:p>
       <w:pPr>
-        <w:pStyle w:val="ListParagraph"/>
+        <w:pStyle w:val="Prrafodelista"/>
         <w:ind w:left="1440"/>
         <w:rPr>
           <w:b/>
@@ -2712,19 +2706,19 @@
     </w:p>
     <w:p>
       <w:pPr>
-        <w:pStyle w:val="ListParagraph"/>
+        <w:pStyle w:val="Prrafodelista"/>
         <w:ind w:left="1440"/>
       </w:pPr>
     </w:p>
     <w:p>
       <w:pPr>
-        <w:pStyle w:val="ListParagraph"/>
+        <w:pStyle w:val="Prrafodelista"/>
         <w:ind w:left="1440"/>
       </w:pPr>
     </w:p>
     <w:p>
       <w:pPr>
-        <w:pStyle w:val="ListParagraph"/>
+        <w:pStyle w:val="Prrafodelista"/>
         <w:numPr>
           <w:ilvl w:val="1"/>
           <w:numId w:val="1"/>
@@ -2736,13 +2730,13 @@
     </w:p>
     <w:p>
       <w:pPr>
-        <w:pStyle w:val="ListParagraph"/>
+        <w:pStyle w:val="Prrafodelista"/>
         <w:ind w:left="1440"/>
       </w:pPr>
     </w:p>
     <w:p>
       <w:pPr>
-        <w:pStyle w:val="ListParagraph"/>
+        <w:pStyle w:val="Prrafodelista"/>
         <w:ind w:left="1440"/>
         <w:rPr>
           <w:b/>
@@ -2757,7 +2751,7 @@
     </w:p>
     <w:p>
       <w:pPr>
-        <w:pStyle w:val="ListParagraph"/>
+        <w:pStyle w:val="Prrafodelista"/>
         <w:numPr>
           <w:ilvl w:val="3"/>
           <w:numId w:val="1"/>
@@ -2770,7 +2764,7 @@
     </w:p>
     <w:p>
       <w:pPr>
-        <w:pStyle w:val="ListParagraph"/>
+        <w:pStyle w:val="Prrafodelista"/>
         <w:numPr>
           <w:ilvl w:val="3"/>
           <w:numId w:val="1"/>
@@ -2783,7 +2777,7 @@
     </w:p>
     <w:p>
       <w:pPr>
-        <w:pStyle w:val="ListParagraph"/>
+        <w:pStyle w:val="Prrafodelista"/>
         <w:numPr>
           <w:ilvl w:val="3"/>
           <w:numId w:val="1"/>
@@ -2796,14 +2790,14 @@
     </w:p>
     <w:p>
       <w:pPr>
-        <w:pStyle w:val="ListParagraph"/>
+        <w:pStyle w:val="Prrafodelista"/>
         <w:ind w:left="1440"/>
         <w:jc w:val="both"/>
       </w:pPr>
     </w:p>
     <w:p>
       <w:pPr>
-        <w:pStyle w:val="ListParagraph"/>
+        <w:pStyle w:val="Prrafodelista"/>
         <w:ind w:left="1440"/>
         <w:rPr>
           <w:b/>
@@ -2818,7 +2812,7 @@
     </w:p>
     <w:p>
       <w:pPr>
-        <w:pStyle w:val="ListParagraph"/>
+        <w:pStyle w:val="Prrafodelista"/>
         <w:numPr>
           <w:ilvl w:val="3"/>
           <w:numId w:val="1"/>
@@ -2830,13 +2824,13 @@
     </w:p>
     <w:p>
       <w:pPr>
-        <w:pStyle w:val="ListParagraph"/>
+        <w:pStyle w:val="Prrafodelista"/>
         <w:ind w:left="1440"/>
       </w:pPr>
     </w:p>
     <w:p>
       <w:pPr>
-        <w:pStyle w:val="ListParagraph"/>
+        <w:pStyle w:val="Prrafodelista"/>
         <w:ind w:left="1440"/>
       </w:pPr>
       <w:r>
@@ -2848,7 +2842,7 @@
     </w:p>
     <w:p>
       <w:pPr>
-        <w:pStyle w:val="ListParagraph"/>
+        <w:pStyle w:val="Prrafodelista"/>
         <w:numPr>
           <w:ilvl w:val="3"/>
           <w:numId w:val="1"/>
@@ -2860,7 +2854,7 @@
     </w:p>
     <w:p>
       <w:pPr>
-        <w:pStyle w:val="ListParagraph"/>
+        <w:pStyle w:val="Prrafodelista"/>
         <w:numPr>
           <w:ilvl w:val="3"/>
           <w:numId w:val="1"/>
@@ -2872,7 +2866,7 @@
     </w:p>
     <w:p>
       <w:pPr>
-        <w:pStyle w:val="ListParagraph"/>
+        <w:pStyle w:val="Prrafodelista"/>
         <w:numPr>
           <w:ilvl w:val="3"/>
           <w:numId w:val="1"/>
@@ -2884,7 +2878,7 @@
     </w:p>
     <w:p>
       <w:pPr>
-        <w:pStyle w:val="ListParagraph"/>
+        <w:pStyle w:val="Prrafodelista"/>
         <w:numPr>
           <w:ilvl w:val="3"/>
           <w:numId w:val="1"/>
@@ -2893,18 +2887,16 @@
       <w:r>
         <w:t xml:space="preserve">Se notificará la aprobación del cambio a los involucrados </w:t>
       </w:r>
-      <w:bookmarkStart w:id="0" w:name="_GoBack"/>
-      <w:bookmarkEnd w:id="0"/>
-    </w:p>
-    <w:p>
-      <w:pPr>
-        <w:pStyle w:val="ListParagraph"/>
+    </w:p>
+    <w:p>
+      <w:pPr>
+        <w:pStyle w:val="Prrafodelista"/>
         <w:ind w:left="1440"/>
       </w:pPr>
     </w:p>
     <w:p>
       <w:pPr>
-        <w:pStyle w:val="ListParagraph"/>
+        <w:pStyle w:val="Prrafodelista"/>
         <w:numPr>
           <w:ilvl w:val="1"/>
           <w:numId w:val="1"/>
@@ -2916,13 +2908,13 @@
     </w:p>
     <w:p>
       <w:pPr>
-        <w:pStyle w:val="ListParagraph"/>
+        <w:pStyle w:val="Prrafodelista"/>
         <w:ind w:left="1440"/>
       </w:pPr>
     </w:p>
     <w:p>
       <w:pPr>
-        <w:pStyle w:val="ListParagraph"/>
+        <w:pStyle w:val="Prrafodelista"/>
         <w:numPr>
           <w:ilvl w:val="1"/>
           <w:numId w:val="1"/>
@@ -2934,13 +2926,13 @@
     </w:p>
     <w:p>
       <w:pPr>
-        <w:pStyle w:val="ListParagraph"/>
+        <w:pStyle w:val="Prrafodelista"/>
         <w:ind w:left="1440"/>
       </w:pPr>
     </w:p>
     <w:p>
       <w:pPr>
-        <w:pStyle w:val="ListParagraph"/>
+        <w:pStyle w:val="Prrafodelista"/>
         <w:numPr>
           <w:ilvl w:val="1"/>
           <w:numId w:val="1"/>
@@ -2952,13 +2944,13 @@
     </w:p>
     <w:p>
       <w:pPr>
-        <w:pStyle w:val="ListParagraph"/>
+        <w:pStyle w:val="Prrafodelista"/>
         <w:ind w:left="1440"/>
       </w:pPr>
     </w:p>
     <w:p>
       <w:pPr>
-        <w:pStyle w:val="ListParagraph"/>
+        <w:pStyle w:val="Prrafodelista"/>
         <w:numPr>
           <w:ilvl w:val="1"/>
           <w:numId w:val="1"/>
@@ -2971,7 +2963,7 @@
     <w:p/>
     <w:p>
       <w:pPr>
-        <w:pStyle w:val="ListParagraph"/>
+        <w:pStyle w:val="Prrafodelista"/>
         <w:numPr>
           <w:ilvl w:val="0"/>
           <w:numId w:val="1"/>
@@ -2983,7 +2975,7 @@
     </w:p>
     <w:p>
       <w:pPr>
-        <w:pStyle w:val="ListParagraph"/>
+        <w:pStyle w:val="Prrafodelista"/>
         <w:numPr>
           <w:ilvl w:val="1"/>
           <w:numId w:val="1"/>
@@ -3488,7 +3480,7 @@
     <w:p/>
     <w:p>
       <w:pPr>
-        <w:pStyle w:val="ListParagraph"/>
+        <w:pStyle w:val="Prrafodelista"/>
         <w:numPr>
           <w:ilvl w:val="1"/>
           <w:numId w:val="1"/>
@@ -3911,7 +3903,7 @@
     <w:p/>
     <w:p>
       <w:pPr>
-        <w:pStyle w:val="ListParagraph"/>
+        <w:pStyle w:val="Prrafodelista"/>
         <w:numPr>
           <w:ilvl w:val="1"/>
           <w:numId w:val="1"/>
@@ -4157,7 +4149,7 @@
     <w:p/>
     <w:p>
       <w:pPr>
-        <w:pStyle w:val="ListParagraph"/>
+        <w:pStyle w:val="Prrafodelista"/>
         <w:numPr>
           <w:ilvl w:val="1"/>
           <w:numId w:val="1"/>
@@ -4631,13 +4623,13 @@
     <w:p/>
     <w:p>
       <w:pPr>
-        <w:pStyle w:val="ListParagraph"/>
+        <w:pStyle w:val="Prrafodelista"/>
         <w:ind w:left="1440"/>
       </w:pPr>
     </w:p>
     <w:p>
       <w:pPr>
-        <w:pStyle w:val="ListParagraph"/>
+        <w:pStyle w:val="Prrafodelista"/>
         <w:numPr>
           <w:ilvl w:val="0"/>
           <w:numId w:val="1"/>
@@ -4649,7 +4641,7 @@
     </w:p>
     <w:p>
       <w:pPr>
-        <w:pStyle w:val="ListParagraph"/>
+        <w:pStyle w:val="Prrafodelista"/>
         <w:numPr>
           <w:ilvl w:val="0"/>
           <w:numId w:val="1"/>
@@ -4667,7 +4659,7 @@
     </w:p>
     <w:p>
       <w:pPr>
-        <w:pStyle w:val="ListParagraph"/>
+        <w:pStyle w:val="Prrafodelista"/>
         <w:numPr>
           <w:ilvl w:val="1"/>
           <w:numId w:val="1"/>
@@ -4679,7 +4671,7 @@
     </w:p>
     <w:p>
       <w:pPr>
-        <w:pStyle w:val="ListParagraph"/>
+        <w:pStyle w:val="Prrafodelista"/>
         <w:numPr>
           <w:ilvl w:val="2"/>
           <w:numId w:val="1"/>
@@ -4691,19 +4683,33 @@
     </w:p>
     <w:p>
       <w:pPr>
-        <w:pStyle w:val="ListParagraph"/>
+        <w:pStyle w:val="Prrafodelista"/>
         <w:ind w:left="2160"/>
       </w:pPr>
-    </w:p>
-    <w:p>
-      <w:pPr>
-        <w:pStyle w:val="ListParagraph"/>
+      <w:r>
+        <w:t>Crear la petición de cambio y asignación al grupo de gestión de cambio</w:t>
+      </w:r>
+    </w:p>
+    <w:p>
+      <w:pPr>
+        <w:pStyle w:val="Prrafodelista"/>
         <w:ind w:left="2160"/>
       </w:pPr>
-    </w:p>
-    <w:p>
-      <w:pPr>
-        <w:pStyle w:val="ListParagraph"/>
+      <w:r>
+        <w:t>Verificar la petición del cambio</w:t>
+      </w:r>
+      <w:bookmarkStart w:id="0" w:name="_GoBack"/>
+      <w:bookmarkEnd w:id="0"/>
+    </w:p>
+    <w:p>
+      <w:pPr>
+        <w:pStyle w:val="Prrafodelista"/>
+        <w:ind w:left="2160"/>
+      </w:pPr>
+    </w:p>
+    <w:p>
+      <w:pPr>
+        <w:pStyle w:val="Prrafodelista"/>
         <w:numPr>
           <w:ilvl w:val="2"/>
           <w:numId w:val="1"/>
@@ -4715,18 +4721,18 @@
     </w:p>
     <w:p>
       <w:pPr>
-        <w:pStyle w:val="ListParagraph"/>
-      </w:pPr>
-    </w:p>
-    <w:p>
-      <w:pPr>
-        <w:pStyle w:val="ListParagraph"/>
+        <w:pStyle w:val="Prrafodelista"/>
+      </w:pPr>
+    </w:p>
+    <w:p>
+      <w:pPr>
+        <w:pStyle w:val="Prrafodelista"/>
         <w:ind w:left="2160"/>
       </w:pPr>
     </w:p>
     <w:p>
       <w:pPr>
-        <w:pStyle w:val="ListParagraph"/>
+        <w:pStyle w:val="Prrafodelista"/>
         <w:numPr>
           <w:ilvl w:val="2"/>
           <w:numId w:val="1"/>
@@ -4739,13 +4745,13 @@
     <w:p/>
     <w:p>
       <w:pPr>
-        <w:pStyle w:val="ListParagraph"/>
+        <w:pStyle w:val="Prrafodelista"/>
         <w:ind w:left="1440"/>
       </w:pPr>
     </w:p>
     <w:p>
       <w:pPr>
-        <w:pStyle w:val="ListParagraph"/>
+        <w:pStyle w:val="Prrafodelista"/>
         <w:numPr>
           <w:ilvl w:val="1"/>
           <w:numId w:val="1"/>
@@ -4757,7 +4763,7 @@
     </w:p>
     <w:p>
       <w:pPr>
-        <w:pStyle w:val="ListParagraph"/>
+        <w:pStyle w:val="Prrafodelista"/>
         <w:numPr>
           <w:ilvl w:val="2"/>
           <w:numId w:val="1"/>
@@ -4769,43 +4775,42 @@
     </w:p>
     <w:p>
       <w:pPr>
-        <w:pStyle w:val="ListParagraph"/>
+        <w:pStyle w:val="Prrafodelista"/>
         <w:ind w:left="2160"/>
       </w:pPr>
     </w:p>
     <w:p>
       <w:pPr>
-        <w:pStyle w:val="ListParagraph"/>
+        <w:pStyle w:val="Prrafodelista"/>
         <w:ind w:left="2160"/>
       </w:pPr>
     </w:p>
     <w:p>
       <w:pPr>
-        <w:pStyle w:val="ListParagraph"/>
+        <w:pStyle w:val="Prrafodelista"/>
         <w:numPr>
           <w:ilvl w:val="2"/>
           <w:numId w:val="1"/>
         </w:numPr>
       </w:pPr>
       <w:r>
-        <w:lastRenderedPageBreak/>
         <w:t>Documentación</w:t>
       </w:r>
     </w:p>
     <w:p>
       <w:pPr>
-        <w:pStyle w:val="ListParagraph"/>
-      </w:pPr>
-    </w:p>
-    <w:p>
-      <w:pPr>
-        <w:pStyle w:val="ListParagraph"/>
+        <w:pStyle w:val="Prrafodelista"/>
+      </w:pPr>
+    </w:p>
+    <w:p>
+      <w:pPr>
+        <w:pStyle w:val="Prrafodelista"/>
         <w:ind w:left="2160"/>
       </w:pPr>
     </w:p>
     <w:p>
       <w:pPr>
-        <w:pStyle w:val="ListParagraph"/>
+        <w:pStyle w:val="Prrafodelista"/>
         <w:numPr>
           <w:ilvl w:val="2"/>
           <w:numId w:val="1"/>
@@ -4817,13 +4822,13 @@
     </w:p>
     <w:p>
       <w:pPr>
-        <w:pStyle w:val="ListParagraph"/>
+        <w:pStyle w:val="Prrafodelista"/>
         <w:ind w:left="1440"/>
       </w:pPr>
     </w:p>
     <w:p>
       <w:pPr>
-        <w:pStyle w:val="ListParagraph"/>
+        <w:pStyle w:val="Prrafodelista"/>
         <w:numPr>
           <w:ilvl w:val="1"/>
           <w:numId w:val="1"/>
@@ -4835,7 +4840,7 @@
     </w:p>
     <w:p>
       <w:pPr>
-        <w:pStyle w:val="ListParagraph"/>
+        <w:pStyle w:val="Prrafodelista"/>
         <w:numPr>
           <w:ilvl w:val="2"/>
           <w:numId w:val="1"/>
@@ -4847,19 +4852,19 @@
     </w:p>
     <w:p>
       <w:pPr>
-        <w:pStyle w:val="ListParagraph"/>
+        <w:pStyle w:val="Prrafodelista"/>
         <w:ind w:left="2160"/>
       </w:pPr>
     </w:p>
     <w:p>
       <w:pPr>
-        <w:pStyle w:val="ListParagraph"/>
+        <w:pStyle w:val="Prrafodelista"/>
         <w:ind w:left="2160"/>
       </w:pPr>
     </w:p>
     <w:p>
       <w:pPr>
-        <w:pStyle w:val="ListParagraph"/>
+        <w:pStyle w:val="Prrafodelista"/>
         <w:numPr>
           <w:ilvl w:val="2"/>
           <w:numId w:val="1"/>
@@ -4871,18 +4876,18 @@
     </w:p>
     <w:p>
       <w:pPr>
-        <w:pStyle w:val="ListParagraph"/>
-      </w:pPr>
-    </w:p>
-    <w:p>
-      <w:pPr>
-        <w:pStyle w:val="ListParagraph"/>
+        <w:pStyle w:val="Prrafodelista"/>
+      </w:pPr>
+    </w:p>
+    <w:p>
+      <w:pPr>
+        <w:pStyle w:val="Prrafodelista"/>
         <w:ind w:left="2160"/>
       </w:pPr>
     </w:p>
     <w:p>
       <w:pPr>
-        <w:pStyle w:val="ListParagraph"/>
+        <w:pStyle w:val="Prrafodelista"/>
         <w:numPr>
           <w:ilvl w:val="2"/>
           <w:numId w:val="1"/>
@@ -4894,13 +4899,13 @@
     </w:p>
     <w:p>
       <w:pPr>
-        <w:pStyle w:val="ListParagraph"/>
+        <w:pStyle w:val="Prrafodelista"/>
         <w:ind w:left="1440"/>
       </w:pPr>
     </w:p>
     <w:p>
       <w:pPr>
-        <w:pStyle w:val="ListParagraph"/>
+        <w:pStyle w:val="Prrafodelista"/>
         <w:numPr>
           <w:ilvl w:val="1"/>
           <w:numId w:val="1"/>
@@ -4912,7 +4917,7 @@
     </w:p>
     <w:p>
       <w:pPr>
-        <w:pStyle w:val="ListParagraph"/>
+        <w:pStyle w:val="Prrafodelista"/>
         <w:numPr>
           <w:ilvl w:val="2"/>
           <w:numId w:val="1"/>
@@ -4924,19 +4929,19 @@
     </w:p>
     <w:p>
       <w:pPr>
-        <w:pStyle w:val="ListParagraph"/>
+        <w:pStyle w:val="Prrafodelista"/>
         <w:ind w:left="2160"/>
       </w:pPr>
     </w:p>
     <w:p>
       <w:pPr>
-        <w:pStyle w:val="ListParagraph"/>
+        <w:pStyle w:val="Prrafodelista"/>
         <w:ind w:left="2160"/>
       </w:pPr>
     </w:p>
     <w:p>
       <w:pPr>
-        <w:pStyle w:val="ListParagraph"/>
+        <w:pStyle w:val="Prrafodelista"/>
         <w:numPr>
           <w:ilvl w:val="2"/>
           <w:numId w:val="1"/>
@@ -4948,18 +4953,18 @@
     </w:p>
     <w:p>
       <w:pPr>
-        <w:pStyle w:val="ListParagraph"/>
-      </w:pPr>
-    </w:p>
-    <w:p>
-      <w:pPr>
-        <w:pStyle w:val="ListParagraph"/>
+        <w:pStyle w:val="Prrafodelista"/>
+      </w:pPr>
+    </w:p>
+    <w:p>
+      <w:pPr>
+        <w:pStyle w:val="Prrafodelista"/>
         <w:ind w:left="2160"/>
       </w:pPr>
     </w:p>
     <w:p>
       <w:pPr>
-        <w:pStyle w:val="ListParagraph"/>
+        <w:pStyle w:val="Prrafodelista"/>
         <w:numPr>
           <w:ilvl w:val="2"/>
           <w:numId w:val="1"/>
@@ -4971,13 +4976,13 @@
     </w:p>
     <w:p>
       <w:pPr>
-        <w:pStyle w:val="ListParagraph"/>
+        <w:pStyle w:val="Prrafodelista"/>
         <w:ind w:left="1440"/>
       </w:pPr>
     </w:p>
     <w:p>
       <w:pPr>
-        <w:pStyle w:val="ListParagraph"/>
+        <w:pStyle w:val="Prrafodelista"/>
         <w:numPr>
           <w:ilvl w:val="1"/>
           <w:numId w:val="1"/>
@@ -4989,7 +4994,7 @@
     </w:p>
     <w:p>
       <w:pPr>
-        <w:pStyle w:val="ListParagraph"/>
+        <w:pStyle w:val="Prrafodelista"/>
         <w:numPr>
           <w:ilvl w:val="2"/>
           <w:numId w:val="1"/>
@@ -5001,19 +5006,19 @@
     </w:p>
     <w:p>
       <w:pPr>
-        <w:pStyle w:val="ListParagraph"/>
+        <w:pStyle w:val="Prrafodelista"/>
         <w:ind w:left="2160"/>
       </w:pPr>
     </w:p>
     <w:p>
       <w:pPr>
-        <w:pStyle w:val="ListParagraph"/>
+        <w:pStyle w:val="Prrafodelista"/>
         <w:ind w:left="2160"/>
       </w:pPr>
     </w:p>
     <w:p>
       <w:pPr>
-        <w:pStyle w:val="ListParagraph"/>
+        <w:pStyle w:val="Prrafodelista"/>
         <w:numPr>
           <w:ilvl w:val="2"/>
           <w:numId w:val="1"/>
@@ -5025,18 +5030,18 @@
     </w:p>
     <w:p>
       <w:pPr>
-        <w:pStyle w:val="ListParagraph"/>
-      </w:pPr>
-    </w:p>
-    <w:p>
-      <w:pPr>
-        <w:pStyle w:val="ListParagraph"/>
+        <w:pStyle w:val="Prrafodelista"/>
+      </w:pPr>
+    </w:p>
+    <w:p>
+      <w:pPr>
+        <w:pStyle w:val="Prrafodelista"/>
         <w:ind w:left="2160"/>
       </w:pPr>
     </w:p>
     <w:p>
       <w:pPr>
-        <w:pStyle w:val="ListParagraph"/>
+        <w:pStyle w:val="Prrafodelista"/>
         <w:numPr>
           <w:ilvl w:val="2"/>
           <w:numId w:val="1"/>
@@ -5048,13 +5053,13 @@
     </w:p>
     <w:p>
       <w:pPr>
-        <w:pStyle w:val="ListParagraph"/>
+        <w:pStyle w:val="Prrafodelista"/>
         <w:ind w:left="1440"/>
       </w:pPr>
     </w:p>
     <w:p>
       <w:pPr>
-        <w:pStyle w:val="ListParagraph"/>
+        <w:pStyle w:val="Prrafodelista"/>
         <w:numPr>
           <w:ilvl w:val="1"/>
           <w:numId w:val="1"/>
@@ -5066,7 +5071,7 @@
     </w:p>
     <w:p>
       <w:pPr>
-        <w:pStyle w:val="ListParagraph"/>
+        <w:pStyle w:val="Prrafodelista"/>
         <w:numPr>
           <w:ilvl w:val="2"/>
           <w:numId w:val="1"/>
@@ -5078,19 +5083,19 @@
     </w:p>
     <w:p>
       <w:pPr>
-        <w:pStyle w:val="ListParagraph"/>
+        <w:pStyle w:val="Prrafodelista"/>
         <w:ind w:left="2160"/>
       </w:pPr>
     </w:p>
     <w:p>
       <w:pPr>
-        <w:pStyle w:val="ListParagraph"/>
+        <w:pStyle w:val="Prrafodelista"/>
         <w:ind w:left="2160"/>
       </w:pPr>
     </w:p>
     <w:p>
       <w:pPr>
-        <w:pStyle w:val="ListParagraph"/>
+        <w:pStyle w:val="Prrafodelista"/>
         <w:numPr>
           <w:ilvl w:val="2"/>
           <w:numId w:val="1"/>
@@ -5102,18 +5107,18 @@
     </w:p>
     <w:p>
       <w:pPr>
-        <w:pStyle w:val="ListParagraph"/>
-      </w:pPr>
-    </w:p>
-    <w:p>
-      <w:pPr>
-        <w:pStyle w:val="ListParagraph"/>
+        <w:pStyle w:val="Prrafodelista"/>
+      </w:pPr>
+    </w:p>
+    <w:p>
+      <w:pPr>
+        <w:pStyle w:val="Prrafodelista"/>
         <w:ind w:left="2160"/>
       </w:pPr>
     </w:p>
     <w:p>
       <w:pPr>
-        <w:pStyle w:val="ListParagraph"/>
+        <w:pStyle w:val="Prrafodelista"/>
         <w:numPr>
           <w:ilvl w:val="2"/>
           <w:numId w:val="1"/>
@@ -5125,13 +5130,13 @@
     </w:p>
     <w:p>
       <w:pPr>
-        <w:pStyle w:val="ListParagraph"/>
+        <w:pStyle w:val="Prrafodelista"/>
         <w:ind w:left="1440"/>
       </w:pPr>
     </w:p>
     <w:p>
       <w:pPr>
-        <w:pStyle w:val="ListParagraph"/>
+        <w:pStyle w:val="Prrafodelista"/>
         <w:numPr>
           <w:ilvl w:val="1"/>
           <w:numId w:val="1"/>
@@ -5143,7 +5148,7 @@
     </w:p>
     <w:p>
       <w:pPr>
-        <w:pStyle w:val="ListParagraph"/>
+        <w:pStyle w:val="Prrafodelista"/>
         <w:numPr>
           <w:ilvl w:val="2"/>
           <w:numId w:val="1"/>
@@ -5155,19 +5160,19 @@
     </w:p>
     <w:p>
       <w:pPr>
-        <w:pStyle w:val="ListParagraph"/>
+        <w:pStyle w:val="Prrafodelista"/>
         <w:ind w:left="2160"/>
       </w:pPr>
     </w:p>
     <w:p>
       <w:pPr>
-        <w:pStyle w:val="ListParagraph"/>
+        <w:pStyle w:val="Prrafodelista"/>
         <w:ind w:left="2160"/>
       </w:pPr>
     </w:p>
     <w:p>
       <w:pPr>
-        <w:pStyle w:val="ListParagraph"/>
+        <w:pStyle w:val="Prrafodelista"/>
         <w:numPr>
           <w:ilvl w:val="2"/>
           <w:numId w:val="1"/>
@@ -5179,37 +5184,36 @@
     </w:p>
     <w:p>
       <w:pPr>
-        <w:pStyle w:val="ListParagraph"/>
-      </w:pPr>
-    </w:p>
-    <w:p>
-      <w:pPr>
-        <w:pStyle w:val="ListParagraph"/>
+        <w:pStyle w:val="Prrafodelista"/>
+      </w:pPr>
+    </w:p>
+    <w:p>
+      <w:pPr>
+        <w:pStyle w:val="Prrafodelista"/>
         <w:ind w:left="2160"/>
       </w:pPr>
     </w:p>
     <w:p>
       <w:pPr>
-        <w:pStyle w:val="ListParagraph"/>
+        <w:pStyle w:val="Prrafodelista"/>
         <w:numPr>
           <w:ilvl w:val="2"/>
           <w:numId w:val="1"/>
         </w:numPr>
       </w:pPr>
       <w:r>
-        <w:lastRenderedPageBreak/>
         <w:t>Reglas y políticas</w:t>
       </w:r>
     </w:p>
     <w:p>
       <w:pPr>
-        <w:pStyle w:val="ListParagraph"/>
+        <w:pStyle w:val="Prrafodelista"/>
         <w:ind w:left="1440"/>
       </w:pPr>
     </w:p>
     <w:p>
       <w:pPr>
-        <w:pStyle w:val="ListParagraph"/>
+        <w:pStyle w:val="Prrafodelista"/>
         <w:numPr>
           <w:ilvl w:val="1"/>
           <w:numId w:val="1"/>
@@ -5221,7 +5225,7 @@
     </w:p>
     <w:p>
       <w:pPr>
-        <w:pStyle w:val="ListParagraph"/>
+        <w:pStyle w:val="Prrafodelista"/>
         <w:numPr>
           <w:ilvl w:val="2"/>
           <w:numId w:val="1"/>
@@ -5233,19 +5237,19 @@
     </w:p>
     <w:p>
       <w:pPr>
-        <w:pStyle w:val="ListParagraph"/>
+        <w:pStyle w:val="Prrafodelista"/>
         <w:ind w:left="2160"/>
       </w:pPr>
     </w:p>
     <w:p>
       <w:pPr>
-        <w:pStyle w:val="ListParagraph"/>
+        <w:pStyle w:val="Prrafodelista"/>
         <w:ind w:left="2160"/>
       </w:pPr>
     </w:p>
     <w:p>
       <w:pPr>
-        <w:pStyle w:val="ListParagraph"/>
+        <w:pStyle w:val="Prrafodelista"/>
         <w:numPr>
           <w:ilvl w:val="2"/>
           <w:numId w:val="1"/>
@@ -5257,18 +5261,18 @@
     </w:p>
     <w:p>
       <w:pPr>
-        <w:pStyle w:val="ListParagraph"/>
-      </w:pPr>
-    </w:p>
-    <w:p>
-      <w:pPr>
-        <w:pStyle w:val="ListParagraph"/>
+        <w:pStyle w:val="Prrafodelista"/>
+      </w:pPr>
+    </w:p>
+    <w:p>
+      <w:pPr>
+        <w:pStyle w:val="Prrafodelista"/>
         <w:ind w:left="2160"/>
       </w:pPr>
     </w:p>
     <w:p>
       <w:pPr>
-        <w:pStyle w:val="ListParagraph"/>
+        <w:pStyle w:val="Prrafodelista"/>
         <w:numPr>
           <w:ilvl w:val="2"/>
           <w:numId w:val="1"/>
@@ -5280,13 +5284,13 @@
     </w:p>
     <w:p>
       <w:pPr>
-        <w:pStyle w:val="ListParagraph"/>
+        <w:pStyle w:val="Prrafodelista"/>
         <w:ind w:left="1440"/>
       </w:pPr>
     </w:p>
     <w:p>
       <w:pPr>
-        <w:pStyle w:val="ListParagraph"/>
+        <w:pStyle w:val="Prrafodelista"/>
         <w:ind w:left="1440"/>
       </w:pPr>
     </w:p>
@@ -5303,7 +5307,7 @@
 </file>
 
 <file path=word/numbering.xml><?xml version="1.0" encoding="utf-8"?>
-<w:numbering xmlns:wpc="http://schemas.microsoft.com/office/word/2010/wordprocessingCanvas" xmlns:mc="http://schemas.openxmlformats.org/markup-compatibility/2006" xmlns:o="urn:schemas-microsoft-com:office:office" xmlns:r="http://schemas.openxmlformats.org/officeDocument/2006/relationships" xmlns:m="http://schemas.openxmlformats.org/officeDocument/2006/math" xmlns:v="urn:schemas-microsoft-com:vml" xmlns:wp14="http://schemas.microsoft.com/office/word/2010/wordprocessingDrawing" xmlns:wp="http://schemas.openxmlformats.org/drawingml/2006/wordprocessingDrawing" xmlns:w10="urn:schemas-microsoft-com:office:word" xmlns:w="http://schemas.openxmlformats.org/wordprocessingml/2006/main" xmlns:w14="http://schemas.microsoft.com/office/word/2010/wordml" xmlns:wpg="http://schemas.microsoft.com/office/word/2010/wordprocessingGroup" xmlns:wpi="http://schemas.microsoft.com/office/word/2010/wordprocessingInk" xmlns:wne="http://schemas.microsoft.com/office/word/2006/wordml" xmlns:wps="http://schemas.microsoft.com/office/word/2010/wordprocessingShape" mc:Ignorable="w14 wp14">
+<w:numbering xmlns:wpc="http://schemas.microsoft.com/office/word/2010/wordprocessingCanvas" xmlns:mc="http://schemas.openxmlformats.org/markup-compatibility/2006" xmlns:o="urn:schemas-microsoft-com:office:office" xmlns:r="http://schemas.openxmlformats.org/officeDocument/2006/relationships" xmlns:m="http://schemas.openxmlformats.org/officeDocument/2006/math" xmlns:v="urn:schemas-microsoft-com:vml" xmlns:wp14="http://schemas.microsoft.com/office/word/2010/wordprocessingDrawing" xmlns:wp="http://schemas.openxmlformats.org/drawingml/2006/wordprocessingDrawing" xmlns:w10="urn:schemas-microsoft-com:office:word" xmlns:w="http://schemas.openxmlformats.org/wordprocessingml/2006/main" xmlns:w14="http://schemas.microsoft.com/office/word/2010/wordml" xmlns:w15="http://schemas.microsoft.com/office/word/2012/wordml" xmlns:wpg="http://schemas.microsoft.com/office/word/2010/wordprocessingGroup" xmlns:wpi="http://schemas.microsoft.com/office/word/2010/wordprocessingInk" xmlns:wne="http://schemas.microsoft.com/office/word/2006/wordml" xmlns:wps="http://schemas.microsoft.com/office/word/2010/wordprocessingShape" mc:Ignorable="w14 w15 wp14">
   <w:abstractNum w:abstractNumId="0">
     <w:nsid w:val="7B3D2630"/>
     <w:multiLevelType w:val="hybridMultilevel"/>
@@ -5399,7 +5403,7 @@
 </file>
 
 <file path=word/styles.xml><?xml version="1.0" encoding="utf-8"?>
-<w:styles xmlns:mc="http://schemas.openxmlformats.org/markup-compatibility/2006" xmlns:r="http://schemas.openxmlformats.org/officeDocument/2006/relationships" xmlns:w="http://schemas.openxmlformats.org/wordprocessingml/2006/main" xmlns:w14="http://schemas.microsoft.com/office/word/2010/wordml" mc:Ignorable="w14">
+<w:styles xmlns:mc="http://schemas.openxmlformats.org/markup-compatibility/2006" xmlns:r="http://schemas.openxmlformats.org/officeDocument/2006/relationships" xmlns:w="http://schemas.openxmlformats.org/wordprocessingml/2006/main" xmlns:w14="http://schemas.microsoft.com/office/word/2010/wordml" xmlns:w15="http://schemas.microsoft.com/office/word/2012/wordml" mc:Ignorable="w14 w15">
   <w:docDefaults>
     <w:rPrDefault>
       <w:rPr>
@@ -5415,156 +5419,390 @@
       </w:pPr>
     </w:pPrDefault>
   </w:docDefaults>
-  <w:latentStyles w:defLockedState="0" w:defUIPriority="99" w:defSemiHidden="1" w:defUnhideWhenUsed="1" w:defQFormat="0" w:count="267">
-    <w:lsdException w:name="Normal" w:semiHidden="0" w:uiPriority="0" w:unhideWhenUsed="0" w:qFormat="1"/>
-    <w:lsdException w:name="heading 1" w:semiHidden="0" w:uiPriority="9" w:unhideWhenUsed="0" w:qFormat="1"/>
-    <w:lsdException w:name="heading 2" w:uiPriority="9" w:qFormat="1"/>
-    <w:lsdException w:name="heading 3" w:uiPriority="9" w:qFormat="1"/>
-    <w:lsdException w:name="heading 4" w:uiPriority="9" w:qFormat="1"/>
-    <w:lsdException w:name="heading 5" w:uiPriority="9" w:qFormat="1"/>
-    <w:lsdException w:name="heading 6" w:uiPriority="9" w:qFormat="1"/>
-    <w:lsdException w:name="heading 7" w:uiPriority="9" w:qFormat="1"/>
-    <w:lsdException w:name="heading 8" w:uiPriority="9" w:qFormat="1"/>
-    <w:lsdException w:name="heading 9" w:uiPriority="9" w:qFormat="1"/>
-    <w:lsdException w:name="toc 1" w:uiPriority="39"/>
-    <w:lsdException w:name="toc 2" w:uiPriority="39"/>
-    <w:lsdException w:name="toc 3" w:uiPriority="39"/>
-    <w:lsdException w:name="toc 4" w:uiPriority="39"/>
-    <w:lsdException w:name="toc 5" w:uiPriority="39"/>
-    <w:lsdException w:name="toc 6" w:uiPriority="39"/>
-    <w:lsdException w:name="toc 7" w:uiPriority="39"/>
-    <w:lsdException w:name="toc 8" w:uiPriority="39"/>
-    <w:lsdException w:name="toc 9" w:uiPriority="39"/>
-    <w:lsdException w:name="caption" w:uiPriority="35" w:qFormat="1"/>
-    <w:lsdException w:name="Title" w:semiHidden="0" w:uiPriority="10" w:unhideWhenUsed="0" w:qFormat="1"/>
-    <w:lsdException w:name="Default Paragraph Font" w:uiPriority="1"/>
-    <w:lsdException w:name="Subtitle" w:semiHidden="0" w:uiPriority="11" w:unhideWhenUsed="0" w:qFormat="1"/>
-    <w:lsdException w:name="Strong" w:semiHidden="0" w:uiPriority="22" w:unhideWhenUsed="0" w:qFormat="1"/>
-    <w:lsdException w:name="Emphasis" w:semiHidden="0" w:uiPriority="20" w:unhideWhenUsed="0" w:qFormat="1"/>
-    <w:lsdException w:name="Table Grid" w:semiHidden="0" w:uiPriority="59" w:unhideWhenUsed="0"/>
-    <w:lsdException w:name="Placeholder Text" w:unhideWhenUsed="0"/>
-    <w:lsdException w:name="No Spacing" w:semiHidden="0" w:uiPriority="1" w:unhideWhenUsed="0" w:qFormat="1"/>
-    <w:lsdException w:name="Light Shading" w:semiHidden="0" w:uiPriority="60" w:unhideWhenUsed="0"/>
-    <w:lsdException w:name="Light List" w:semiHidden="0" w:uiPriority="61" w:unhideWhenUsed="0"/>
-    <w:lsdException w:name="Light Grid" w:semiHidden="0" w:uiPriority="62" w:unhideWhenUsed="0"/>
-    <w:lsdException w:name="Medium Shading 1" w:semiHidden="0" w:uiPriority="63" w:unhideWhenUsed="0"/>
-    <w:lsdException w:name="Medium Shading 2" w:semiHidden="0" w:uiPriority="64" w:unhideWhenUsed="0"/>
-    <w:lsdException w:name="Medium List 1" w:semiHidden="0" w:uiPriority="65" w:unhideWhenUsed="0"/>
-    <w:lsdException w:name="Medium List 2" w:semiHidden="0" w:uiPriority="66" w:unhideWhenUsed="0"/>
-    <w:lsdException w:name="Medium Grid 1" w:semiHidden="0" w:uiPriority="67" w:unhideWhenUsed="0"/>
-    <w:lsdException w:name="Medium Grid 2" w:semiHidden="0" w:uiPriority="68" w:unhideWhenUsed="0"/>
-    <w:lsdException w:name="Medium Grid 3" w:semiHidden="0" w:uiPriority="69" w:unhideWhenUsed="0"/>
-    <w:lsdException w:name="Dark List" w:semiHidden="0" w:uiPriority="70" w:unhideWhenUsed="0"/>
-    <w:lsdException w:name="Colorful Shading" w:semiHidden="0" w:uiPriority="71" w:unhideWhenUsed="0"/>
-    <w:lsdException w:name="Colorful List" w:semiHidden="0" w:uiPriority="72" w:unhideWhenUsed="0"/>
-    <w:lsdException w:name="Colorful Grid" w:semiHidden="0" w:uiPriority="73" w:unhideWhenUsed="0"/>
-    <w:lsdException w:name="Light Shading Accent 1" w:semiHidden="0" w:uiPriority="60" w:unhideWhenUsed="0"/>
-    <w:lsdException w:name="Light List Accent 1" w:semiHidden="0" w:uiPriority="61" w:unhideWhenUsed="0"/>
-    <w:lsdException w:name="Light Grid Accent 1" w:semiHidden="0" w:uiPriority="62" w:unhideWhenUsed="0"/>
-    <w:lsdException w:name="Medium Shading 1 Accent 1" w:semiHidden="0" w:uiPriority="63" w:unhideWhenUsed="0"/>
-    <w:lsdException w:name="Medium Shading 2 Accent 1" w:semiHidden="0" w:uiPriority="64" w:unhideWhenUsed="0"/>
-    <w:lsdException w:name="Medium List 1 Accent 1" w:semiHidden="0" w:uiPriority="65" w:unhideWhenUsed="0"/>
-    <w:lsdException w:name="Revision" w:unhideWhenUsed="0"/>
-    <w:lsdException w:name="List Paragraph" w:semiHidden="0" w:uiPriority="34" w:unhideWhenUsed="0" w:qFormat="1"/>
-    <w:lsdException w:name="Quote" w:semiHidden="0" w:uiPriority="29" w:unhideWhenUsed="0" w:qFormat="1"/>
-    <w:lsdException w:name="Intense Quote" w:semiHidden="0" w:uiPriority="30" w:unhideWhenUsed="0" w:qFormat="1"/>
-    <w:lsdException w:name="Medium List 2 Accent 1" w:semiHidden="0" w:uiPriority="66" w:unhideWhenUsed="0"/>
-    <w:lsdException w:name="Medium Grid 1 Accent 1" w:semiHidden="0" w:uiPriority="67" w:unhideWhenUsed="0"/>
-    <w:lsdException w:name="Medium Grid 2 Accent 1" w:semiHidden="0" w:uiPriority="68" w:unhideWhenUsed="0"/>
-    <w:lsdException w:name="Medium Grid 3 Accent 1" w:semiHidden="0" w:uiPriority="69" w:unhideWhenUsed="0"/>
-    <w:lsdException w:name="Dark List Accent 1" w:semiHidden="0" w:uiPriority="70" w:unhideWhenUsed="0"/>
-    <w:lsdException w:name="Colorful Shading Accent 1" w:semiHidden="0" w:uiPriority="71" w:unhideWhenUsed="0"/>
-    <w:lsdException w:name="Colorful List Accent 1" w:semiHidden="0" w:uiPriority="72" w:unhideWhenUsed="0"/>
-    <w:lsdException w:name="Colorful Grid Accent 1" w:semiHidden="0" w:uiPriority="73" w:unhideWhenUsed="0"/>
-    <w:lsdException w:name="Light Shading Accent 2" w:semiHidden="0" w:uiPriority="60" w:unhideWhenUsed="0"/>
-    <w:lsdException w:name="Light List Accent 2" w:semiHidden="0" w:uiPriority="61" w:unhideWhenUsed="0"/>
-    <w:lsdException w:name="Light Grid Accent 2" w:semiHidden="0" w:uiPriority="62" w:unhideWhenUsed="0"/>
-    <w:lsdException w:name="Medium Shading 1 Accent 2" w:semiHidden="0" w:uiPriority="63" w:unhideWhenUsed="0"/>
-    <w:lsdException w:name="Medium Shading 2 Accent 2" w:semiHidden="0" w:uiPriority="64" w:unhideWhenUsed="0"/>
-    <w:lsdException w:name="Medium List 1 Accent 2" w:semiHidden="0" w:uiPriority="65" w:unhideWhenUsed="0"/>
-    <w:lsdException w:name="Medium List 2 Accent 2" w:semiHidden="0" w:uiPriority="66" w:unhideWhenUsed="0"/>
-    <w:lsdException w:name="Medium Grid 1 Accent 2" w:semiHidden="0" w:uiPriority="67" w:unhideWhenUsed="0"/>
-    <w:lsdException w:name="Medium Grid 2 Accent 2" w:semiHidden="0" w:uiPriority="68" w:unhideWhenUsed="0"/>
-    <w:lsdException w:name="Medium Grid 3 Accent 2" w:semiHidden="0" w:uiPriority="69" w:unhideWhenUsed="0"/>
-    <w:lsdException w:name="Dark List Accent 2" w:semiHidden="0" w:uiPriority="70" w:unhideWhenUsed="0"/>
-    <w:lsdException w:name="Colorful Shading Accent 2" w:semiHidden="0" w:uiPriority="71" w:unhideWhenUsed="0"/>
-    <w:lsdException w:name="Colorful List Accent 2" w:semiHidden="0" w:uiPriority="72" w:unhideWhenUsed="0"/>
-    <w:lsdException w:name="Colorful Grid Accent 2" w:semiHidden="0" w:uiPriority="73" w:unhideWhenUsed="0"/>
-    <w:lsdException w:name="Light Shading Accent 3" w:semiHidden="0" w:uiPriority="60" w:unhideWhenUsed="0"/>
-    <w:lsdException w:name="Light List Accent 3" w:semiHidden="0" w:uiPriority="61" w:unhideWhenUsed="0"/>
-    <w:lsdException w:name="Light Grid Accent 3" w:semiHidden="0" w:uiPriority="62" w:unhideWhenUsed="0"/>
-    <w:lsdException w:name="Medium Shading 1 Accent 3" w:semiHidden="0" w:uiPriority="63" w:unhideWhenUsed="0"/>
-    <w:lsdException w:name="Medium Shading 2 Accent 3" w:semiHidden="0" w:uiPriority="64" w:unhideWhenUsed="0"/>
-    <w:lsdException w:name="Medium List 1 Accent 3" w:semiHidden="0" w:uiPriority="65" w:unhideWhenUsed="0"/>
-    <w:lsdException w:name="Medium List 2 Accent 3" w:semiHidden="0" w:uiPriority="66" w:unhideWhenUsed="0"/>
-    <w:lsdException w:name="Medium Grid 1 Accent 3" w:semiHidden="0" w:uiPriority="67" w:unhideWhenUsed="0"/>
-    <w:lsdException w:name="Medium Grid 2 Accent 3" w:semiHidden="0" w:uiPriority="68" w:unhideWhenUsed="0"/>
-    <w:lsdException w:name="Medium Grid 3 Accent 3" w:semiHidden="0" w:uiPriority="69" w:unhideWhenUsed="0"/>
-    <w:lsdException w:name="Dark List Accent 3" w:semiHidden="0" w:uiPriority="70" w:unhideWhenUsed="0"/>
-    <w:lsdException w:name="Colorful Shading Accent 3" w:semiHidden="0" w:uiPriority="71" w:unhideWhenUsed="0"/>
-    <w:lsdException w:name="Colorful List Accent 3" w:semiHidden="0" w:uiPriority="72" w:unhideWhenUsed="0"/>
-    <w:lsdException w:name="Colorful Grid Accent 3" w:semiHidden="0" w:uiPriority="73" w:unhideWhenUsed="0"/>
-    <w:lsdException w:name="Light Shading Accent 4" w:semiHidden="0" w:uiPriority="60" w:unhideWhenUsed="0"/>
-    <w:lsdException w:name="Light List Accent 4" w:semiHidden="0" w:uiPriority="61" w:unhideWhenUsed="0"/>
-    <w:lsdException w:name="Light Grid Accent 4" w:semiHidden="0" w:uiPriority="62" w:unhideWhenUsed="0"/>
-    <w:lsdException w:name="Medium Shading 1 Accent 4" w:semiHidden="0" w:uiPriority="63" w:unhideWhenUsed="0"/>
-    <w:lsdException w:name="Medium Shading 2 Accent 4" w:semiHidden="0" w:uiPriority="64" w:unhideWhenUsed="0"/>
-    <w:lsdException w:name="Medium List 1 Accent 4" w:semiHidden="0" w:uiPriority="65" w:unhideWhenUsed="0"/>
-    <w:lsdException w:name="Medium List 2 Accent 4" w:semiHidden="0" w:uiPriority="66" w:unhideWhenUsed="0"/>
-    <w:lsdException w:name="Medium Grid 1 Accent 4" w:semiHidden="0" w:uiPriority="67" w:unhideWhenUsed="0"/>
-    <w:lsdException w:name="Medium Grid 2 Accent 4" w:semiHidden="0" w:uiPriority="68" w:unhideWhenUsed="0"/>
-    <w:lsdException w:name="Medium Grid 3 Accent 4" w:semiHidden="0" w:uiPriority="69" w:unhideWhenUsed="0"/>
-    <w:lsdException w:name="Dark List Accent 4" w:semiHidden="0" w:uiPriority="70" w:unhideWhenUsed="0"/>
-    <w:lsdException w:name="Colorful Shading Accent 4" w:semiHidden="0" w:uiPriority="71" w:unhideWhenUsed="0"/>
-    <w:lsdException w:name="Colorful List Accent 4" w:semiHidden="0" w:uiPriority="72" w:unhideWhenUsed="0"/>
-    <w:lsdException w:name="Colorful Grid Accent 4" w:semiHidden="0" w:uiPriority="73" w:unhideWhenUsed="0"/>
-    <w:lsdException w:name="Light Shading Accent 5" w:semiHidden="0" w:uiPriority="60" w:unhideWhenUsed="0"/>
-    <w:lsdException w:name="Light List Accent 5" w:semiHidden="0" w:uiPriority="61" w:unhideWhenUsed="0"/>
-    <w:lsdException w:name="Light Grid Accent 5" w:semiHidden="0" w:uiPriority="62" w:unhideWhenUsed="0"/>
-    <w:lsdException w:name="Medium Shading 1 Accent 5" w:semiHidden="0" w:uiPriority="63" w:unhideWhenUsed="0"/>
-    <w:lsdException w:name="Medium Shading 2 Accent 5" w:semiHidden="0" w:uiPriority="64" w:unhideWhenUsed="0"/>
-    <w:lsdException w:name="Medium List 1 Accent 5" w:semiHidden="0" w:uiPriority="65" w:unhideWhenUsed="0"/>
-    <w:lsdException w:name="Medium List 2 Accent 5" w:semiHidden="0" w:uiPriority="66" w:unhideWhenUsed="0"/>
-    <w:lsdException w:name="Medium Grid 1 Accent 5" w:semiHidden="0" w:uiPriority="67" w:unhideWhenUsed="0"/>
-    <w:lsdException w:name="Medium Grid 2 Accent 5" w:semiHidden="0" w:uiPriority="68" w:unhideWhenUsed="0"/>
-    <w:lsdException w:name="Medium Grid 3 Accent 5" w:semiHidden="0" w:uiPriority="69" w:unhideWhenUsed="0"/>
-    <w:lsdException w:name="Dark List Accent 5" w:semiHidden="0" w:uiPriority="70" w:unhideWhenUsed="0"/>
-    <w:lsdException w:name="Colorful Shading Accent 5" w:semiHidden="0" w:uiPriority="71" w:unhideWhenUsed="0"/>
-    <w:lsdException w:name="Colorful List Accent 5" w:semiHidden="0" w:uiPriority="72" w:unhideWhenUsed="0"/>
-    <w:lsdException w:name="Colorful Grid Accent 5" w:semiHidden="0" w:uiPriority="73" w:unhideWhenUsed="0"/>
-    <w:lsdException w:name="Light Shading Accent 6" w:semiHidden="0" w:uiPriority="60" w:unhideWhenUsed="0"/>
-    <w:lsdException w:name="Light List Accent 6" w:semiHidden="0" w:uiPriority="61" w:unhideWhenUsed="0"/>
-    <w:lsdException w:name="Light Grid Accent 6" w:semiHidden="0" w:uiPriority="62" w:unhideWhenUsed="0"/>
-    <w:lsdException w:name="Medium Shading 1 Accent 6" w:semiHidden="0" w:uiPriority="63" w:unhideWhenUsed="0"/>
-    <w:lsdException w:name="Medium Shading 2 Accent 6" w:semiHidden="0" w:uiPriority="64" w:unhideWhenUsed="0"/>
-    <w:lsdException w:name="Medium List 1 Accent 6" w:semiHidden="0" w:uiPriority="65" w:unhideWhenUsed="0"/>
-    <w:lsdException w:name="Medium List 2 Accent 6" w:semiHidden="0" w:uiPriority="66" w:unhideWhenUsed="0"/>
-    <w:lsdException w:name="Medium Grid 1 Accent 6" w:semiHidden="0" w:uiPriority="67" w:unhideWhenUsed="0"/>
-    <w:lsdException w:name="Medium Grid 2 Accent 6" w:semiHidden="0" w:uiPriority="68" w:unhideWhenUsed="0"/>
-    <w:lsdException w:name="Medium Grid 3 Accent 6" w:semiHidden="0" w:uiPriority="69" w:unhideWhenUsed="0"/>
-    <w:lsdException w:name="Dark List Accent 6" w:semiHidden="0" w:uiPriority="70" w:unhideWhenUsed="0"/>
-    <w:lsdException w:name="Colorful Shading Accent 6" w:semiHidden="0" w:uiPriority="71" w:unhideWhenUsed="0"/>
-    <w:lsdException w:name="Colorful List Accent 6" w:semiHidden="0" w:uiPriority="72" w:unhideWhenUsed="0"/>
-    <w:lsdException w:name="Colorful Grid Accent 6" w:semiHidden="0" w:uiPriority="73" w:unhideWhenUsed="0"/>
-    <w:lsdException w:name="Subtle Emphasis" w:semiHidden="0" w:uiPriority="19" w:unhideWhenUsed="0" w:qFormat="1"/>
-    <w:lsdException w:name="Intense Emphasis" w:semiHidden="0" w:uiPriority="21" w:unhideWhenUsed="0" w:qFormat="1"/>
-    <w:lsdException w:name="Subtle Reference" w:semiHidden="0" w:uiPriority="31" w:unhideWhenUsed="0" w:qFormat="1"/>
-    <w:lsdException w:name="Intense Reference" w:semiHidden="0" w:uiPriority="32" w:unhideWhenUsed="0" w:qFormat="1"/>
-    <w:lsdException w:name="Book Title" w:semiHidden="0" w:uiPriority="33" w:unhideWhenUsed="0" w:qFormat="1"/>
-    <w:lsdException w:name="Bibliography" w:uiPriority="37"/>
-    <w:lsdException w:name="TOC Heading" w:uiPriority="39" w:qFormat="1"/>
+  <w:latentStyles w:defLockedState="0" w:defUIPriority="99" w:defSemiHidden="0" w:defUnhideWhenUsed="0" w:defQFormat="0" w:count="371">
+    <w:lsdException w:name="Normal" w:uiPriority="0" w:qFormat="1"/>
+    <w:lsdException w:name="heading 1" w:uiPriority="9" w:qFormat="1"/>
+    <w:lsdException w:name="heading 2" w:semiHidden="1" w:uiPriority="9" w:unhideWhenUsed="1" w:qFormat="1"/>
+    <w:lsdException w:name="heading 3" w:semiHidden="1" w:uiPriority="9" w:unhideWhenUsed="1" w:qFormat="1"/>
+    <w:lsdException w:name="heading 4" w:semiHidden="1" w:uiPriority="9" w:unhideWhenUsed="1" w:qFormat="1"/>
+    <w:lsdException w:name="heading 5" w:semiHidden="1" w:uiPriority="9" w:unhideWhenUsed="1" w:qFormat="1"/>
+    <w:lsdException w:name="heading 6" w:semiHidden="1" w:uiPriority="9" w:unhideWhenUsed="1" w:qFormat="1"/>
+    <w:lsdException w:name="heading 7" w:semiHidden="1" w:uiPriority="9" w:unhideWhenUsed="1" w:qFormat="1"/>
+    <w:lsdException w:name="heading 8" w:semiHidden="1" w:uiPriority="9" w:unhideWhenUsed="1" w:qFormat="1"/>
+    <w:lsdException w:name="heading 9" w:semiHidden="1" w:uiPriority="9" w:unhideWhenUsed="1" w:qFormat="1"/>
+    <w:lsdException w:name="index 1" w:semiHidden="1" w:unhideWhenUsed="1"/>
+    <w:lsdException w:name="index 2" w:semiHidden="1" w:unhideWhenUsed="1"/>
+    <w:lsdException w:name="index 3" w:semiHidden="1" w:unhideWhenUsed="1"/>
+    <w:lsdException w:name="index 4" w:semiHidden="1" w:unhideWhenUsed="1"/>
+    <w:lsdException w:name="index 5" w:semiHidden="1" w:unhideWhenUsed="1"/>
+    <w:lsdException w:name="index 6" w:semiHidden="1" w:unhideWhenUsed="1"/>
+    <w:lsdException w:name="index 7" w:semiHidden="1" w:unhideWhenUsed="1"/>
+    <w:lsdException w:name="index 8" w:semiHidden="1" w:unhideWhenUsed="1"/>
+    <w:lsdException w:name="index 9" w:semiHidden="1" w:unhideWhenUsed="1"/>
+    <w:lsdException w:name="toc 1" w:semiHidden="1" w:uiPriority="39" w:unhideWhenUsed="1"/>
+    <w:lsdException w:name="toc 2" w:semiHidden="1" w:uiPriority="39" w:unhideWhenUsed="1"/>
+    <w:lsdException w:name="toc 3" w:semiHidden="1" w:uiPriority="39" w:unhideWhenUsed="1"/>
+    <w:lsdException w:name="toc 4" w:semiHidden="1" w:uiPriority="39" w:unhideWhenUsed="1"/>
+    <w:lsdException w:name="toc 5" w:semiHidden="1" w:uiPriority="39" w:unhideWhenUsed="1"/>
+    <w:lsdException w:name="toc 6" w:semiHidden="1" w:uiPriority="39" w:unhideWhenUsed="1"/>
+    <w:lsdException w:name="toc 7" w:semiHidden="1" w:uiPriority="39" w:unhideWhenUsed="1"/>
+    <w:lsdException w:name="toc 8" w:semiHidden="1" w:uiPriority="39" w:unhideWhenUsed="1"/>
+    <w:lsdException w:name="toc 9" w:semiHidden="1" w:uiPriority="39" w:unhideWhenUsed="1"/>
+    <w:lsdException w:name="Normal Indent" w:semiHidden="1" w:unhideWhenUsed="1"/>
+    <w:lsdException w:name="footnote text" w:semiHidden="1" w:unhideWhenUsed="1"/>
+    <w:lsdException w:name="annotation text" w:semiHidden="1" w:unhideWhenUsed="1"/>
+    <w:lsdException w:name="header" w:semiHidden="1" w:unhideWhenUsed="1"/>
+    <w:lsdException w:name="footer" w:semiHidden="1" w:unhideWhenUsed="1"/>
+    <w:lsdException w:name="index heading" w:semiHidden="1" w:unhideWhenUsed="1"/>
+    <w:lsdException w:name="caption" w:semiHidden="1" w:uiPriority="35" w:unhideWhenUsed="1" w:qFormat="1"/>
+    <w:lsdException w:name="table of figures" w:semiHidden="1" w:unhideWhenUsed="1"/>
+    <w:lsdException w:name="envelope address" w:semiHidden="1" w:unhideWhenUsed="1"/>
+    <w:lsdException w:name="envelope return" w:semiHidden="1" w:unhideWhenUsed="1"/>
+    <w:lsdException w:name="footnote reference" w:semiHidden="1" w:unhideWhenUsed="1"/>
+    <w:lsdException w:name="annotation reference" w:semiHidden="1" w:unhideWhenUsed="1"/>
+    <w:lsdException w:name="line number" w:semiHidden="1" w:unhideWhenUsed="1"/>
+    <w:lsdException w:name="page number" w:semiHidden="1" w:unhideWhenUsed="1"/>
+    <w:lsdException w:name="endnote reference" w:semiHidden="1" w:unhideWhenUsed="1"/>
+    <w:lsdException w:name="endnote text" w:semiHidden="1" w:unhideWhenUsed="1"/>
+    <w:lsdException w:name="table of authorities" w:semiHidden="1" w:unhideWhenUsed="1"/>
+    <w:lsdException w:name="macro" w:semiHidden="1" w:unhideWhenUsed="1"/>
+    <w:lsdException w:name="toa heading" w:semiHidden="1" w:unhideWhenUsed="1"/>
+    <w:lsdException w:name="List" w:semiHidden="1" w:unhideWhenUsed="1"/>
+    <w:lsdException w:name="List Bullet" w:semiHidden="1" w:unhideWhenUsed="1"/>
+    <w:lsdException w:name="List Number" w:semiHidden="1" w:unhideWhenUsed="1"/>
+    <w:lsdException w:name="List 2" w:semiHidden="1" w:unhideWhenUsed="1"/>
+    <w:lsdException w:name="List 3" w:semiHidden="1" w:unhideWhenUsed="1"/>
+    <w:lsdException w:name="List 4" w:semiHidden="1" w:unhideWhenUsed="1"/>
+    <w:lsdException w:name="List 5" w:semiHidden="1" w:unhideWhenUsed="1"/>
+    <w:lsdException w:name="List Bullet 2" w:semiHidden="1" w:unhideWhenUsed="1"/>
+    <w:lsdException w:name="List Bullet 3" w:semiHidden="1" w:unhideWhenUsed="1"/>
+    <w:lsdException w:name="List Bullet 4" w:semiHidden="1" w:unhideWhenUsed="1"/>
+    <w:lsdException w:name="List Bullet 5" w:semiHidden="1" w:unhideWhenUsed="1"/>
+    <w:lsdException w:name="List Number 2" w:semiHidden="1" w:unhideWhenUsed="1"/>
+    <w:lsdException w:name="List Number 3" w:semiHidden="1" w:unhideWhenUsed="1"/>
+    <w:lsdException w:name="List Number 4" w:semiHidden="1" w:unhideWhenUsed="1"/>
+    <w:lsdException w:name="List Number 5" w:semiHidden="1" w:unhideWhenUsed="1"/>
+    <w:lsdException w:name="Title" w:uiPriority="10" w:qFormat="1"/>
+    <w:lsdException w:name="Closing" w:semiHidden="1" w:unhideWhenUsed="1"/>
+    <w:lsdException w:name="Signature" w:semiHidden="1" w:unhideWhenUsed="1"/>
+    <w:lsdException w:name="Default Paragraph Font" w:semiHidden="1" w:uiPriority="1" w:unhideWhenUsed="1"/>
+    <w:lsdException w:name="Body Text" w:semiHidden="1" w:unhideWhenUsed="1"/>
+    <w:lsdException w:name="Body Text Indent" w:semiHidden="1" w:unhideWhenUsed="1"/>
+    <w:lsdException w:name="List Continue" w:semiHidden="1" w:unhideWhenUsed="1"/>
+    <w:lsdException w:name="List Continue 2" w:semiHidden="1" w:unhideWhenUsed="1"/>
+    <w:lsdException w:name="List Continue 3" w:semiHidden="1" w:unhideWhenUsed="1"/>
+    <w:lsdException w:name="List Continue 4" w:semiHidden="1" w:unhideWhenUsed="1"/>
+    <w:lsdException w:name="List Continue 5" w:semiHidden="1" w:unhideWhenUsed="1"/>
+    <w:lsdException w:name="Message Header" w:semiHidden="1" w:unhideWhenUsed="1"/>
+    <w:lsdException w:name="Subtitle" w:uiPriority="11" w:qFormat="1"/>
+    <w:lsdException w:name="Salutation" w:semiHidden="1" w:unhideWhenUsed="1"/>
+    <w:lsdException w:name="Date" w:semiHidden="1" w:unhideWhenUsed="1"/>
+    <w:lsdException w:name="Body Text First Indent" w:semiHidden="1" w:unhideWhenUsed="1"/>
+    <w:lsdException w:name="Body Text First Indent 2" w:semiHidden="1" w:unhideWhenUsed="1"/>
+    <w:lsdException w:name="Note Heading" w:semiHidden="1" w:unhideWhenUsed="1"/>
+    <w:lsdException w:name="Body Text 2" w:semiHidden="1" w:unhideWhenUsed="1"/>
+    <w:lsdException w:name="Body Text 3" w:semiHidden="1" w:unhideWhenUsed="1"/>
+    <w:lsdException w:name="Body Text Indent 2" w:semiHidden="1" w:unhideWhenUsed="1"/>
+    <w:lsdException w:name="Body Text Indent 3" w:semiHidden="1" w:unhideWhenUsed="1"/>
+    <w:lsdException w:name="Block Text" w:semiHidden="1" w:unhideWhenUsed="1"/>
+    <w:lsdException w:name="Hyperlink" w:semiHidden="1" w:unhideWhenUsed="1"/>
+    <w:lsdException w:name="FollowedHyperlink" w:semiHidden="1" w:unhideWhenUsed="1"/>
+    <w:lsdException w:name="Strong" w:uiPriority="22" w:qFormat="1"/>
+    <w:lsdException w:name="Emphasis" w:uiPriority="20" w:qFormat="1"/>
+    <w:lsdException w:name="Document Map" w:semiHidden="1" w:unhideWhenUsed="1"/>
+    <w:lsdException w:name="Plain Text" w:semiHidden="1" w:unhideWhenUsed="1"/>
+    <w:lsdException w:name="E-mail Signature" w:semiHidden="1" w:unhideWhenUsed="1"/>
+    <w:lsdException w:name="HTML Top of Form" w:semiHidden="1" w:unhideWhenUsed="1"/>
+    <w:lsdException w:name="HTML Bottom of Form" w:semiHidden="1" w:unhideWhenUsed="1"/>
+    <w:lsdException w:name="Normal (Web)" w:semiHidden="1" w:unhideWhenUsed="1"/>
+    <w:lsdException w:name="HTML Acronym" w:semiHidden="1" w:unhideWhenUsed="1"/>
+    <w:lsdException w:name="HTML Address" w:semiHidden="1" w:unhideWhenUsed="1"/>
+    <w:lsdException w:name="HTML Cite" w:semiHidden="1" w:unhideWhenUsed="1"/>
+    <w:lsdException w:name="HTML Code" w:semiHidden="1" w:unhideWhenUsed="1"/>
+    <w:lsdException w:name="HTML Definition" w:semiHidden="1" w:unhideWhenUsed="1"/>
+    <w:lsdException w:name="HTML Keyboard" w:semiHidden="1" w:unhideWhenUsed="1"/>
+    <w:lsdException w:name="HTML Preformatted" w:semiHidden="1" w:unhideWhenUsed="1"/>
+    <w:lsdException w:name="HTML Sample" w:semiHidden="1" w:unhideWhenUsed="1"/>
+    <w:lsdException w:name="HTML Typewriter" w:semiHidden="1" w:unhideWhenUsed="1"/>
+    <w:lsdException w:name="HTML Variable" w:semiHidden="1" w:unhideWhenUsed="1"/>
+    <w:lsdException w:name="Normal Table" w:semiHidden="1" w:unhideWhenUsed="1"/>
+    <w:lsdException w:name="annotation subject" w:semiHidden="1" w:unhideWhenUsed="1"/>
+    <w:lsdException w:name="No List" w:semiHidden="1" w:unhideWhenUsed="1"/>
+    <w:lsdException w:name="Outline List 1" w:semiHidden="1" w:unhideWhenUsed="1"/>
+    <w:lsdException w:name="Outline List 2" w:semiHidden="1" w:unhideWhenUsed="1"/>
+    <w:lsdException w:name="Outline List 3" w:semiHidden="1" w:unhideWhenUsed="1"/>
+    <w:lsdException w:name="Table Simple 1" w:semiHidden="1" w:unhideWhenUsed="1"/>
+    <w:lsdException w:name="Table Simple 2" w:semiHidden="1" w:unhideWhenUsed="1"/>
+    <w:lsdException w:name="Table Simple 3" w:semiHidden="1" w:unhideWhenUsed="1"/>
+    <w:lsdException w:name="Table Classic 1" w:semiHidden="1" w:unhideWhenUsed="1"/>
+    <w:lsdException w:name="Table Classic 2" w:semiHidden="1" w:unhideWhenUsed="1"/>
+    <w:lsdException w:name="Table Classic 3" w:semiHidden="1" w:unhideWhenUsed="1"/>
+    <w:lsdException w:name="Table Classic 4" w:semiHidden="1" w:unhideWhenUsed="1"/>
+    <w:lsdException w:name="Table Colorful 1" w:semiHidden="1" w:unhideWhenUsed="1"/>
+    <w:lsdException w:name="Table Colorful 2" w:semiHidden="1" w:unhideWhenUsed="1"/>
+    <w:lsdException w:name="Table Colorful 3" w:semiHidden="1" w:unhideWhenUsed="1"/>
+    <w:lsdException w:name="Table Columns 1" w:semiHidden="1" w:unhideWhenUsed="1"/>
+    <w:lsdException w:name="Table Columns 2" w:semiHidden="1" w:unhideWhenUsed="1"/>
+    <w:lsdException w:name="Table Columns 3" w:semiHidden="1" w:unhideWhenUsed="1"/>
+    <w:lsdException w:name="Table Columns 4" w:semiHidden="1" w:unhideWhenUsed="1"/>
+    <w:lsdException w:name="Table Columns 5" w:semiHidden="1" w:unhideWhenUsed="1"/>
+    <w:lsdException w:name="Table Grid 1" w:semiHidden="1" w:unhideWhenUsed="1"/>
+    <w:lsdException w:name="Table Grid 2" w:semiHidden="1" w:unhideWhenUsed="1"/>
+    <w:lsdException w:name="Table Grid 3" w:semiHidden="1" w:unhideWhenUsed="1"/>
+    <w:lsdException w:name="Table Grid 4" w:semiHidden="1" w:unhideWhenUsed="1"/>
+    <w:lsdException w:name="Table Grid 5" w:semiHidden="1" w:unhideWhenUsed="1"/>
+    <w:lsdException w:name="Table Grid 6" w:semiHidden="1" w:unhideWhenUsed="1"/>
+    <w:lsdException w:name="Table Grid 7" w:semiHidden="1" w:unhideWhenUsed="1"/>
+    <w:lsdException w:name="Table Grid 8" w:semiHidden="1" w:unhideWhenUsed="1"/>
+    <w:lsdException w:name="Table List 1" w:semiHidden="1" w:unhideWhenUsed="1"/>
+    <w:lsdException w:name="Table List 2" w:semiHidden="1" w:unhideWhenUsed="1"/>
+    <w:lsdException w:name="Table List 3" w:semiHidden="1" w:unhideWhenUsed="1"/>
+    <w:lsdException w:name="Table List 4" w:semiHidden="1" w:unhideWhenUsed="1"/>
+    <w:lsdException w:name="Table List 5" w:semiHidden="1" w:unhideWhenUsed="1"/>
+    <w:lsdException w:name="Table List 6" w:semiHidden="1" w:unhideWhenUsed="1"/>
+    <w:lsdException w:name="Table List 7" w:semiHidden="1" w:unhideWhenUsed="1"/>
+    <w:lsdException w:name="Table List 8" w:semiHidden="1" w:unhideWhenUsed="1"/>
+    <w:lsdException w:name="Table 3D effects 1" w:semiHidden="1" w:unhideWhenUsed="1"/>
+    <w:lsdException w:name="Table 3D effects 2" w:semiHidden="1" w:unhideWhenUsed="1"/>
+    <w:lsdException w:name="Table 3D effects 3" w:semiHidden="1" w:unhideWhenUsed="1"/>
+    <w:lsdException w:name="Table Contemporary" w:semiHidden="1" w:unhideWhenUsed="1"/>
+    <w:lsdException w:name="Table Elegant" w:semiHidden="1" w:unhideWhenUsed="1"/>
+    <w:lsdException w:name="Table Professional" w:semiHidden="1" w:unhideWhenUsed="1"/>
+    <w:lsdException w:name="Table Subtle 1" w:semiHidden="1" w:unhideWhenUsed="1"/>
+    <w:lsdException w:name="Table Subtle 2" w:semiHidden="1" w:unhideWhenUsed="1"/>
+    <w:lsdException w:name="Table Web 1" w:semiHidden="1" w:unhideWhenUsed="1"/>
+    <w:lsdException w:name="Table Web 2" w:semiHidden="1" w:unhideWhenUsed="1"/>
+    <w:lsdException w:name="Table Web 3" w:semiHidden="1" w:unhideWhenUsed="1"/>
+    <w:lsdException w:name="Balloon Text" w:semiHidden="1" w:unhideWhenUsed="1"/>
+    <w:lsdException w:name="Table Grid" w:uiPriority="59"/>
+    <w:lsdException w:name="Table Theme" w:semiHidden="1" w:unhideWhenUsed="1"/>
+    <w:lsdException w:name="Placeholder Text" w:semiHidden="1"/>
+    <w:lsdException w:name="No Spacing" w:uiPriority="1" w:qFormat="1"/>
+    <w:lsdException w:name="Light Shading" w:uiPriority="60"/>
+    <w:lsdException w:name="Light List" w:uiPriority="61"/>
+    <w:lsdException w:name="Light Grid" w:uiPriority="62"/>
+    <w:lsdException w:name="Medium Shading 1" w:uiPriority="63"/>
+    <w:lsdException w:name="Medium Shading 2" w:uiPriority="64"/>
+    <w:lsdException w:name="Medium List 1" w:uiPriority="65"/>
+    <w:lsdException w:name="Medium List 2" w:uiPriority="66"/>
+    <w:lsdException w:name="Medium Grid 1" w:uiPriority="67"/>
+    <w:lsdException w:name="Medium Grid 2" w:uiPriority="68"/>
+    <w:lsdException w:name="Medium Grid 3" w:uiPriority="69"/>
+    <w:lsdException w:name="Dark List" w:uiPriority="70"/>
+    <w:lsdException w:name="Colorful Shading" w:uiPriority="71"/>
+    <w:lsdException w:name="Colorful List" w:uiPriority="72"/>
+    <w:lsdException w:name="Colorful Grid" w:uiPriority="73"/>
+    <w:lsdException w:name="Light Shading Accent 1" w:uiPriority="60"/>
+    <w:lsdException w:name="Light List Accent 1" w:uiPriority="61"/>
+    <w:lsdException w:name="Light Grid Accent 1" w:uiPriority="62"/>
+    <w:lsdException w:name="Medium Shading 1 Accent 1" w:uiPriority="63"/>
+    <w:lsdException w:name="Medium Shading 2 Accent 1" w:uiPriority="64"/>
+    <w:lsdException w:name="Medium List 1 Accent 1" w:uiPriority="65"/>
+    <w:lsdException w:name="Revision" w:semiHidden="1"/>
+    <w:lsdException w:name="List Paragraph" w:uiPriority="34" w:qFormat="1"/>
+    <w:lsdException w:name="Quote" w:uiPriority="29" w:qFormat="1"/>
+    <w:lsdException w:name="Intense Quote" w:uiPriority="30" w:qFormat="1"/>
+    <w:lsdException w:name="Medium List 2 Accent 1" w:uiPriority="66"/>
+    <w:lsdException w:name="Medium Grid 1 Accent 1" w:uiPriority="67"/>
+    <w:lsdException w:name="Medium Grid 2 Accent 1" w:uiPriority="68"/>
+    <w:lsdException w:name="Medium Grid 3 Accent 1" w:uiPriority="69"/>
+    <w:lsdException w:name="Dark List Accent 1" w:uiPriority="70"/>
+    <w:lsdException w:name="Colorful Shading Accent 1" w:uiPriority="71"/>
+    <w:lsdException w:name="Colorful List Accent 1" w:uiPriority="72"/>
+    <w:lsdException w:name="Colorful Grid Accent 1" w:uiPriority="73"/>
+    <w:lsdException w:name="Light Shading Accent 2" w:uiPriority="60"/>
+    <w:lsdException w:name="Light List Accent 2" w:uiPriority="61"/>
+    <w:lsdException w:name="Light Grid Accent 2" w:uiPriority="62"/>
+    <w:lsdException w:name="Medium Shading 1 Accent 2" w:uiPriority="63"/>
+    <w:lsdException w:name="Medium Shading 2 Accent 2" w:uiPriority="64"/>
+    <w:lsdException w:name="Medium List 1 Accent 2" w:uiPriority="65"/>
+    <w:lsdException w:name="Medium List 2 Accent 2" w:uiPriority="66"/>
+    <w:lsdException w:name="Medium Grid 1 Accent 2" w:uiPriority="67"/>
+    <w:lsdException w:name="Medium Grid 2 Accent 2" w:uiPriority="68"/>
+    <w:lsdException w:name="Medium Grid 3 Accent 2" w:uiPriority="69"/>
+    <w:lsdException w:name="Dark List Accent 2" w:uiPriority="70"/>
+    <w:lsdException w:name="Colorful Shading Accent 2" w:uiPriority="71"/>
+    <w:lsdException w:name="Colorful List Accent 2" w:uiPriority="72"/>
+    <w:lsdException w:name="Colorful Grid Accent 2" w:uiPriority="73"/>
+    <w:lsdException w:name="Light Shading Accent 3" w:uiPriority="60"/>
+    <w:lsdException w:name="Light List Accent 3" w:uiPriority="61"/>
+    <w:lsdException w:name="Light Grid Accent 3" w:uiPriority="62"/>
+    <w:lsdException w:name="Medium Shading 1 Accent 3" w:uiPriority="63"/>
+    <w:lsdException w:name="Medium Shading 2 Accent 3" w:uiPriority="64"/>
+    <w:lsdException w:name="Medium List 1 Accent 3" w:uiPriority="65"/>
+    <w:lsdException w:name="Medium List 2 Accent 3" w:uiPriority="66"/>
+    <w:lsdException w:name="Medium Grid 1 Accent 3" w:uiPriority="67"/>
+    <w:lsdException w:name="Medium Grid 2 Accent 3" w:uiPriority="68"/>
+    <w:lsdException w:name="Medium Grid 3 Accent 3" w:uiPriority="69"/>
+    <w:lsdException w:name="Dark List Accent 3" w:uiPriority="70"/>
+    <w:lsdException w:name="Colorful Shading Accent 3" w:uiPriority="71"/>
+    <w:lsdException w:name="Colorful List Accent 3" w:uiPriority="72"/>
+    <w:lsdException w:name="Colorful Grid Accent 3" w:uiPriority="73"/>
+    <w:lsdException w:name="Light Shading Accent 4" w:uiPriority="60"/>
+    <w:lsdException w:name="Light List Accent 4" w:uiPriority="61"/>
+    <w:lsdException w:name="Light Grid Accent 4" w:uiPriority="62"/>
+    <w:lsdException w:name="Medium Shading 1 Accent 4" w:uiPriority="63"/>
+    <w:lsdException w:name="Medium Shading 2 Accent 4" w:uiPriority="64"/>
+    <w:lsdException w:name="Medium List 1 Accent 4" w:uiPriority="65"/>
+    <w:lsdException w:name="Medium List 2 Accent 4" w:uiPriority="66"/>
+    <w:lsdException w:name="Medium Grid 1 Accent 4" w:uiPriority="67"/>
+    <w:lsdException w:name="Medium Grid 2 Accent 4" w:uiPriority="68"/>
+    <w:lsdException w:name="Medium Grid 3 Accent 4" w:uiPriority="69"/>
+    <w:lsdException w:name="Dark List Accent 4" w:uiPriority="70"/>
+    <w:lsdException w:name="Colorful Shading Accent 4" w:uiPriority="71"/>
+    <w:lsdException w:name="Colorful List Accent 4" w:uiPriority="72"/>
+    <w:lsdException w:name="Colorful Grid Accent 4" w:uiPriority="73"/>
+    <w:lsdException w:name="Light Shading Accent 5" w:uiPriority="60"/>
+    <w:lsdException w:name="Light List Accent 5" w:uiPriority="61"/>
+    <w:lsdException w:name="Light Grid Accent 5" w:uiPriority="62"/>
+    <w:lsdException w:name="Medium Shading 1 Accent 5" w:uiPriority="63"/>
+    <w:lsdException w:name="Medium Shading 2 Accent 5" w:uiPriority="64"/>
+    <w:lsdException w:name="Medium List 1 Accent 5" w:uiPriority="65"/>
+    <w:lsdException w:name="Medium List 2 Accent 5" w:uiPriority="66"/>
+    <w:lsdException w:name="Medium Grid 1 Accent 5" w:uiPriority="67"/>
+    <w:lsdException w:name="Medium Grid 2 Accent 5" w:uiPriority="68"/>
+    <w:lsdException w:name="Medium Grid 3 Accent 5" w:uiPriority="69"/>
+    <w:lsdException w:name="Dark List Accent 5" w:uiPriority="70"/>
+    <w:lsdException w:name="Colorful Shading Accent 5" w:uiPriority="71"/>
+    <w:lsdException w:name="Colorful List Accent 5" w:uiPriority="72"/>
+    <w:lsdException w:name="Colorful Grid Accent 5" w:uiPriority="73"/>
+    <w:lsdException w:name="Light Shading Accent 6" w:uiPriority="60"/>
+    <w:lsdException w:name="Light List Accent 6" w:uiPriority="61"/>
+    <w:lsdException w:name="Light Grid Accent 6" w:uiPriority="62"/>
+    <w:lsdException w:name="Medium Shading 1 Accent 6" w:uiPriority="63"/>
+    <w:lsdException w:name="Medium Shading 2 Accent 6" w:uiPriority="64"/>
+    <w:lsdException w:name="Medium List 1 Accent 6" w:uiPriority="65"/>
+    <w:lsdException w:name="Medium List 2 Accent 6" w:uiPriority="66"/>
+    <w:lsdException w:name="Medium Grid 1 Accent 6" w:uiPriority="67"/>
+    <w:lsdException w:name="Medium Grid 2 Accent 6" w:uiPriority="68"/>
+    <w:lsdException w:name="Medium Grid 3 Accent 6" w:uiPriority="69"/>
+    <w:lsdException w:name="Dark List Accent 6" w:uiPriority="70"/>
+    <w:lsdException w:name="Colorful Shading Accent 6" w:uiPriority="71"/>
+    <w:lsdException w:name="Colorful List Accent 6" w:uiPriority="72"/>
+    <w:lsdException w:name="Colorful Grid Accent 6" w:uiPriority="73"/>
+    <w:lsdException w:name="Subtle Emphasis" w:uiPriority="19" w:qFormat="1"/>
+    <w:lsdException w:name="Intense Emphasis" w:uiPriority="21" w:qFormat="1"/>
+    <w:lsdException w:name="Subtle Reference" w:uiPriority="31" w:qFormat="1"/>
+    <w:lsdException w:name="Intense Reference" w:uiPriority="32" w:qFormat="1"/>
+    <w:lsdException w:name="Book Title" w:uiPriority="33" w:qFormat="1"/>
+    <w:lsdException w:name="Bibliography" w:semiHidden="1" w:uiPriority="37" w:unhideWhenUsed="1"/>
+    <w:lsdException w:name="TOC Heading" w:semiHidden="1" w:uiPriority="39" w:unhideWhenUsed="1" w:qFormat="1"/>
+    <w:lsdException w:name="Plain Table 1" w:uiPriority="41"/>
+    <w:lsdException w:name="Plain Table 2" w:uiPriority="42"/>
+    <w:lsdException w:name="Plain Table 3" w:uiPriority="43"/>
+    <w:lsdException w:name="Plain Table 4" w:uiPriority="44"/>
+    <w:lsdException w:name="Plain Table 5" w:uiPriority="45"/>
+    <w:lsdException w:name="Grid Table Light" w:uiPriority="40"/>
+    <w:lsdException w:name="Grid Table 1 Light" w:uiPriority="46"/>
+    <w:lsdException w:name="Grid Table 2" w:uiPriority="47"/>
+    <w:lsdException w:name="Grid Table 3" w:uiPriority="48"/>
+    <w:lsdException w:name="Grid Table 4" w:uiPriority="49"/>
+    <w:lsdException w:name="Grid Table 5 Dark" w:uiPriority="50"/>
+    <w:lsdException w:name="Grid Table 6 Colorful" w:uiPriority="51"/>
+    <w:lsdException w:name="Grid Table 7 Colorful" w:uiPriority="52"/>
+    <w:lsdException w:name="Grid Table 1 Light Accent 1" w:uiPriority="46"/>
+    <w:lsdException w:name="Grid Table 2 Accent 1" w:uiPriority="47"/>
+    <w:lsdException w:name="Grid Table 3 Accent 1" w:uiPriority="48"/>
+    <w:lsdException w:name="Grid Table 4 Accent 1" w:uiPriority="49"/>
+    <w:lsdException w:name="Grid Table 5 Dark Accent 1" w:uiPriority="50"/>
+    <w:lsdException w:name="Grid Table 6 Colorful Accent 1" w:uiPriority="51"/>
+    <w:lsdException w:name="Grid Table 7 Colorful Accent 1" w:uiPriority="52"/>
+    <w:lsdException w:name="Grid Table 1 Light Accent 2" w:uiPriority="46"/>
+    <w:lsdException w:name="Grid Table 2 Accent 2" w:uiPriority="47"/>
+    <w:lsdException w:name="Grid Table 3 Accent 2" w:uiPriority="48"/>
+    <w:lsdException w:name="Grid Table 4 Accent 2" w:uiPriority="49"/>
+    <w:lsdException w:name="Grid Table 5 Dark Accent 2" w:uiPriority="50"/>
+    <w:lsdException w:name="Grid Table 6 Colorful Accent 2" w:uiPriority="51"/>
+    <w:lsdException w:name="Grid Table 7 Colorful Accent 2" w:uiPriority="52"/>
+    <w:lsdException w:name="Grid Table 1 Light Accent 3" w:uiPriority="46"/>
+    <w:lsdException w:name="Grid Table 2 Accent 3" w:uiPriority="47"/>
+    <w:lsdException w:name="Grid Table 3 Accent 3" w:uiPriority="48"/>
+    <w:lsdException w:name="Grid Table 4 Accent 3" w:uiPriority="49"/>
+    <w:lsdException w:name="Grid Table 5 Dark Accent 3" w:uiPriority="50"/>
+    <w:lsdException w:name="Grid Table 6 Colorful Accent 3" w:uiPriority="51"/>
+    <w:lsdException w:name="Grid Table 7 Colorful Accent 3" w:uiPriority="52"/>
+    <w:lsdException w:name="Grid Table 1 Light Accent 4" w:uiPriority="46"/>
+    <w:lsdException w:name="Grid Table 2 Accent 4" w:uiPriority="47"/>
+    <w:lsdException w:name="Grid Table 3 Accent 4" w:uiPriority="48"/>
+    <w:lsdException w:name="Grid Table 4 Accent 4" w:uiPriority="49"/>
+    <w:lsdException w:name="Grid Table 5 Dark Accent 4" w:uiPriority="50"/>
+    <w:lsdException w:name="Grid Table 6 Colorful Accent 4" w:uiPriority="51"/>
+    <w:lsdException w:name="Grid Table 7 Colorful Accent 4" w:uiPriority="52"/>
+    <w:lsdException w:name="Grid Table 1 Light Accent 5" w:uiPriority="46"/>
+    <w:lsdException w:name="Grid Table 2 Accent 5" w:uiPriority="47"/>
+    <w:lsdException w:name="Grid Table 3 Accent 5" w:uiPriority="48"/>
+    <w:lsdException w:name="Grid Table 4 Accent 5" w:uiPriority="49"/>
+    <w:lsdException w:name="Grid Table 5 Dark Accent 5" w:uiPriority="50"/>
+    <w:lsdException w:name="Grid Table 6 Colorful Accent 5" w:uiPriority="51"/>
+    <w:lsdException w:name="Grid Table 7 Colorful Accent 5" w:uiPriority="52"/>
+    <w:lsdException w:name="Grid Table 1 Light Accent 6" w:uiPriority="46"/>
+    <w:lsdException w:name="Grid Table 2 Accent 6" w:uiPriority="47"/>
+    <w:lsdException w:name="Grid Table 3 Accent 6" w:uiPriority="48"/>
+    <w:lsdException w:name="Grid Table 4 Accent 6" w:uiPriority="49"/>
+    <w:lsdException w:name="Grid Table 5 Dark Accent 6" w:uiPriority="50"/>
+    <w:lsdException w:name="Grid Table 6 Colorful Accent 6" w:uiPriority="51"/>
+    <w:lsdException w:name="Grid Table 7 Colorful Accent 6" w:uiPriority="52"/>
+    <w:lsdException w:name="List Table 1 Light" w:uiPriority="46"/>
+    <w:lsdException w:name="List Table 2" w:uiPriority="47"/>
+    <w:lsdException w:name="List Table 3" w:uiPriority="48"/>
+    <w:lsdException w:name="List Table 4" w:uiPriority="49"/>
+    <w:lsdException w:name="List Table 5 Dark" w:uiPriority="50"/>
+    <w:lsdException w:name="List Table 6 Colorful" w:uiPriority="51"/>
+    <w:lsdException w:name="List Table 7 Colorful" w:uiPriority="52"/>
+    <w:lsdException w:name="List Table 1 Light Accent 1" w:uiPriority="46"/>
+    <w:lsdException w:name="List Table 2 Accent 1" w:uiPriority="47"/>
+    <w:lsdException w:name="List Table 3 Accent 1" w:uiPriority="48"/>
+    <w:lsdException w:name="List Table 4 Accent 1" w:uiPriority="49"/>
+    <w:lsdException w:name="List Table 5 Dark Accent 1" w:uiPriority="50"/>
+    <w:lsdException w:name="List Table 6 Colorful Accent 1" w:uiPriority="51"/>
+    <w:lsdException w:name="List Table 7 Colorful Accent 1" w:uiPriority="52"/>
+    <w:lsdException w:name="List Table 1 Light Accent 2" w:uiPriority="46"/>
+    <w:lsdException w:name="List Table 2 Accent 2" w:uiPriority="47"/>
+    <w:lsdException w:name="List Table 3 Accent 2" w:uiPriority="48"/>
+    <w:lsdException w:name="List Table 4 Accent 2" w:uiPriority="49"/>
+    <w:lsdException w:name="List Table 5 Dark Accent 2" w:uiPriority="50"/>
+    <w:lsdException w:name="List Table 6 Colorful Accent 2" w:uiPriority="51"/>
+    <w:lsdException w:name="List Table 7 Colorful Accent 2" w:uiPriority="52"/>
+    <w:lsdException w:name="List Table 1 Light Accent 3" w:uiPriority="46"/>
+    <w:lsdException w:name="List Table 2 Accent 3" w:uiPriority="47"/>
+    <w:lsdException w:name="List Table 3 Accent 3" w:uiPriority="48"/>
+    <w:lsdException w:name="List Table 4 Accent 3" w:uiPriority="49"/>
+    <w:lsdException w:name="List Table 5 Dark Accent 3" w:uiPriority="50"/>
+    <w:lsdException w:name="List Table 6 Colorful Accent 3" w:uiPriority="51"/>
+    <w:lsdException w:name="List Table 7 Colorful Accent 3" w:uiPriority="52"/>
+    <w:lsdException w:name="List Table 1 Light Accent 4" w:uiPriority="46"/>
+    <w:lsdException w:name="List Table 2 Accent 4" w:uiPriority="47"/>
+    <w:lsdException w:name="List Table 3 Accent 4" w:uiPriority="48"/>
+    <w:lsdException w:name="List Table 4 Accent 4" w:uiPriority="49"/>
+    <w:lsdException w:name="List Table 5 Dark Accent 4" w:uiPriority="50"/>
+    <w:lsdException w:name="List Table 6 Colorful Accent 4" w:uiPriority="51"/>
+    <w:lsdException w:name="List Table 7 Colorful Accent 4" w:uiPriority="52"/>
+    <w:lsdException w:name="List Table 1 Light Accent 5" w:uiPriority="46"/>
+    <w:lsdException w:name="List Table 2 Accent 5" w:uiPriority="47"/>
+    <w:lsdException w:name="List Table 3 Accent 5" w:uiPriority="48"/>
+    <w:lsdException w:name="List Table 4 Accent 5" w:uiPriority="49"/>
+    <w:lsdException w:name="List Table 5 Dark Accent 5" w:uiPriority="50"/>
+    <w:lsdException w:name="List Table 6 Colorful Accent 5" w:uiPriority="51"/>
+    <w:lsdException w:name="List Table 7 Colorful Accent 5" w:uiPriority="52"/>
+    <w:lsdException w:name="List Table 1 Light Accent 6" w:uiPriority="46"/>
+    <w:lsdException w:name="List Table 2 Accent 6" w:uiPriority="47"/>
+    <w:lsdException w:name="List Table 3 Accent 6" w:uiPriority="48"/>
+    <w:lsdException w:name="List Table 4 Accent 6" w:uiPriority="49"/>
+    <w:lsdException w:name="List Table 5 Dark Accent 6" w:uiPriority="50"/>
+    <w:lsdException w:name="List Table 6 Colorful Accent 6" w:uiPriority="51"/>
+    <w:lsdException w:name="List Table 7 Colorful Accent 6" w:uiPriority="52"/>
   </w:latentStyles>
   <w:style w:type="paragraph" w:default="1" w:styleId="Normal">
     <w:name w:val="Normal"/>
     <w:qFormat/>
   </w:style>
-  <w:style w:type="character" w:default="1" w:styleId="DefaultParagraphFont">
+  <w:style w:type="character" w:default="1" w:styleId="Fuentedeprrafopredeter">
     <w:name w:val="Default Paragraph Font"/>
     <w:uiPriority w:val="1"/>
     <w:semiHidden/>
     <w:unhideWhenUsed/>
   </w:style>
-  <w:style w:type="table" w:default="1" w:styleId="TableNormal">
+  <w:style w:type="table" w:default="1" w:styleId="Tablanormal">
     <w:name w:val="Normal Table"/>
     <w:uiPriority w:val="99"/>
     <w:semiHidden/>
@@ -5579,13 +5817,13 @@
       </w:tblCellMar>
     </w:tblPr>
   </w:style>
-  <w:style w:type="numbering" w:default="1" w:styleId="NoList">
+  <w:style w:type="numbering" w:default="1" w:styleId="Sinlista">
     <w:name w:val="No List"/>
     <w:uiPriority w:val="99"/>
     <w:semiHidden/>
     <w:unhideWhenUsed/>
   </w:style>
-  <w:style w:type="paragraph" w:styleId="ListParagraph">
+  <w:style w:type="paragraph" w:styleId="Prrafodelista">
     <w:name w:val="List Paragraph"/>
     <w:basedOn w:val="Normal"/>
     <w:uiPriority w:val="34"/>
@@ -5596,15 +5834,16 @@
       <w:contextualSpacing/>
     </w:pPr>
   </w:style>
-  <w:style w:type="table" w:styleId="TableGrid">
+  <w:style w:type="table" w:styleId="Tablaconcuadrcula">
     <w:name w:val="Table Grid"/>
-    <w:basedOn w:val="TableNormal"/>
+    <w:basedOn w:val="Tablanormal"/>
     <w:uiPriority w:val="59"/>
     <w:rsid w:val="00FE2CE2"/>
     <w:pPr>
       <w:spacing w:after="0" w:line="240" w:lineRule="auto"/>
     </w:pPr>
     <w:tblPr>
+      <w:tblInd w:w="0" w:type="dxa"/>
       <w:tblBorders>
         <w:top w:val="single" w:sz="4" w:space="0" w:color="auto"/>
         <w:left w:val="single" w:sz="4" w:space="0" w:color="auto"/>
@@ -5613,6 +5852,12 @@
         <w:insideH w:val="single" w:sz="4" w:space="0" w:color="auto"/>
         <w:insideV w:val="single" w:sz="4" w:space="0" w:color="auto"/>
       </w:tblBorders>
+      <w:tblCellMar>
+        <w:top w:w="0" w:type="dxa"/>
+        <w:left w:w="108" w:type="dxa"/>
+        <w:bottom w:w="0" w:type="dxa"/>
+        <w:right w:w="108" w:type="dxa"/>
+      </w:tblCellMar>
     </w:tblPr>
   </w:style>
   <w:style w:type="paragraph" w:customStyle="1" w:styleId="Tabletext">
@@ -5650,10 +5895,10 @@
       <w:lang w:val="en-US"/>
     </w:rPr>
   </w:style>
-  <w:style w:type="paragraph" w:styleId="BalloonText">
+  <w:style w:type="paragraph" w:styleId="Textodeglobo">
     <w:name w:val="Balloon Text"/>
     <w:basedOn w:val="Normal"/>
-    <w:link w:val="BalloonTextChar"/>
+    <w:link w:val="TextodegloboCar"/>
     <w:uiPriority w:val="99"/>
     <w:semiHidden/>
     <w:unhideWhenUsed/>
@@ -5667,295 +5912,10 @@
       <w:szCs w:val="16"/>
     </w:rPr>
   </w:style>
-  <w:style w:type="character" w:customStyle="1" w:styleId="BalloonTextChar">
-    <w:name w:val="Balloon Text Char"/>
-    <w:basedOn w:val="DefaultParagraphFont"/>
-    <w:link w:val="BalloonText"/>
-    <w:uiPriority w:val="99"/>
-    <w:semiHidden/>
-    <w:rsid w:val="00A64D75"/>
-    <w:rPr>
-      <w:rFonts w:ascii="Tahoma" w:hAnsi="Tahoma" w:cs="Tahoma"/>
-      <w:sz w:val="16"/>
-      <w:szCs w:val="16"/>
-    </w:rPr>
-  </w:style>
-</w:styles>
-</file>
-
-<file path=word/stylesWithEffects.xml><?xml version="1.0" encoding="utf-8"?>
-<w:styles xmlns:wpc="http://schemas.microsoft.com/office/word/2010/wordprocessingCanvas" xmlns:mc="http://schemas.openxmlformats.org/markup-compatibility/2006" xmlns:o="urn:schemas-microsoft-com:office:office" xmlns:r="http://schemas.openxmlformats.org/officeDocument/2006/relationships" xmlns:m="http://schemas.openxmlformats.org/officeDocument/2006/math" xmlns:v="urn:schemas-microsoft-com:vml" xmlns:wp14="http://schemas.microsoft.com/office/word/2010/wordprocessingDrawing" xmlns:wp="http://schemas.openxmlformats.org/drawingml/2006/wordprocessingDrawing" xmlns:w10="urn:schemas-microsoft-com:office:word" xmlns:w="http://schemas.openxmlformats.org/wordprocessingml/2006/main" xmlns:w14="http://schemas.microsoft.com/office/word/2010/wordml" xmlns:wpg="http://schemas.microsoft.com/office/word/2010/wordprocessingGroup" xmlns:wpi="http://schemas.microsoft.com/office/word/2010/wordprocessingInk" xmlns:wne="http://schemas.microsoft.com/office/word/2006/wordml" xmlns:wps="http://schemas.microsoft.com/office/word/2010/wordprocessingShape" mc:Ignorable="w14 wp14">
-  <w:docDefaults>
-    <w:rPrDefault>
-      <w:rPr>
-        <w:rFonts w:asciiTheme="minorHAnsi" w:eastAsiaTheme="minorHAnsi" w:hAnsiTheme="minorHAnsi" w:cstheme="minorBidi"/>
-        <w:sz w:val="22"/>
-        <w:szCs w:val="22"/>
-        <w:lang w:val="es-PE" w:eastAsia="en-US" w:bidi="ar-SA"/>
-      </w:rPr>
-    </w:rPrDefault>
-    <w:pPrDefault>
-      <w:pPr>
-        <w:spacing w:after="160" w:line="259" w:lineRule="auto"/>
-      </w:pPr>
-    </w:pPrDefault>
-  </w:docDefaults>
-  <w:latentStyles w:defLockedState="0" w:defUIPriority="99" w:defSemiHidden="1" w:defUnhideWhenUsed="1" w:defQFormat="0" w:count="267">
-    <w:lsdException w:name="Normal" w:semiHidden="0" w:uiPriority="0" w:unhideWhenUsed="0" w:qFormat="1"/>
-    <w:lsdException w:name="heading 1" w:semiHidden="0" w:uiPriority="9" w:unhideWhenUsed="0" w:qFormat="1"/>
-    <w:lsdException w:name="heading 2" w:uiPriority="9" w:qFormat="1"/>
-    <w:lsdException w:name="heading 3" w:uiPriority="9" w:qFormat="1"/>
-    <w:lsdException w:name="heading 4" w:uiPriority="9" w:qFormat="1"/>
-    <w:lsdException w:name="heading 5" w:uiPriority="9" w:qFormat="1"/>
-    <w:lsdException w:name="heading 6" w:uiPriority="9" w:qFormat="1"/>
-    <w:lsdException w:name="heading 7" w:uiPriority="9" w:qFormat="1"/>
-    <w:lsdException w:name="heading 8" w:uiPriority="9" w:qFormat="1"/>
-    <w:lsdException w:name="heading 9" w:uiPriority="9" w:qFormat="1"/>
-    <w:lsdException w:name="toc 1" w:uiPriority="39"/>
-    <w:lsdException w:name="toc 2" w:uiPriority="39"/>
-    <w:lsdException w:name="toc 3" w:uiPriority="39"/>
-    <w:lsdException w:name="toc 4" w:uiPriority="39"/>
-    <w:lsdException w:name="toc 5" w:uiPriority="39"/>
-    <w:lsdException w:name="toc 6" w:uiPriority="39"/>
-    <w:lsdException w:name="toc 7" w:uiPriority="39"/>
-    <w:lsdException w:name="toc 8" w:uiPriority="39"/>
-    <w:lsdException w:name="toc 9" w:uiPriority="39"/>
-    <w:lsdException w:name="caption" w:uiPriority="35" w:qFormat="1"/>
-    <w:lsdException w:name="Title" w:semiHidden="0" w:uiPriority="10" w:unhideWhenUsed="0" w:qFormat="1"/>
-    <w:lsdException w:name="Default Paragraph Font" w:uiPriority="1"/>
-    <w:lsdException w:name="Subtitle" w:semiHidden="0" w:uiPriority="11" w:unhideWhenUsed="0" w:qFormat="1"/>
-    <w:lsdException w:name="Strong" w:semiHidden="0" w:uiPriority="22" w:unhideWhenUsed="0" w:qFormat="1"/>
-    <w:lsdException w:name="Emphasis" w:semiHidden="0" w:uiPriority="20" w:unhideWhenUsed="0" w:qFormat="1"/>
-    <w:lsdException w:name="Table Grid" w:semiHidden="0" w:uiPriority="59" w:unhideWhenUsed="0"/>
-    <w:lsdException w:name="Placeholder Text" w:unhideWhenUsed="0"/>
-    <w:lsdException w:name="No Spacing" w:semiHidden="0" w:uiPriority="1" w:unhideWhenUsed="0" w:qFormat="1"/>
-    <w:lsdException w:name="Light Shading" w:semiHidden="0" w:uiPriority="60" w:unhideWhenUsed="0"/>
-    <w:lsdException w:name="Light List" w:semiHidden="0" w:uiPriority="61" w:unhideWhenUsed="0"/>
-    <w:lsdException w:name="Light Grid" w:semiHidden="0" w:uiPriority="62" w:unhideWhenUsed="0"/>
-    <w:lsdException w:name="Medium Shading 1" w:semiHidden="0" w:uiPriority="63" w:unhideWhenUsed="0"/>
-    <w:lsdException w:name="Medium Shading 2" w:semiHidden="0" w:uiPriority="64" w:unhideWhenUsed="0"/>
-    <w:lsdException w:name="Medium List 1" w:semiHidden="0" w:uiPriority="65" w:unhideWhenUsed="0"/>
-    <w:lsdException w:name="Medium List 2" w:semiHidden="0" w:uiPriority="66" w:unhideWhenUsed="0"/>
-    <w:lsdException w:name="Medium Grid 1" w:semiHidden="0" w:uiPriority="67" w:unhideWhenUsed="0"/>
-    <w:lsdException w:name="Medium Grid 2" w:semiHidden="0" w:uiPriority="68" w:unhideWhenUsed="0"/>
-    <w:lsdException w:name="Medium Grid 3" w:semiHidden="0" w:uiPriority="69" w:unhideWhenUsed="0"/>
-    <w:lsdException w:name="Dark List" w:semiHidden="0" w:uiPriority="70" w:unhideWhenUsed="0"/>
-    <w:lsdException w:name="Colorful Shading" w:semiHidden="0" w:uiPriority="71" w:unhideWhenUsed="0"/>
-    <w:lsdException w:name="Colorful List" w:semiHidden="0" w:uiPriority="72" w:unhideWhenUsed="0"/>
-    <w:lsdException w:name="Colorful Grid" w:semiHidden="0" w:uiPriority="73" w:unhideWhenUsed="0"/>
-    <w:lsdException w:name="Light Shading Accent 1" w:semiHidden="0" w:uiPriority="60" w:unhideWhenUsed="0"/>
-    <w:lsdException w:name="Light List Accent 1" w:semiHidden="0" w:uiPriority="61" w:unhideWhenUsed="0"/>
-    <w:lsdException w:name="Light Grid Accent 1" w:semiHidden="0" w:uiPriority="62" w:unhideWhenUsed="0"/>
-    <w:lsdException w:name="Medium Shading 1 Accent 1" w:semiHidden="0" w:uiPriority="63" w:unhideWhenUsed="0"/>
-    <w:lsdException w:name="Medium Shading 2 Accent 1" w:semiHidden="0" w:uiPriority="64" w:unhideWhenUsed="0"/>
-    <w:lsdException w:name="Medium List 1 Accent 1" w:semiHidden="0" w:uiPriority="65" w:unhideWhenUsed="0"/>
-    <w:lsdException w:name="Revision" w:unhideWhenUsed="0"/>
-    <w:lsdException w:name="List Paragraph" w:semiHidden="0" w:uiPriority="34" w:unhideWhenUsed="0" w:qFormat="1"/>
-    <w:lsdException w:name="Quote" w:semiHidden="0" w:uiPriority="29" w:unhideWhenUsed="0" w:qFormat="1"/>
-    <w:lsdException w:name="Intense Quote" w:semiHidden="0" w:uiPriority="30" w:unhideWhenUsed="0" w:qFormat="1"/>
-    <w:lsdException w:name="Medium List 2 Accent 1" w:semiHidden="0" w:uiPriority="66" w:unhideWhenUsed="0"/>
-    <w:lsdException w:name="Medium Grid 1 Accent 1" w:semiHidden="0" w:uiPriority="67" w:unhideWhenUsed="0"/>
-    <w:lsdException w:name="Medium Grid 2 Accent 1" w:semiHidden="0" w:uiPriority="68" w:unhideWhenUsed="0"/>
-    <w:lsdException w:name="Medium Grid 3 Accent 1" w:semiHidden="0" w:uiPriority="69" w:unhideWhenUsed="0"/>
-    <w:lsdException w:name="Dark List Accent 1" w:semiHidden="0" w:uiPriority="70" w:unhideWhenUsed="0"/>
-    <w:lsdException w:name="Colorful Shading Accent 1" w:semiHidden="0" w:uiPriority="71" w:unhideWhenUsed="0"/>
-    <w:lsdException w:name="Colorful List Accent 1" w:semiHidden="0" w:uiPriority="72" w:unhideWhenUsed="0"/>
-    <w:lsdException w:name="Colorful Grid Accent 1" w:semiHidden="0" w:uiPriority="73" w:unhideWhenUsed="0"/>
-    <w:lsdException w:name="Light Shading Accent 2" w:semiHidden="0" w:uiPriority="60" w:unhideWhenUsed="0"/>
-    <w:lsdException w:name="Light List Accent 2" w:semiHidden="0" w:uiPriority="61" w:unhideWhenUsed="0"/>
-    <w:lsdException w:name="Light Grid Accent 2" w:semiHidden="0" w:uiPriority="62" w:unhideWhenUsed="0"/>
-    <w:lsdException w:name="Medium Shading 1 Accent 2" w:semiHidden="0" w:uiPriority="63" w:unhideWhenUsed="0"/>
-    <w:lsdException w:name="Medium Shading 2 Accent 2" w:semiHidden="0" w:uiPriority="64" w:unhideWhenUsed="0"/>
-    <w:lsdException w:name="Medium List 1 Accent 2" w:semiHidden="0" w:uiPriority="65" w:unhideWhenUsed="0"/>
-    <w:lsdException w:name="Medium List 2 Accent 2" w:semiHidden="0" w:uiPriority="66" w:unhideWhenUsed="0"/>
-    <w:lsdException w:name="Medium Grid 1 Accent 2" w:semiHidden="0" w:uiPriority="67" w:unhideWhenUsed="0"/>
-    <w:lsdException w:name="Medium Grid 2 Accent 2" w:semiHidden="0" w:uiPriority="68" w:unhideWhenUsed="0"/>
-    <w:lsdException w:name="Medium Grid 3 Accent 2" w:semiHidden="0" w:uiPriority="69" w:unhideWhenUsed="0"/>
-    <w:lsdException w:name="Dark List Accent 2" w:semiHidden="0" w:uiPriority="70" w:unhideWhenUsed="0"/>
-    <w:lsdException w:name="Colorful Shading Accent 2" w:semiHidden="0" w:uiPriority="71" w:unhideWhenUsed="0"/>
-    <w:lsdException w:name="Colorful List Accent 2" w:semiHidden="0" w:uiPriority="72" w:unhideWhenUsed="0"/>
-    <w:lsdException w:name="Colorful Grid Accent 2" w:semiHidden="0" w:uiPriority="73" w:unhideWhenUsed="0"/>
-    <w:lsdException w:name="Light Shading Accent 3" w:semiHidden="0" w:uiPriority="60" w:unhideWhenUsed="0"/>
-    <w:lsdException w:name="Light List Accent 3" w:semiHidden="0" w:uiPriority="61" w:unhideWhenUsed="0"/>
-    <w:lsdException w:name="Light Grid Accent 3" w:semiHidden="0" w:uiPriority="62" w:unhideWhenUsed="0"/>
-    <w:lsdException w:name="Medium Shading 1 Accent 3" w:semiHidden="0" w:uiPriority="63" w:unhideWhenUsed="0"/>
-    <w:lsdException w:name="Medium Shading 2 Accent 3" w:semiHidden="0" w:uiPriority="64" w:unhideWhenUsed="0"/>
-    <w:lsdException w:name="Medium List 1 Accent 3" w:semiHidden="0" w:uiPriority="65" w:unhideWhenUsed="0"/>
-    <w:lsdException w:name="Medium List 2 Accent 3" w:semiHidden="0" w:uiPriority="66" w:unhideWhenUsed="0"/>
-    <w:lsdException w:name="Medium Grid 1 Accent 3" w:semiHidden="0" w:uiPriority="67" w:unhideWhenUsed="0"/>
-    <w:lsdException w:name="Medium Grid 2 Accent 3" w:semiHidden="0" w:uiPriority="68" w:unhideWhenUsed="0"/>
-    <w:lsdException w:name="Medium Grid 3 Accent 3" w:semiHidden="0" w:uiPriority="69" w:unhideWhenUsed="0"/>
-    <w:lsdException w:name="Dark List Accent 3" w:semiHidden="0" w:uiPriority="70" w:unhideWhenUsed="0"/>
-    <w:lsdException w:name="Colorful Shading Accent 3" w:semiHidden="0" w:uiPriority="71" w:unhideWhenUsed="0"/>
-    <w:lsdException w:name="Colorful List Accent 3" w:semiHidden="0" w:uiPriority="72" w:unhideWhenUsed="0"/>
-    <w:lsdException w:name="Colorful Grid Accent 3" w:semiHidden="0" w:uiPriority="73" w:unhideWhenUsed="0"/>
-    <w:lsdException w:name="Light Shading Accent 4" w:semiHidden="0" w:uiPriority="60" w:unhideWhenUsed="0"/>
-    <w:lsdException w:name="Light List Accent 4" w:semiHidden="0" w:uiPriority="61" w:unhideWhenUsed="0"/>
-    <w:lsdException w:name="Light Grid Accent 4" w:semiHidden="0" w:uiPriority="62" w:unhideWhenUsed="0"/>
-    <w:lsdException w:name="Medium Shading 1 Accent 4" w:semiHidden="0" w:uiPriority="63" w:unhideWhenUsed="0"/>
-    <w:lsdException w:name="Medium Shading 2 Accent 4" w:semiHidden="0" w:uiPriority="64" w:unhideWhenUsed="0"/>
-    <w:lsdException w:name="Medium List 1 Accent 4" w:semiHidden="0" w:uiPriority="65" w:unhideWhenUsed="0"/>
-    <w:lsdException w:name="Medium List 2 Accent 4" w:semiHidden="0" w:uiPriority="66" w:unhideWhenUsed="0"/>
-    <w:lsdException w:name="Medium Grid 1 Accent 4" w:semiHidden="0" w:uiPriority="67" w:unhideWhenUsed="0"/>
-    <w:lsdException w:name="Medium Grid 2 Accent 4" w:semiHidden="0" w:uiPriority="68" w:unhideWhenUsed="0"/>
-    <w:lsdException w:name="Medium Grid 3 Accent 4" w:semiHidden="0" w:uiPriority="69" w:unhideWhenUsed="0"/>
-    <w:lsdException w:name="Dark List Accent 4" w:semiHidden="0" w:uiPriority="70" w:unhideWhenUsed="0"/>
-    <w:lsdException w:name="Colorful Shading Accent 4" w:semiHidden="0" w:uiPriority="71" w:unhideWhenUsed="0"/>
-    <w:lsdException w:name="Colorful List Accent 4" w:semiHidden="0" w:uiPriority="72" w:unhideWhenUsed="0"/>
-    <w:lsdException w:name="Colorful Grid Accent 4" w:semiHidden="0" w:uiPriority="73" w:unhideWhenUsed="0"/>
-    <w:lsdException w:name="Light Shading Accent 5" w:semiHidden="0" w:uiPriority="60" w:unhideWhenUsed="0"/>
-    <w:lsdException w:name="Light List Accent 5" w:semiHidden="0" w:uiPriority="61" w:unhideWhenUsed="0"/>
-    <w:lsdException w:name="Light Grid Accent 5" w:semiHidden="0" w:uiPriority="62" w:unhideWhenUsed="0"/>
-    <w:lsdException w:name="Medium Shading 1 Accent 5" w:semiHidden="0" w:uiPriority="63" w:unhideWhenUsed="0"/>
-    <w:lsdException w:name="Medium Shading 2 Accent 5" w:semiHidden="0" w:uiPriority="64" w:unhideWhenUsed="0"/>
-    <w:lsdException w:name="Medium List 1 Accent 5" w:semiHidden="0" w:uiPriority="65" w:unhideWhenUsed="0"/>
-    <w:lsdException w:name="Medium List 2 Accent 5" w:semiHidden="0" w:uiPriority="66" w:unhideWhenUsed="0"/>
-    <w:lsdException w:name="Medium Grid 1 Accent 5" w:semiHidden="0" w:uiPriority="67" w:unhideWhenUsed="0"/>
-    <w:lsdException w:name="Medium Grid 2 Accent 5" w:semiHidden="0" w:uiPriority="68" w:unhideWhenUsed="0"/>
-    <w:lsdException w:name="Medium Grid 3 Accent 5" w:semiHidden="0" w:uiPriority="69" w:unhideWhenUsed="0"/>
-    <w:lsdException w:name="Dark List Accent 5" w:semiHidden="0" w:uiPriority="70" w:unhideWhenUsed="0"/>
-    <w:lsdException w:name="Colorful Shading Accent 5" w:semiHidden="0" w:uiPriority="71" w:unhideWhenUsed="0"/>
-    <w:lsdException w:name="Colorful List Accent 5" w:semiHidden="0" w:uiPriority="72" w:unhideWhenUsed="0"/>
-    <w:lsdException w:name="Colorful Grid Accent 5" w:semiHidden="0" w:uiPriority="73" w:unhideWhenUsed="0"/>
-    <w:lsdException w:name="Light Shading Accent 6" w:semiHidden="0" w:uiPriority="60" w:unhideWhenUsed="0"/>
-    <w:lsdException w:name="Light List Accent 6" w:semiHidden="0" w:uiPriority="61" w:unhideWhenUsed="0"/>
-    <w:lsdException w:name="Light Grid Accent 6" w:semiHidden="0" w:uiPriority="62" w:unhideWhenUsed="0"/>
-    <w:lsdException w:name="Medium Shading 1 Accent 6" w:semiHidden="0" w:uiPriority="63" w:unhideWhenUsed="0"/>
-    <w:lsdException w:name="Medium Shading 2 Accent 6" w:semiHidden="0" w:uiPriority="64" w:unhideWhenUsed="0"/>
-    <w:lsdException w:name="Medium List 1 Accent 6" w:semiHidden="0" w:uiPriority="65" w:unhideWhenUsed="0"/>
-    <w:lsdException w:name="Medium List 2 Accent 6" w:semiHidden="0" w:uiPriority="66" w:unhideWhenUsed="0"/>
-    <w:lsdException w:name="Medium Grid 1 Accent 6" w:semiHidden="0" w:uiPriority="67" w:unhideWhenUsed="0"/>
-    <w:lsdException w:name="Medium Grid 2 Accent 6" w:semiHidden="0" w:uiPriority="68" w:unhideWhenUsed="0"/>
-    <w:lsdException w:name="Medium Grid 3 Accent 6" w:semiHidden="0" w:uiPriority="69" w:unhideWhenUsed="0"/>
-    <w:lsdException w:name="Dark List Accent 6" w:semiHidden="0" w:uiPriority="70" w:unhideWhenUsed="0"/>
-    <w:lsdException w:name="Colorful Shading Accent 6" w:semiHidden="0" w:uiPriority="71" w:unhideWhenUsed="0"/>
-    <w:lsdException w:name="Colorful List Accent 6" w:semiHidden="0" w:uiPriority="72" w:unhideWhenUsed="0"/>
-    <w:lsdException w:name="Colorful Grid Accent 6" w:semiHidden="0" w:uiPriority="73" w:unhideWhenUsed="0"/>
-    <w:lsdException w:name="Subtle Emphasis" w:semiHidden="0" w:uiPriority="19" w:unhideWhenUsed="0" w:qFormat="1"/>
-    <w:lsdException w:name="Intense Emphasis" w:semiHidden="0" w:uiPriority="21" w:unhideWhenUsed="0" w:qFormat="1"/>
-    <w:lsdException w:name="Subtle Reference" w:semiHidden="0" w:uiPriority="31" w:unhideWhenUsed="0" w:qFormat="1"/>
-    <w:lsdException w:name="Intense Reference" w:semiHidden="0" w:uiPriority="32" w:unhideWhenUsed="0" w:qFormat="1"/>
-    <w:lsdException w:name="Book Title" w:semiHidden="0" w:uiPriority="33" w:unhideWhenUsed="0" w:qFormat="1"/>
-    <w:lsdException w:name="Bibliography" w:uiPriority="37"/>
-    <w:lsdException w:name="TOC Heading" w:uiPriority="39" w:qFormat="1"/>
-  </w:latentStyles>
-  <w:style w:type="paragraph" w:default="1" w:styleId="Normal">
-    <w:name w:val="Normal"/>
-    <w:qFormat/>
-  </w:style>
-  <w:style w:type="character" w:default="1" w:styleId="DefaultParagraphFont">
-    <w:name w:val="Default Paragraph Font"/>
-    <w:uiPriority w:val="1"/>
-    <w:semiHidden/>
-    <w:unhideWhenUsed/>
-  </w:style>
-  <w:style w:type="table" w:default="1" w:styleId="TableNormal">
-    <w:name w:val="Normal Table"/>
-    <w:uiPriority w:val="99"/>
-    <w:semiHidden/>
-    <w:unhideWhenUsed/>
-    <w:tblPr>
-      <w:tblInd w:w="0" w:type="dxa"/>
-      <w:tblCellMar>
-        <w:top w:w="0" w:type="dxa"/>
-        <w:left w:w="108" w:type="dxa"/>
-        <w:bottom w:w="0" w:type="dxa"/>
-        <w:right w:w="108" w:type="dxa"/>
-      </w:tblCellMar>
-    </w:tblPr>
-  </w:style>
-  <w:style w:type="numbering" w:default="1" w:styleId="NoList">
-    <w:name w:val="No List"/>
-    <w:uiPriority w:val="99"/>
-    <w:semiHidden/>
-    <w:unhideWhenUsed/>
-  </w:style>
-  <w:style w:type="paragraph" w:styleId="ListParagraph">
-    <w:name w:val="List Paragraph"/>
-    <w:basedOn w:val="Normal"/>
-    <w:uiPriority w:val="34"/>
-    <w:qFormat/>
-    <w:rsid w:val="00C35C66"/>
-    <w:pPr>
-      <w:ind w:left="720"/>
-      <w:contextualSpacing/>
-    </w:pPr>
-  </w:style>
-  <w:style w:type="table" w:styleId="TableGrid">
-    <w:name w:val="Table Grid"/>
-    <w:basedOn w:val="TableNormal"/>
-    <w:uiPriority w:val="59"/>
-    <w:rsid w:val="00FE2CE2"/>
-    <w:pPr>
-      <w:spacing w:after="0" w:line="240" w:lineRule="auto"/>
-    </w:pPr>
-    <w:tblPr>
-      <w:tblBorders>
-        <w:top w:val="single" w:sz="4" w:space="0" w:color="auto"/>
-        <w:left w:val="single" w:sz="4" w:space="0" w:color="auto"/>
-        <w:bottom w:val="single" w:sz="4" w:space="0" w:color="auto"/>
-        <w:right w:val="single" w:sz="4" w:space="0" w:color="auto"/>
-        <w:insideH w:val="single" w:sz="4" w:space="0" w:color="auto"/>
-        <w:insideV w:val="single" w:sz="4" w:space="0" w:color="auto"/>
-      </w:tblBorders>
-    </w:tblPr>
-  </w:style>
-  <w:style w:type="paragraph" w:customStyle="1" w:styleId="Tabletext">
-    <w:name w:val="Tabletext"/>
-    <w:basedOn w:val="Normal"/>
-    <w:uiPriority w:val="99"/>
-    <w:rsid w:val="00A64D75"/>
-    <w:pPr>
-      <w:keepLines/>
-      <w:widowControl w:val="0"/>
-      <w:spacing w:after="120" w:line="240" w:lineRule="atLeast"/>
-    </w:pPr>
-    <w:rPr>
-      <w:rFonts w:ascii="Calibri" w:eastAsia="Times New Roman" w:hAnsi="Calibri" w:cs="Times New Roman"/>
-      <w:sz w:val="20"/>
-      <w:szCs w:val="20"/>
-      <w:lang w:val="en-US"/>
-    </w:rPr>
-  </w:style>
-  <w:style w:type="paragraph" w:customStyle="1" w:styleId="tabletxt">
-    <w:name w:val="tabletxt"/>
-    <w:basedOn w:val="Normal"/>
-    <w:rsid w:val="00A64D75"/>
-    <w:pPr>
-      <w:autoSpaceDE w:val="0"/>
-      <w:autoSpaceDN w:val="0"/>
-      <w:adjustRightInd w:val="0"/>
-      <w:spacing w:before="20" w:after="20" w:line="240" w:lineRule="auto"/>
-      <w:jc w:val="both"/>
-    </w:pPr>
-    <w:rPr>
-      <w:rFonts w:ascii="Times New Roman" w:eastAsia="Times New Roman" w:hAnsi="Times New Roman" w:cs="Arial"/>
-      <w:sz w:val="20"/>
-      <w:szCs w:val="20"/>
-      <w:lang w:val="en-US"/>
-    </w:rPr>
-  </w:style>
-  <w:style w:type="paragraph" w:styleId="BalloonText">
-    <w:name w:val="Balloon Text"/>
-    <w:basedOn w:val="Normal"/>
-    <w:link w:val="BalloonTextChar"/>
-    <w:uiPriority w:val="99"/>
-    <w:semiHidden/>
-    <w:unhideWhenUsed/>
-    <w:rsid w:val="00A64D75"/>
-    <w:pPr>
-      <w:spacing w:after="0" w:line="240" w:lineRule="auto"/>
-    </w:pPr>
-    <w:rPr>
-      <w:rFonts w:ascii="Tahoma" w:hAnsi="Tahoma" w:cs="Tahoma"/>
-      <w:sz w:val="16"/>
-      <w:szCs w:val="16"/>
-    </w:rPr>
-  </w:style>
-  <w:style w:type="character" w:customStyle="1" w:styleId="BalloonTextChar">
-    <w:name w:val="Balloon Text Char"/>
-    <w:basedOn w:val="DefaultParagraphFont"/>
-    <w:link w:val="BalloonText"/>
+  <w:style w:type="character" w:customStyle="1" w:styleId="TextodegloboCar">
+    <w:name w:val="Texto de globo Car"/>
+    <w:basedOn w:val="Fuentedeprrafopredeter"/>
+    <w:link w:val="Textodeglobo"/>
     <w:uiPriority w:val="99"/>
     <w:semiHidden/>
     <w:rsid w:val="00A64D75"/>
@@ -6223,7 +6183,7 @@
   <a:extraClrSchemeLst/>
   <a:extLst>
     <a:ext uri="{05A4C25C-085E-4340-85A3-A5531E510DB2}">
-      <thm15:themeFamily xmlns:thm15="http://schemas.microsoft.com/office/thememl/2012/main" xmlns="" name="Office Theme" id="{62F939B6-93AF-4DB8-9C6B-D6C7DFDC589F}" vid="{4A3C46E8-61CC-4603-A589-7422A47A8E4A}"/>
+      <thm15:themeFamily xmlns:thm15="http://schemas.microsoft.com/office/thememl/2012/main" name="Office Theme" id="{62F939B6-93AF-4DB8-9C6B-D6C7DFDC589F}" vid="{4A3C46E8-61CC-4603-A589-7422A47A8E4A}"/>
     </a:ext>
   </a:extLst>
 </a:theme>

</xml_diff>

<commit_message>
Se incluye cambios en los documentos - Arturo
</commit_message>
<xml_diff>
--- a/documentos/PGCC.docx
+++ b/documentos/PGCC.docx
@@ -872,7 +872,6 @@
         <w:t>Diagrama del proceso de gestión de cambios</w:t>
       </w:r>
     </w:p>
-    <w:p/>
     <w:p>
       <w:r>
         <w:rPr>
@@ -882,7 +881,7 @@
         <w:drawing>
           <wp:inline distT="0" distB="0" distL="0" distR="0" wp14:anchorId="362F1C18" wp14:editId="48558A1A">
             <wp:extent cx="5400040" cy="3428335"/>
-            <wp:effectExtent l="0" t="0" r="0" b="1270"/>
+            <wp:effectExtent l="76200" t="76200" r="124460" b="134620"/>
             <wp:docPr id="1" name="Picture 1"/>
             <wp:cNvGraphicFramePr>
               <a:graphicFrameLocks xmlns:a="http://schemas.openxmlformats.org/drawingml/2006/main" noChangeAspect="1"/>
@@ -908,12 +907,35 @@
                     <a:prstGeom prst="rect">
                       <a:avLst/>
                     </a:prstGeom>
+                    <a:ln w="38100" cap="sq">
+                      <a:solidFill>
+                        <a:srgbClr val="000000"/>
+                      </a:solidFill>
+                      <a:prstDash val="solid"/>
+                      <a:miter lim="800000"/>
+                    </a:ln>
+                    <a:effectLst>
+                      <a:outerShdw blurRad="50800" dist="38100" dir="2700000" algn="tl" rotWithShape="0">
+                        <a:srgbClr val="000000">
+                          <a:alpha val="43000"/>
+                        </a:srgbClr>
+                      </a:outerShdw>
+                    </a:effectLst>
                   </pic:spPr>
                 </pic:pic>
               </a:graphicData>
             </a:graphic>
           </wp:inline>
         </w:drawing>
+      </w:r>
+    </w:p>
+    <w:p>
+      <w:pPr>
+        <w:pStyle w:val="Sinespaciado"/>
+        <w:jc w:val="center"/>
+      </w:pPr>
+      <w:r>
+        <w:t>En este diagrama se puede visualizar el proceso de la gestión de cambio</w:t>
       </w:r>
     </w:p>
     <w:p>
@@ -1120,7 +1142,15 @@
                 <w:rFonts w:cs="Calibri"/>
                 <w:lang w:val="es-PE"/>
               </w:rPr>
-              <w:t>Consejo consultor para Cambios – CAB</w:t>
+              <w:t xml:space="preserve">Consejo consultor para </w:t>
+            </w:r>
+            <w:r>
+              <w:rPr>
+                <w:rFonts w:cs="Calibri"/>
+                <w:lang w:val="es-PE"/>
+              </w:rPr>
+              <w:lastRenderedPageBreak/>
+              <w:t>Cambios – CAB</w:t>
             </w:r>
           </w:p>
         </w:tc>
@@ -1143,7 +1173,16 @@
                 <w:rFonts w:eastAsia="Calibri" w:cs="Calibri"/>
                 <w:lang w:val="es-PE" w:eastAsia="es-PE"/>
               </w:rPr>
-              <w:t>Grupo de personas encargadas de la clasificación, evaluación y programación de los cambios.</w:t>
+              <w:lastRenderedPageBreak/>
+              <w:t xml:space="preserve">Grupo de personas encargadas de la clasificación, evaluación y </w:t>
+            </w:r>
+            <w:r>
+              <w:rPr>
+                <w:rFonts w:eastAsia="Calibri" w:cs="Calibri"/>
+                <w:lang w:val="es-PE" w:eastAsia="es-PE"/>
+              </w:rPr>
+              <w:lastRenderedPageBreak/>
+              <w:t>programación de los cambios.</w:t>
             </w:r>
           </w:p>
         </w:tc>
@@ -2232,7 +2271,6 @@
         <w:rPr>
           <w:b/>
         </w:rPr>
-        <w:lastRenderedPageBreak/>
         <w:t>Políticas</w:t>
       </w:r>
     </w:p>
@@ -2257,7 +2295,10 @@
         </w:numPr>
       </w:pPr>
       <w:r>
-        <w:t>La información de la solicitud de irá actualizando durante el proceso de gestión de cambio</w:t>
+        <w:t>La información de la solicitud s</w:t>
+      </w:r>
+      <w:r>
+        <w:t>e irá actualizando durante el proceso de gestión de cambio</w:t>
       </w:r>
     </w:p>
     <w:p>
@@ -2667,6 +2708,7 @@
         <w:rPr>
           <w:b/>
         </w:rPr>
+        <w:lastRenderedPageBreak/>
         <w:t>Documentación</w:t>
       </w:r>
     </w:p>
@@ -2679,7 +2721,6 @@
         </w:numPr>
       </w:pPr>
       <w:r>
-        <w:lastRenderedPageBreak/>
         <w:t>Solicitud de cambio</w:t>
       </w:r>
     </w:p>
@@ -2915,12 +2956,223 @@
     <w:p>
       <w:pPr>
         <w:pStyle w:val="Prrafodelista"/>
+        <w:ind w:left="1440"/>
+        <w:rPr>
+          <w:b/>
+        </w:rPr>
+      </w:pPr>
+      <w:r>
+        <w:rPr>
+          <w:b/>
+        </w:rPr>
+        <w:t>Actividades</w:t>
+      </w:r>
+    </w:p>
+    <w:p>
+      <w:pPr>
+        <w:pStyle w:val="Prrafodelista"/>
+        <w:numPr>
+          <w:ilvl w:val="3"/>
+          <w:numId w:val="1"/>
+        </w:numPr>
+      </w:pPr>
+      <w:r>
+        <w:t>Revisar la planificación del cambio</w:t>
+      </w:r>
+    </w:p>
+    <w:p>
+      <w:pPr>
+        <w:pStyle w:val="Prrafodelista"/>
+        <w:numPr>
+          <w:ilvl w:val="3"/>
+          <w:numId w:val="1"/>
+        </w:numPr>
+      </w:pPr>
+      <w:r>
+        <w:t>Establecer los involucrados en la planificación</w:t>
+      </w:r>
+    </w:p>
+    <w:p>
+      <w:pPr>
+        <w:pStyle w:val="Prrafodelista"/>
+        <w:numPr>
+          <w:ilvl w:val="3"/>
+          <w:numId w:val="1"/>
+        </w:numPr>
+      </w:pPr>
+      <w:r>
+        <w:t xml:space="preserve">Aprobar la </w:t>
+      </w:r>
+      <w:r>
+        <w:t>planificación</w:t>
+      </w:r>
+      <w:r>
+        <w:t xml:space="preserve"> del cambio</w:t>
+      </w:r>
+    </w:p>
+    <w:p>
+      <w:pPr>
+        <w:pStyle w:val="Prrafodelista"/>
+        <w:numPr>
+          <w:ilvl w:val="3"/>
+          <w:numId w:val="1"/>
+        </w:numPr>
+      </w:pPr>
+      <w:r>
+        <w:t>Revisar la calendarización del cambio</w:t>
+      </w:r>
+    </w:p>
+    <w:p>
+      <w:pPr>
+        <w:pStyle w:val="Prrafodelista"/>
+        <w:numPr>
+          <w:ilvl w:val="3"/>
+          <w:numId w:val="1"/>
+        </w:numPr>
+      </w:pPr>
+      <w:r>
+        <w:t>Definir fechas del cambio</w:t>
+      </w:r>
+    </w:p>
+    <w:p>
+      <w:pPr>
+        <w:pStyle w:val="Prrafodelista"/>
+        <w:numPr>
+          <w:ilvl w:val="3"/>
+          <w:numId w:val="1"/>
+        </w:numPr>
+      </w:pPr>
+      <w:r>
+        <w:t>Informar los cambios realizados</w:t>
+      </w:r>
+    </w:p>
+    <w:p>
+      <w:pPr>
+        <w:pStyle w:val="Prrafodelista"/>
+        <w:ind w:left="2880"/>
+      </w:pPr>
+    </w:p>
+    <w:p>
+      <w:pPr>
+        <w:pStyle w:val="Prrafodelista"/>
+        <w:ind w:left="1440"/>
+        <w:rPr>
+          <w:b/>
+        </w:rPr>
+      </w:pPr>
+      <w:r>
+        <w:rPr>
+          <w:b/>
+        </w:rPr>
+        <w:t>Documentación</w:t>
+      </w:r>
+    </w:p>
+    <w:p>
+      <w:pPr>
+        <w:pStyle w:val="Prrafodelista"/>
+        <w:numPr>
+          <w:ilvl w:val="3"/>
+          <w:numId w:val="1"/>
+        </w:numPr>
+      </w:pPr>
+      <w:r>
+        <w:t>Solicitud de cambio</w:t>
+      </w:r>
+    </w:p>
+    <w:p>
+      <w:pPr>
+        <w:pStyle w:val="Prrafodelista"/>
+        <w:numPr>
+          <w:ilvl w:val="3"/>
+          <w:numId w:val="1"/>
+        </w:numPr>
+      </w:pPr>
+      <w:r>
+        <w:t>Cronograma de planificación</w:t>
+      </w:r>
+    </w:p>
+    <w:p>
+      <w:pPr>
+        <w:pStyle w:val="Prrafodelista"/>
+        <w:numPr>
+          <w:ilvl w:val="3"/>
+          <w:numId w:val="1"/>
+        </w:numPr>
+      </w:pPr>
+      <w:r>
+        <w:t>Calendario de cambios</w:t>
+      </w:r>
+    </w:p>
+    <w:p>
+      <w:pPr>
+        <w:pStyle w:val="Prrafodelista"/>
+        <w:ind w:left="1440"/>
+      </w:pPr>
+    </w:p>
+    <w:p>
+      <w:pPr>
+        <w:pStyle w:val="Prrafodelista"/>
+        <w:ind w:left="1440"/>
+        <w:rPr>
+          <w:b/>
+        </w:rPr>
+      </w:pPr>
+      <w:r>
+        <w:rPr>
+          <w:b/>
+        </w:rPr>
+        <w:t>Políticas</w:t>
+      </w:r>
+    </w:p>
+    <w:p>
+      <w:pPr>
+        <w:pStyle w:val="Prrafodelista"/>
+        <w:numPr>
+          <w:ilvl w:val="3"/>
+          <w:numId w:val="1"/>
+        </w:numPr>
+      </w:pPr>
+      <w:r>
+        <w:t>Las personas involucradas realizaran los cambios la planificación en el tiempo indicado y se pondrá en marcha</w:t>
+      </w:r>
+    </w:p>
+    <w:p>
+      <w:pPr>
+        <w:pStyle w:val="Prrafodelista"/>
+        <w:numPr>
+          <w:ilvl w:val="3"/>
+          <w:numId w:val="1"/>
+        </w:numPr>
+      </w:pPr>
+      <w:r>
+        <w:t xml:space="preserve">Se oficializara los tiempos estimados que se puedan ir presentando </w:t>
+      </w:r>
+    </w:p>
+    <w:p>
+      <w:pPr>
+        <w:pStyle w:val="Prrafodelista"/>
+        <w:ind w:left="1440"/>
+        <w:rPr>
+          <w:b/>
+        </w:rPr>
+      </w:pPr>
+    </w:p>
+    <w:p>
+      <w:pPr>
+        <w:pStyle w:val="Prrafodelista"/>
+        <w:ind w:left="1440"/>
+      </w:pPr>
+    </w:p>
+    <w:p>
+      <w:pPr>
+        <w:pStyle w:val="Prrafodelista"/>
         <w:numPr>
           <w:ilvl w:val="1"/>
           <w:numId w:val="1"/>
         </w:numPr>
       </w:pPr>
       <w:r>
+        <w:lastRenderedPageBreak/>
         <w:t>Implementación</w:t>
       </w:r>
     </w:p>
@@ -2933,6 +3185,201 @@
     <w:p>
       <w:pPr>
         <w:pStyle w:val="Prrafodelista"/>
+        <w:ind w:left="1440"/>
+        <w:rPr>
+          <w:b/>
+        </w:rPr>
+      </w:pPr>
+      <w:r>
+        <w:rPr>
+          <w:b/>
+        </w:rPr>
+        <w:t>Actividades</w:t>
+      </w:r>
+    </w:p>
+    <w:p>
+      <w:pPr>
+        <w:pStyle w:val="Prrafodelista"/>
+        <w:numPr>
+          <w:ilvl w:val="3"/>
+          <w:numId w:val="1"/>
+        </w:numPr>
+        <w:rPr>
+          <w:b/>
+        </w:rPr>
+      </w:pPr>
+      <w:r>
+        <w:t xml:space="preserve">Revisar las tareas </w:t>
+      </w:r>
+    </w:p>
+    <w:p>
+      <w:pPr>
+        <w:pStyle w:val="Prrafodelista"/>
+        <w:numPr>
+          <w:ilvl w:val="3"/>
+          <w:numId w:val="1"/>
+        </w:numPr>
+        <w:rPr>
+          <w:b/>
+        </w:rPr>
+      </w:pPr>
+      <w:r>
+        <w:t>Hacer un seguimiento de los planes de trabajo</w:t>
+      </w:r>
+    </w:p>
+    <w:p>
+      <w:pPr>
+        <w:pStyle w:val="Prrafodelista"/>
+        <w:numPr>
+          <w:ilvl w:val="3"/>
+          <w:numId w:val="1"/>
+        </w:numPr>
+        <w:rPr>
+          <w:b/>
+        </w:rPr>
+      </w:pPr>
+      <w:r>
+        <w:t xml:space="preserve">Realizar la verificación de </w:t>
+      </w:r>
+      <w:r>
+        <w:t>procedimientos</w:t>
+      </w:r>
+    </w:p>
+    <w:p>
+      <w:pPr>
+        <w:pStyle w:val="Prrafodelista"/>
+        <w:numPr>
+          <w:ilvl w:val="3"/>
+          <w:numId w:val="1"/>
+        </w:numPr>
+        <w:rPr>
+          <w:b/>
+        </w:rPr>
+      </w:pPr>
+      <w:r>
+        <w:t>Realizar las pruebas correspondientes</w:t>
+      </w:r>
+    </w:p>
+    <w:p>
+      <w:pPr>
+        <w:pStyle w:val="Prrafodelista"/>
+        <w:numPr>
+          <w:ilvl w:val="3"/>
+          <w:numId w:val="1"/>
+        </w:numPr>
+        <w:rPr>
+          <w:b/>
+        </w:rPr>
+      </w:pPr>
+      <w:r>
+        <w:t>Realizar la implementación del cambio</w:t>
+      </w:r>
+    </w:p>
+    <w:p>
+      <w:pPr>
+        <w:pStyle w:val="Prrafodelista"/>
+        <w:ind w:left="1440"/>
+      </w:pPr>
+    </w:p>
+    <w:p>
+      <w:pPr>
+        <w:pStyle w:val="Prrafodelista"/>
+        <w:ind w:left="1440"/>
+        <w:rPr>
+          <w:b/>
+        </w:rPr>
+      </w:pPr>
+      <w:r>
+        <w:rPr>
+          <w:b/>
+        </w:rPr>
+        <w:t>Documentación</w:t>
+      </w:r>
+    </w:p>
+    <w:p>
+      <w:pPr>
+        <w:pStyle w:val="Prrafodelista"/>
+        <w:numPr>
+          <w:ilvl w:val="3"/>
+          <w:numId w:val="1"/>
+        </w:numPr>
+        <w:rPr>
+          <w:b/>
+        </w:rPr>
+      </w:pPr>
+      <w:r>
+        <w:t>Solicitud de cambio</w:t>
+      </w:r>
+    </w:p>
+    <w:p>
+      <w:pPr>
+        <w:pStyle w:val="Prrafodelista"/>
+        <w:numPr>
+          <w:ilvl w:val="3"/>
+          <w:numId w:val="1"/>
+        </w:numPr>
+        <w:rPr>
+          <w:b/>
+        </w:rPr>
+      </w:pPr>
+      <w:r>
+        <w:t>Calendario de cambios</w:t>
+      </w:r>
+    </w:p>
+    <w:p>
+      <w:pPr>
+        <w:pStyle w:val="Prrafodelista"/>
+        <w:ind w:left="1440"/>
+      </w:pPr>
+    </w:p>
+    <w:p>
+      <w:pPr>
+        <w:pStyle w:val="Prrafodelista"/>
+        <w:ind w:left="1440"/>
+        <w:rPr>
+          <w:b/>
+        </w:rPr>
+      </w:pPr>
+      <w:r>
+        <w:rPr>
+          <w:b/>
+        </w:rPr>
+        <w:t>Políticas</w:t>
+      </w:r>
+    </w:p>
+    <w:p>
+      <w:pPr>
+        <w:pStyle w:val="Prrafodelista"/>
+        <w:numPr>
+          <w:ilvl w:val="3"/>
+          <w:numId w:val="1"/>
+        </w:numPr>
+      </w:pPr>
+      <w:r>
+        <w:t>Realizar el seguimiento de los planes de trabajo con las personas a realizar</w:t>
+      </w:r>
+    </w:p>
+    <w:p>
+      <w:pPr>
+        <w:pStyle w:val="Prrafodelista"/>
+        <w:numPr>
+          <w:ilvl w:val="3"/>
+          <w:numId w:val="1"/>
+        </w:numPr>
+      </w:pPr>
+      <w:r>
+        <w:t xml:space="preserve">Levantar las pruebas realizadas conjuntamente con los procedimientos realizados para la implementación correspondiente </w:t>
+      </w:r>
+    </w:p>
+    <w:p>
+      <w:pPr>
+        <w:pStyle w:val="Prrafodelista"/>
+        <w:ind w:left="1440"/>
+      </w:pPr>
+    </w:p>
+    <w:p>
+      <w:pPr>
+        <w:pStyle w:val="Prrafodelista"/>
         <w:numPr>
           <w:ilvl w:val="1"/>
           <w:numId w:val="1"/>
@@ -2951,6 +3398,189 @@
     <w:p>
       <w:pPr>
         <w:pStyle w:val="Prrafodelista"/>
+        <w:ind w:left="1440"/>
+        <w:rPr>
+          <w:b/>
+        </w:rPr>
+      </w:pPr>
+      <w:r>
+        <w:rPr>
+          <w:b/>
+        </w:rPr>
+        <w:t>Actividades</w:t>
+      </w:r>
+    </w:p>
+    <w:p>
+      <w:pPr>
+        <w:pStyle w:val="Prrafodelista"/>
+        <w:numPr>
+          <w:ilvl w:val="3"/>
+          <w:numId w:val="1"/>
+        </w:numPr>
+        <w:rPr>
+          <w:b/>
+        </w:rPr>
+      </w:pPr>
+      <w:r>
+        <w:t>Recolectar información de post implementación</w:t>
+      </w:r>
+    </w:p>
+    <w:p>
+      <w:pPr>
+        <w:pStyle w:val="Prrafodelista"/>
+        <w:numPr>
+          <w:ilvl w:val="3"/>
+          <w:numId w:val="1"/>
+        </w:numPr>
+        <w:rPr>
+          <w:b/>
+        </w:rPr>
+      </w:pPr>
+      <w:r>
+        <w:t>Revisar los resultados de la implementación</w:t>
+      </w:r>
+    </w:p>
+    <w:p>
+      <w:pPr>
+        <w:pStyle w:val="Prrafodelista"/>
+        <w:numPr>
+          <w:ilvl w:val="3"/>
+          <w:numId w:val="1"/>
+        </w:numPr>
+        <w:rPr>
+          <w:b/>
+        </w:rPr>
+      </w:pPr>
+      <w:r>
+        <w:t>Identificar la satisfacción del cliente</w:t>
+      </w:r>
+    </w:p>
+    <w:p>
+      <w:pPr>
+        <w:pStyle w:val="Prrafodelista"/>
+        <w:ind w:left="1440"/>
+      </w:pPr>
+    </w:p>
+    <w:p>
+      <w:pPr>
+        <w:pStyle w:val="Prrafodelista"/>
+        <w:ind w:left="1440"/>
+        <w:rPr>
+          <w:b/>
+        </w:rPr>
+      </w:pPr>
+      <w:r>
+        <w:rPr>
+          <w:b/>
+        </w:rPr>
+        <w:t>Documentación</w:t>
+      </w:r>
+    </w:p>
+    <w:p>
+      <w:pPr>
+        <w:pStyle w:val="Prrafodelista"/>
+        <w:numPr>
+          <w:ilvl w:val="3"/>
+          <w:numId w:val="1"/>
+        </w:numPr>
+        <w:rPr>
+          <w:b/>
+        </w:rPr>
+      </w:pPr>
+      <w:r>
+        <w:t>Solicitud de cambio</w:t>
+      </w:r>
+    </w:p>
+    <w:p>
+      <w:pPr>
+        <w:pStyle w:val="Prrafodelista"/>
+        <w:numPr>
+          <w:ilvl w:val="3"/>
+          <w:numId w:val="1"/>
+        </w:numPr>
+        <w:rPr>
+          <w:b/>
+        </w:rPr>
+      </w:pPr>
+      <w:r>
+        <w:t>Calendario de cambios</w:t>
+      </w:r>
+    </w:p>
+    <w:p>
+      <w:pPr>
+        <w:pStyle w:val="Prrafodelista"/>
+        <w:numPr>
+          <w:ilvl w:val="3"/>
+          <w:numId w:val="1"/>
+        </w:numPr>
+        <w:rPr>
+          <w:b/>
+        </w:rPr>
+      </w:pPr>
+      <w:r>
+        <w:t>Reporte de cambios</w:t>
+      </w:r>
+    </w:p>
+    <w:p>
+      <w:pPr>
+        <w:pStyle w:val="Prrafodelista"/>
+        <w:ind w:left="1440"/>
+      </w:pPr>
+    </w:p>
+    <w:p>
+      <w:pPr>
+        <w:pStyle w:val="Prrafodelista"/>
+        <w:ind w:left="1440"/>
+        <w:rPr>
+          <w:b/>
+        </w:rPr>
+      </w:pPr>
+      <w:r>
+        <w:rPr>
+          <w:b/>
+        </w:rPr>
+        <w:t>Políticas</w:t>
+      </w:r>
+    </w:p>
+    <w:p>
+      <w:pPr>
+        <w:pStyle w:val="Prrafodelista"/>
+        <w:numPr>
+          <w:ilvl w:val="3"/>
+          <w:numId w:val="1"/>
+        </w:numPr>
+        <w:rPr>
+          <w:b/>
+        </w:rPr>
+      </w:pPr>
+      <w:r>
+        <w:t>Realizar el seguimiento después de la implementación</w:t>
+      </w:r>
+    </w:p>
+    <w:p>
+      <w:pPr>
+        <w:pStyle w:val="Prrafodelista"/>
+        <w:numPr>
+          <w:ilvl w:val="3"/>
+          <w:numId w:val="1"/>
+        </w:numPr>
+        <w:rPr>
+          <w:b/>
+        </w:rPr>
+      </w:pPr>
+      <w:r>
+        <w:t>Tener en cuenta en cuál es la satisfacción del usuario después de la implementación</w:t>
+      </w:r>
+    </w:p>
+    <w:p>
+      <w:pPr>
+        <w:pStyle w:val="Prrafodelista"/>
+        <w:ind w:left="1440"/>
+      </w:pPr>
+    </w:p>
+    <w:p>
+      <w:pPr>
+        <w:pStyle w:val="Prrafodelista"/>
         <w:numPr>
           <w:ilvl w:val="1"/>
           <w:numId w:val="1"/>
@@ -2958,6 +3588,115 @@
       </w:pPr>
       <w:r>
         <w:t>Cierre</w:t>
+      </w:r>
+    </w:p>
+    <w:p>
+      <w:pPr>
+        <w:pStyle w:val="Prrafodelista"/>
+        <w:ind w:left="1440"/>
+      </w:pPr>
+    </w:p>
+    <w:p>
+      <w:pPr>
+        <w:pStyle w:val="Prrafodelista"/>
+        <w:ind w:left="1440"/>
+        <w:rPr>
+          <w:b/>
+        </w:rPr>
+      </w:pPr>
+      <w:r>
+        <w:rPr>
+          <w:b/>
+        </w:rPr>
+        <w:t>Actividades</w:t>
+      </w:r>
+    </w:p>
+    <w:p>
+      <w:pPr>
+        <w:pStyle w:val="Prrafodelista"/>
+        <w:numPr>
+          <w:ilvl w:val="3"/>
+          <w:numId w:val="1"/>
+        </w:numPr>
+        <w:rPr>
+          <w:b/>
+        </w:rPr>
+      </w:pPr>
+      <w:r>
+        <w:t>Culminar el proceso del cambio</w:t>
+      </w:r>
+    </w:p>
+    <w:p>
+      <w:pPr>
+        <w:pStyle w:val="Prrafodelista"/>
+        <w:ind w:left="1440"/>
+      </w:pPr>
+    </w:p>
+    <w:p>
+      <w:pPr>
+        <w:pStyle w:val="Prrafodelista"/>
+        <w:ind w:left="1440"/>
+        <w:rPr>
+          <w:b/>
+        </w:rPr>
+      </w:pPr>
+      <w:r>
+        <w:rPr>
+          <w:b/>
+        </w:rPr>
+        <w:t>Documentación</w:t>
+      </w:r>
+    </w:p>
+    <w:p>
+      <w:pPr>
+        <w:pStyle w:val="Prrafodelista"/>
+        <w:numPr>
+          <w:ilvl w:val="3"/>
+          <w:numId w:val="1"/>
+        </w:numPr>
+        <w:rPr>
+          <w:b/>
+        </w:rPr>
+      </w:pPr>
+      <w:r>
+        <w:t>Solicitud de cambio</w:t>
+      </w:r>
+    </w:p>
+    <w:p>
+      <w:pPr>
+        <w:pStyle w:val="Prrafodelista"/>
+        <w:ind w:left="2880"/>
+        <w:rPr>
+          <w:b/>
+        </w:rPr>
+      </w:pPr>
+    </w:p>
+    <w:p>
+      <w:pPr>
+        <w:pStyle w:val="Prrafodelista"/>
+        <w:ind w:left="1440"/>
+        <w:rPr>
+          <w:b/>
+        </w:rPr>
+      </w:pPr>
+      <w:r>
+        <w:rPr>
+          <w:b/>
+        </w:rPr>
+        <w:t>Políticas</w:t>
+      </w:r>
+    </w:p>
+    <w:p>
+      <w:pPr>
+        <w:pStyle w:val="Prrafodelista"/>
+        <w:numPr>
+          <w:ilvl w:val="3"/>
+          <w:numId w:val="1"/>
+        </w:numPr>
+      </w:pPr>
+      <w:r>
+        <w:lastRenderedPageBreak/>
+        <w:t xml:space="preserve">Se dará por terminado después de las verificaciones correspondientes </w:t>
       </w:r>
     </w:p>
     <w:p/>
@@ -3487,7 +4226,6 @@
         </w:numPr>
       </w:pPr>
       <w:r>
-        <w:lastRenderedPageBreak/>
         <w:t>Tipo de prioridades</w:t>
       </w:r>
     </w:p>
@@ -4624,6 +5362,520 @@
     <w:p>
       <w:pPr>
         <w:pStyle w:val="Prrafodelista"/>
+        <w:numPr>
+          <w:ilvl w:val="0"/>
+          <w:numId w:val="1"/>
+        </w:numPr>
+      </w:pPr>
+      <w:r>
+        <w:lastRenderedPageBreak/>
+        <w:t>Lista de Formatos para resultado de evaluación de comité de control de cambios</w:t>
+      </w:r>
+    </w:p>
+    <w:p>
+      <w:pPr>
+        <w:pStyle w:val="Prrafodelista"/>
+      </w:pPr>
+    </w:p>
+    <w:tbl>
+      <w:tblPr>
+        <w:tblStyle w:val="Tablaconcuadrcula"/>
+        <w:tblW w:w="0" w:type="auto"/>
+        <w:tblLook w:val="04A0" w:firstRow="1" w:lastRow="0" w:firstColumn="1" w:lastColumn="0" w:noHBand="0" w:noVBand="1"/>
+      </w:tblPr>
+      <w:tblGrid>
+        <w:gridCol w:w="1549"/>
+        <w:gridCol w:w="6819"/>
+      </w:tblGrid>
+      <w:tr>
+        <w:tc>
+          <w:tcPr>
+            <w:tcW w:w="1549" w:type="dxa"/>
+          </w:tcPr>
+          <w:p>
+            <w:pPr>
+              <w:jc w:val="both"/>
+              <w:rPr>
+                <w:b/>
+              </w:rPr>
+            </w:pPr>
+            <w:r>
+              <w:rPr>
+                <w:b/>
+              </w:rPr>
+              <w:t>ID</w:t>
+            </w:r>
+          </w:p>
+        </w:tc>
+        <w:tc>
+          <w:tcPr>
+            <w:tcW w:w="6819" w:type="dxa"/>
+          </w:tcPr>
+          <w:p>
+            <w:pPr>
+              <w:jc w:val="both"/>
+              <w:rPr>
+                <w:i/>
+              </w:rPr>
+            </w:pPr>
+            <w:r>
+              <w:rPr>
+                <w:i/>
+              </w:rPr>
+              <w:t xml:space="preserve">&lt;Número de 2 dígitos acompañado de un guion y el nombre de </w:t>
+            </w:r>
+            <w:r>
+              <w:rPr>
+                <w:i/>
+              </w:rPr>
+              <w:t>resultado de evaluación de Comité Control Cambio</w:t>
+            </w:r>
+            <w:r>
+              <w:rPr>
+                <w:i/>
+              </w:rPr>
+              <w:t>(01-CambioX)</w:t>
+            </w:r>
+            <w:r>
+              <w:rPr>
+                <w:i/>
+              </w:rPr>
+              <w:t>&gt;</w:t>
+            </w:r>
+          </w:p>
+        </w:tc>
+      </w:tr>
+      <w:tr>
+        <w:tc>
+          <w:tcPr>
+            <w:tcW w:w="1549" w:type="dxa"/>
+          </w:tcPr>
+          <w:p>
+            <w:pPr>
+              <w:jc w:val="both"/>
+              <w:rPr>
+                <w:b/>
+              </w:rPr>
+            </w:pPr>
+            <w:r>
+              <w:rPr>
+                <w:b/>
+              </w:rPr>
+              <w:t>Sistema</w:t>
+            </w:r>
+          </w:p>
+        </w:tc>
+        <w:tc>
+          <w:tcPr>
+            <w:tcW w:w="6819" w:type="dxa"/>
+          </w:tcPr>
+          <w:p>
+            <w:pPr>
+              <w:jc w:val="both"/>
+              <w:rPr>
+                <w:i/>
+              </w:rPr>
+            </w:pPr>
+            <w:r>
+              <w:rPr>
+                <w:i/>
+              </w:rPr>
+              <w:t>&lt;Nombre del sistema o proyecto para el que se evalúa&gt;</w:t>
+            </w:r>
+          </w:p>
+        </w:tc>
+      </w:tr>
+      <w:tr>
+        <w:tc>
+          <w:tcPr>
+            <w:tcW w:w="1549" w:type="dxa"/>
+          </w:tcPr>
+          <w:p>
+            <w:pPr>
+              <w:jc w:val="both"/>
+              <w:rPr>
+                <w:b/>
+              </w:rPr>
+            </w:pPr>
+            <w:r>
+              <w:rPr>
+                <w:b/>
+              </w:rPr>
+              <w:t>Fecha</w:t>
+            </w:r>
+          </w:p>
+        </w:tc>
+        <w:tc>
+          <w:tcPr>
+            <w:tcW w:w="6819" w:type="dxa"/>
+          </w:tcPr>
+          <w:p>
+            <w:pPr>
+              <w:jc w:val="both"/>
+              <w:rPr>
+                <w:i/>
+              </w:rPr>
+            </w:pPr>
+            <w:r>
+              <w:rPr>
+                <w:i/>
+              </w:rPr>
+              <w:t>&lt;Fecha de evaluación&gt;</w:t>
+            </w:r>
+          </w:p>
+        </w:tc>
+      </w:tr>
+      <w:tr>
+        <w:tc>
+          <w:tcPr>
+            <w:tcW w:w="1549" w:type="dxa"/>
+          </w:tcPr>
+          <w:p>
+            <w:pPr>
+              <w:jc w:val="both"/>
+              <w:rPr>
+                <w:b/>
+              </w:rPr>
+            </w:pPr>
+            <w:r>
+              <w:rPr>
+                <w:b/>
+              </w:rPr>
+              <w:t>Autor</w:t>
+            </w:r>
+          </w:p>
+        </w:tc>
+        <w:tc>
+          <w:tcPr>
+            <w:tcW w:w="6819" w:type="dxa"/>
+          </w:tcPr>
+          <w:p>
+            <w:pPr>
+              <w:jc w:val="both"/>
+              <w:rPr>
+                <w:i/>
+              </w:rPr>
+            </w:pPr>
+            <w:r>
+              <w:rPr>
+                <w:i/>
+              </w:rPr>
+              <w:t>&lt;Nombre del comité de control de cambios encargado&gt;</w:t>
+            </w:r>
+          </w:p>
+        </w:tc>
+      </w:tr>
+      <w:tr>
+        <w:tc>
+          <w:tcPr>
+            <w:tcW w:w="1549" w:type="dxa"/>
+          </w:tcPr>
+          <w:p>
+            <w:pPr>
+              <w:jc w:val="both"/>
+              <w:rPr>
+                <w:b/>
+              </w:rPr>
+            </w:pPr>
+            <w:r>
+              <w:rPr>
+                <w:b/>
+              </w:rPr>
+              <w:t>Descripción</w:t>
+            </w:r>
+          </w:p>
+        </w:tc>
+        <w:tc>
+          <w:tcPr>
+            <w:tcW w:w="6819" w:type="dxa"/>
+          </w:tcPr>
+          <w:p>
+            <w:pPr>
+              <w:jc w:val="both"/>
+              <w:rPr>
+                <w:i/>
+              </w:rPr>
+            </w:pPr>
+            <w:r>
+              <w:t>La evaluación realizada se indica</w:t>
+            </w:r>
+            <w:r>
+              <w:t>:</w:t>
+            </w:r>
+            <w:r>
+              <w:rPr>
+                <w:i/>
+              </w:rPr>
+              <w:t xml:space="preserve"> </w:t>
+            </w:r>
+          </w:p>
+          <w:p>
+            <w:pPr>
+              <w:jc w:val="both"/>
+            </w:pPr>
+            <w:r>
+              <w:rPr>
+                <w:i/>
+              </w:rPr>
+              <w:t>&lt;Descripción de la evaluación&gt;</w:t>
+            </w:r>
+          </w:p>
+        </w:tc>
+      </w:tr>
+      <w:tr>
+        <w:tc>
+          <w:tcPr>
+            <w:tcW w:w="1549" w:type="dxa"/>
+          </w:tcPr>
+          <w:p>
+            <w:pPr>
+              <w:jc w:val="both"/>
+              <w:rPr>
+                <w:b/>
+              </w:rPr>
+            </w:pPr>
+            <w:r>
+              <w:rPr>
+                <w:b/>
+              </w:rPr>
+              <w:t>Impacto directo</w:t>
+            </w:r>
+          </w:p>
+        </w:tc>
+        <w:tc>
+          <w:tcPr>
+            <w:tcW w:w="6819" w:type="dxa"/>
+          </w:tcPr>
+          <w:p>
+            <w:pPr>
+              <w:jc w:val="both"/>
+              <w:rPr>
+                <w:i/>
+              </w:rPr>
+            </w:pPr>
+            <w:r>
+              <w:t>Los elementos directamente afectados son:&lt;elementos afectados&gt;</w:t>
+            </w:r>
+          </w:p>
+        </w:tc>
+      </w:tr>
+      <w:tr>
+        <w:tc>
+          <w:tcPr>
+            <w:tcW w:w="1549" w:type="dxa"/>
+          </w:tcPr>
+          <w:p>
+            <w:pPr>
+              <w:jc w:val="both"/>
+              <w:rPr>
+                <w:b/>
+              </w:rPr>
+            </w:pPr>
+            <w:r>
+              <w:rPr>
+                <w:b/>
+              </w:rPr>
+              <w:t>Estado</w:t>
+            </w:r>
+          </w:p>
+        </w:tc>
+        <w:tc>
+          <w:tcPr>
+            <w:tcW w:w="6819" w:type="dxa"/>
+          </w:tcPr>
+          <w:p>
+            <w:pPr>
+              <w:jc w:val="both"/>
+            </w:pPr>
+            <w:r>
+              <w:t>Estado de la evaluación&lt;estado&gt;</w:t>
+            </w:r>
+          </w:p>
+        </w:tc>
+      </w:tr>
+      <w:tr>
+        <w:tc>
+          <w:tcPr>
+            <w:tcW w:w="1549" w:type="dxa"/>
+          </w:tcPr>
+          <w:p>
+            <w:pPr>
+              <w:jc w:val="both"/>
+              <w:rPr>
+                <w:b/>
+              </w:rPr>
+            </w:pPr>
+            <w:r>
+              <w:rPr>
+                <w:b/>
+              </w:rPr>
+              <w:t>Comentarios</w:t>
+            </w:r>
+          </w:p>
+        </w:tc>
+        <w:tc>
+          <w:tcPr>
+            <w:tcW w:w="6819" w:type="dxa"/>
+          </w:tcPr>
+          <w:p>
+            <w:pPr>
+              <w:jc w:val="both"/>
+              <w:rPr>
+                <w:i/>
+              </w:rPr>
+            </w:pPr>
+            <w:r>
+              <w:rPr>
+                <w:i/>
+              </w:rPr>
+              <w:t>&lt;Persona encargada de la atención del cambio&gt;</w:t>
+            </w:r>
+          </w:p>
+        </w:tc>
+      </w:tr>
+    </w:tbl>
+    <w:p>
+      <w:pPr>
+        <w:pStyle w:val="Prrafodelista"/>
+      </w:pPr>
+    </w:p>
+    <w:p>
+      <w:pPr>
+        <w:pStyle w:val="Prrafodelista"/>
+      </w:pPr>
+    </w:p>
+    <w:p>
+      <w:pPr>
+        <w:pStyle w:val="Prrafodelista"/>
+        <w:numPr>
+          <w:ilvl w:val="0"/>
+          <w:numId w:val="1"/>
+        </w:numPr>
+      </w:pPr>
+      <w:r>
+        <w:t xml:space="preserve">Actividad </w:t>
+      </w:r>
+      <w:r>
+        <w:t>del</w:t>
+      </w:r>
+      <w:r>
+        <w:t xml:space="preserve"> proceso de gestión de cambios</w:t>
+      </w:r>
+    </w:p>
+    <w:p>
+      <w:pPr>
+        <w:pStyle w:val="Prrafodelista"/>
+        <w:numPr>
+          <w:ilvl w:val="1"/>
+          <w:numId w:val="1"/>
+        </w:numPr>
+      </w:pPr>
+      <w:r>
+        <w:t>Fase 1 : recibir y analizar la petición</w:t>
+      </w:r>
+    </w:p>
+    <w:p>
+      <w:pPr>
+        <w:pStyle w:val="Prrafodelista"/>
+        <w:numPr>
+          <w:ilvl w:val="2"/>
+          <w:numId w:val="1"/>
+        </w:numPr>
+      </w:pPr>
+      <w:r>
+        <w:t>Actividad / tareas</w:t>
+      </w:r>
+    </w:p>
+    <w:p>
+      <w:pPr>
+        <w:pStyle w:val="Prrafodelista"/>
+        <w:numPr>
+          <w:ilvl w:val="0"/>
+          <w:numId w:val="3"/>
+        </w:numPr>
+      </w:pPr>
+      <w:r>
+        <w:t>Crear la petición de cambio y asignación al grupo de gestión de cambio</w:t>
+      </w:r>
+    </w:p>
+    <w:p>
+      <w:pPr>
+        <w:pStyle w:val="Prrafodelista"/>
+        <w:numPr>
+          <w:ilvl w:val="0"/>
+          <w:numId w:val="3"/>
+        </w:numPr>
+      </w:pPr>
+      <w:r>
+        <w:t>Verificar la petición del cambio</w:t>
+      </w:r>
+    </w:p>
+    <w:p>
+      <w:pPr>
+        <w:pStyle w:val="Prrafodelista"/>
+        <w:ind w:left="2160"/>
+      </w:pPr>
+    </w:p>
+    <w:p>
+      <w:pPr>
+        <w:pStyle w:val="Prrafodelista"/>
+        <w:numPr>
+          <w:ilvl w:val="2"/>
+          <w:numId w:val="1"/>
+        </w:numPr>
+      </w:pPr>
+      <w:r>
+        <w:t>Documentación</w:t>
+      </w:r>
+    </w:p>
+    <w:p>
+      <w:pPr>
+        <w:pStyle w:val="Prrafodelista"/>
+        <w:numPr>
+          <w:ilvl w:val="0"/>
+          <w:numId w:val="4"/>
+        </w:numPr>
+      </w:pPr>
+      <w:r>
+        <w:t>Solicitud de cambio</w:t>
+      </w:r>
+    </w:p>
+    <w:p>
+      <w:pPr>
+        <w:pStyle w:val="Prrafodelista"/>
+        <w:ind w:left="2880"/>
+      </w:pPr>
+    </w:p>
+    <w:p>
+      <w:pPr>
+        <w:pStyle w:val="Prrafodelista"/>
+        <w:numPr>
+          <w:ilvl w:val="2"/>
+          <w:numId w:val="1"/>
+        </w:numPr>
+      </w:pPr>
+      <w:r>
+        <w:t>Reglas y políticas</w:t>
+      </w:r>
+    </w:p>
+    <w:p>
+      <w:pPr>
+        <w:pStyle w:val="Prrafodelista"/>
+        <w:numPr>
+          <w:ilvl w:val="0"/>
+          <w:numId w:val="4"/>
+        </w:numPr>
+      </w:pPr>
+      <w:r>
+        <w:t xml:space="preserve">Recibir </w:t>
+      </w:r>
+      <w:r>
+        <w:t>la petición de cambio para que luego la persona encargada lo realice.</w:t>
+      </w:r>
+    </w:p>
+    <w:p>
+      <w:pPr>
+        <w:pStyle w:val="Prrafodelista"/>
         <w:ind w:left="1440"/>
       </w:pPr>
     </w:p>
@@ -4631,12 +5883,36 @@
       <w:pPr>
         <w:pStyle w:val="Prrafodelista"/>
         <w:numPr>
+          <w:ilvl w:val="1"/>
+          <w:numId w:val="1"/>
+        </w:numPr>
+      </w:pPr>
+      <w:r>
+        <w:t>Clasificar el cambio</w:t>
+      </w:r>
+    </w:p>
+    <w:p>
+      <w:pPr>
+        <w:pStyle w:val="Prrafodelista"/>
+        <w:numPr>
+          <w:ilvl w:val="2"/>
+          <w:numId w:val="1"/>
+        </w:numPr>
+      </w:pPr>
+      <w:r>
+        <w:t>Actividad / tareas</w:t>
+      </w:r>
+    </w:p>
+    <w:p>
+      <w:pPr>
+        <w:pStyle w:val="Prrafodelista"/>
+        <w:numPr>
           <w:ilvl w:val="0"/>
-          <w:numId w:val="1"/>
-        </w:numPr>
-      </w:pPr>
-      <w:r>
-        <w:t>Lista de Formatos para resultado de evaluación de comité de control de cambios</w:t>
+          <w:numId w:val="4"/>
+        </w:numPr>
+      </w:pPr>
+      <w:r>
+        <w:t>Recolección de información</w:t>
       </w:r>
     </w:p>
     <w:p>
@@ -4644,18 +5920,102 @@
         <w:pStyle w:val="Prrafodelista"/>
         <w:numPr>
           <w:ilvl w:val="0"/>
-          <w:numId w:val="1"/>
-        </w:numPr>
-      </w:pPr>
-      <w:r>
-        <w:t xml:space="preserve">Actividad </w:t>
-      </w:r>
-      <w:r>
-        <w:t>del</w:t>
-      </w:r>
-      <w:r>
-        <w:t xml:space="preserve"> proceso de gestión de cambios</w:t>
-      </w:r>
+          <w:numId w:val="4"/>
+        </w:numPr>
+      </w:pPr>
+      <w:r>
+        <w:t>Análisis del cambio</w:t>
+      </w:r>
+    </w:p>
+    <w:p>
+      <w:pPr>
+        <w:pStyle w:val="Prrafodelista"/>
+        <w:numPr>
+          <w:ilvl w:val="0"/>
+          <w:numId w:val="4"/>
+        </w:numPr>
+      </w:pPr>
+      <w:r>
+        <w:t>Clasificación del cambio</w:t>
+      </w:r>
+    </w:p>
+    <w:p>
+      <w:pPr>
+        <w:pStyle w:val="Prrafodelista"/>
+        <w:ind w:left="2880"/>
+      </w:pPr>
+    </w:p>
+    <w:p>
+      <w:pPr>
+        <w:pStyle w:val="Prrafodelista"/>
+        <w:numPr>
+          <w:ilvl w:val="2"/>
+          <w:numId w:val="1"/>
+        </w:numPr>
+      </w:pPr>
+      <w:r>
+        <w:t>Documentación</w:t>
+      </w:r>
+    </w:p>
+    <w:p>
+      <w:pPr>
+        <w:pStyle w:val="Prrafodelista"/>
+        <w:numPr>
+          <w:ilvl w:val="0"/>
+          <w:numId w:val="5"/>
+        </w:numPr>
+      </w:pPr>
+      <w:r>
+        <w:t>Solicitud de cambio</w:t>
+      </w:r>
+    </w:p>
+    <w:p>
+      <w:pPr>
+        <w:pStyle w:val="Prrafodelista"/>
+        <w:ind w:left="2160"/>
+      </w:pPr>
+    </w:p>
+    <w:p>
+      <w:pPr>
+        <w:pStyle w:val="Prrafodelista"/>
+        <w:numPr>
+          <w:ilvl w:val="2"/>
+          <w:numId w:val="1"/>
+        </w:numPr>
+      </w:pPr>
+      <w:r>
+        <w:t>Reglas y políticas</w:t>
+      </w:r>
+    </w:p>
+    <w:p>
+      <w:pPr>
+        <w:pStyle w:val="Prrafodelista"/>
+        <w:numPr>
+          <w:ilvl w:val="0"/>
+          <w:numId w:val="5"/>
+        </w:numPr>
+      </w:pPr>
+      <w:r>
+        <w:t>La información debe ser completa y concisa</w:t>
+      </w:r>
+    </w:p>
+    <w:p>
+      <w:pPr>
+        <w:pStyle w:val="Prrafodelista"/>
+        <w:numPr>
+          <w:ilvl w:val="0"/>
+          <w:numId w:val="5"/>
+        </w:numPr>
+      </w:pPr>
+      <w:r>
+        <w:t>Todo actividad debe estar documentada</w:t>
+      </w:r>
+    </w:p>
+    <w:p>
+      <w:pPr>
+        <w:pStyle w:val="Prrafodelista"/>
+        <w:ind w:left="1440"/>
+      </w:pPr>
     </w:p>
     <w:p>
       <w:pPr>
@@ -4666,7 +6026,7 @@
         </w:numPr>
       </w:pPr>
       <w:r>
-        <w:t>Fase 1 : recibir y analizar la petición</w:t>
+        <w:t>Evaluación del impacto y riesgos</w:t>
       </w:r>
     </w:p>
     <w:p>
@@ -4684,10 +6044,176 @@
     <w:p>
       <w:pPr>
         <w:pStyle w:val="Prrafodelista"/>
+        <w:numPr>
+          <w:ilvl w:val="0"/>
+          <w:numId w:val="6"/>
+        </w:numPr>
+      </w:pPr>
+      <w:r>
+        <w:t>Identificar los impactos</w:t>
+      </w:r>
+    </w:p>
+    <w:p>
+      <w:pPr>
+        <w:pStyle w:val="Prrafodelista"/>
+        <w:numPr>
+          <w:ilvl w:val="0"/>
+          <w:numId w:val="6"/>
+        </w:numPr>
+      </w:pPr>
+      <w:r>
+        <w:t>Identificar los riesgos</w:t>
+      </w:r>
+    </w:p>
+    <w:p>
+      <w:pPr>
+        <w:pStyle w:val="Prrafodelista"/>
+        <w:numPr>
+          <w:ilvl w:val="0"/>
+          <w:numId w:val="6"/>
+        </w:numPr>
+      </w:pPr>
+      <w:r>
+        <w:t>Analizar los impactos</w:t>
+      </w:r>
+    </w:p>
+    <w:p>
+      <w:pPr>
+        <w:pStyle w:val="Prrafodelista"/>
+        <w:numPr>
+          <w:ilvl w:val="0"/>
+          <w:numId w:val="6"/>
+        </w:numPr>
+      </w:pPr>
+      <w:r>
+        <w:lastRenderedPageBreak/>
+        <w:t xml:space="preserve">Analizar los riesgos </w:t>
+      </w:r>
+    </w:p>
+    <w:p>
+      <w:pPr>
+        <w:pStyle w:val="Prrafodelista"/>
         <w:ind w:left="2160"/>
       </w:pPr>
-      <w:r>
-        <w:t>Crear la petición de cambio y asignación al grupo de gestión de cambio</w:t>
+    </w:p>
+    <w:p>
+      <w:pPr>
+        <w:pStyle w:val="Prrafodelista"/>
+        <w:numPr>
+          <w:ilvl w:val="2"/>
+          <w:numId w:val="1"/>
+        </w:numPr>
+      </w:pPr>
+      <w:r>
+        <w:t>Documentación</w:t>
+      </w:r>
+    </w:p>
+    <w:p>
+      <w:pPr>
+        <w:pStyle w:val="Prrafodelista"/>
+        <w:numPr>
+          <w:ilvl w:val="0"/>
+          <w:numId w:val="7"/>
+        </w:numPr>
+      </w:pPr>
+      <w:r>
+        <w:t>Solicitud de cambio</w:t>
+      </w:r>
+    </w:p>
+    <w:p>
+      <w:pPr>
+        <w:pStyle w:val="Prrafodelista"/>
+        <w:ind w:left="2880"/>
+      </w:pPr>
+    </w:p>
+    <w:p>
+      <w:pPr>
+        <w:pStyle w:val="Prrafodelista"/>
+        <w:numPr>
+          <w:ilvl w:val="2"/>
+          <w:numId w:val="1"/>
+        </w:numPr>
+      </w:pPr>
+      <w:r>
+        <w:t>Reglas y políticas</w:t>
+      </w:r>
+    </w:p>
+    <w:p>
+      <w:pPr>
+        <w:pStyle w:val="Prrafodelista"/>
+        <w:numPr>
+          <w:ilvl w:val="0"/>
+          <w:numId w:val="7"/>
+        </w:numPr>
+      </w:pPr>
+      <w:r>
+        <w:t>Informar los cambios realizados indicando los riesgos que se presentaron , dando un informe bien detallado</w:t>
+      </w:r>
+    </w:p>
+    <w:p>
+      <w:pPr>
+        <w:pStyle w:val="Prrafodelista"/>
+        <w:ind w:left="1440"/>
+      </w:pPr>
+    </w:p>
+    <w:p>
+      <w:pPr>
+        <w:pStyle w:val="Prrafodelista"/>
+        <w:numPr>
+          <w:ilvl w:val="1"/>
+          <w:numId w:val="1"/>
+        </w:numPr>
+      </w:pPr>
+      <w:r>
+        <w:t>Aprobación del cambio</w:t>
+      </w:r>
+    </w:p>
+    <w:p>
+      <w:pPr>
+        <w:pStyle w:val="Prrafodelista"/>
+        <w:numPr>
+          <w:ilvl w:val="2"/>
+          <w:numId w:val="1"/>
+        </w:numPr>
+      </w:pPr>
+      <w:r>
+        <w:t>Actividad / tareas</w:t>
+      </w:r>
+    </w:p>
+    <w:p>
+      <w:pPr>
+        <w:pStyle w:val="Prrafodelista"/>
+        <w:numPr>
+          <w:ilvl w:val="0"/>
+          <w:numId w:val="7"/>
+        </w:numPr>
+      </w:pPr>
+      <w:r>
+        <w:t>Realizar la consulta de la aprobación del cambio</w:t>
+      </w:r>
+    </w:p>
+    <w:p>
+      <w:pPr>
+        <w:pStyle w:val="Prrafodelista"/>
+        <w:numPr>
+          <w:ilvl w:val="0"/>
+          <w:numId w:val="7"/>
+        </w:numPr>
+      </w:pPr>
+      <w:r>
+        <w:t>Decidir la aprobación del cambio</w:t>
+      </w:r>
+    </w:p>
+    <w:p>
+      <w:pPr>
+        <w:pStyle w:val="Prrafodelista"/>
+        <w:numPr>
+          <w:ilvl w:val="0"/>
+          <w:numId w:val="7"/>
+        </w:numPr>
+      </w:pPr>
+      <w:r>
+        <w:t>Hacer un seguimiento del cambio realizado</w:t>
       </w:r>
     </w:p>
     <w:p>
@@ -4695,11 +6221,549 @@
         <w:pStyle w:val="Prrafodelista"/>
         <w:ind w:left="2160"/>
       </w:pPr>
-      <w:r>
-        <w:t>Verificar la petición del cambio</w:t>
+    </w:p>
+    <w:p>
+      <w:pPr>
+        <w:pStyle w:val="Prrafodelista"/>
+        <w:numPr>
+          <w:ilvl w:val="2"/>
+          <w:numId w:val="1"/>
+        </w:numPr>
+      </w:pPr>
+      <w:r>
+        <w:t>Documentación</w:t>
+      </w:r>
+    </w:p>
+    <w:p>
+      <w:pPr>
+        <w:pStyle w:val="Prrafodelista"/>
+        <w:numPr>
+          <w:ilvl w:val="0"/>
+          <w:numId w:val="8"/>
+        </w:numPr>
+      </w:pPr>
+      <w:r>
+        <w:t>Solicitud de cambio</w:t>
+      </w:r>
+    </w:p>
+    <w:p>
+      <w:pPr>
+        <w:pStyle w:val="Prrafodelista"/>
+        <w:ind w:left="2880"/>
+      </w:pPr>
+    </w:p>
+    <w:p>
+      <w:pPr>
+        <w:pStyle w:val="Prrafodelista"/>
+        <w:numPr>
+          <w:ilvl w:val="2"/>
+          <w:numId w:val="1"/>
+        </w:numPr>
+      </w:pPr>
+      <w:r>
+        <w:t>Reglas y políticas</w:t>
+      </w:r>
+    </w:p>
+    <w:p>
+      <w:pPr>
+        <w:pStyle w:val="Prrafodelista"/>
+        <w:numPr>
+          <w:ilvl w:val="0"/>
+          <w:numId w:val="8"/>
+        </w:numPr>
+      </w:pPr>
+      <w:r>
+        <w:t xml:space="preserve">La persona encargada es quien aprueba los cambios </w:t>
+      </w:r>
+    </w:p>
+    <w:p>
+      <w:pPr>
+        <w:pStyle w:val="Prrafodelista"/>
+        <w:numPr>
+          <w:ilvl w:val="0"/>
+          <w:numId w:val="8"/>
+        </w:numPr>
+      </w:pPr>
+      <w:r>
+        <w:t>Toda actividad debe ser documentada</w:t>
+      </w:r>
+    </w:p>
+    <w:p>
+      <w:pPr>
+        <w:pStyle w:val="Prrafodelista"/>
+        <w:ind w:left="1440"/>
+      </w:pPr>
+    </w:p>
+    <w:p>
+      <w:pPr>
+        <w:pStyle w:val="Prrafodelista"/>
+        <w:numPr>
+          <w:ilvl w:val="1"/>
+          <w:numId w:val="1"/>
+        </w:numPr>
+      </w:pPr>
+      <w:r>
+        <w:t>Planificación y calendarización</w:t>
+      </w:r>
+    </w:p>
+    <w:p>
+      <w:pPr>
+        <w:pStyle w:val="Prrafodelista"/>
+        <w:numPr>
+          <w:ilvl w:val="2"/>
+          <w:numId w:val="1"/>
+        </w:numPr>
+      </w:pPr>
+      <w:r>
+        <w:t>Actividad / tareas</w:t>
+      </w:r>
+    </w:p>
+    <w:p>
+      <w:pPr>
+        <w:pStyle w:val="Prrafodelista"/>
+        <w:numPr>
+          <w:ilvl w:val="0"/>
+          <w:numId w:val="9"/>
+        </w:numPr>
+      </w:pPr>
+      <w:r>
+        <w:t>Revisar la planificación</w:t>
+      </w:r>
+    </w:p>
+    <w:p>
+      <w:pPr>
+        <w:pStyle w:val="Prrafodelista"/>
+        <w:numPr>
+          <w:ilvl w:val="0"/>
+          <w:numId w:val="9"/>
+        </w:numPr>
+      </w:pPr>
+      <w:r>
+        <w:t>Revisar la calendarización</w:t>
+      </w:r>
+    </w:p>
+    <w:p>
+      <w:pPr>
+        <w:pStyle w:val="Prrafodelista"/>
+        <w:numPr>
+          <w:ilvl w:val="0"/>
+          <w:numId w:val="9"/>
+        </w:numPr>
+      </w:pPr>
+      <w:r>
+        <w:t>Definir fechas</w:t>
+      </w:r>
+    </w:p>
+    <w:p>
+      <w:pPr>
+        <w:pStyle w:val="Prrafodelista"/>
+        <w:ind w:left="2880"/>
+      </w:pPr>
+    </w:p>
+    <w:p>
+      <w:pPr>
+        <w:pStyle w:val="Prrafodelista"/>
+        <w:numPr>
+          <w:ilvl w:val="2"/>
+          <w:numId w:val="1"/>
+        </w:numPr>
+      </w:pPr>
+      <w:r>
+        <w:t>Documentación</w:t>
+      </w:r>
+    </w:p>
+    <w:p>
+      <w:pPr>
+        <w:pStyle w:val="Prrafodelista"/>
+        <w:numPr>
+          <w:ilvl w:val="0"/>
+          <w:numId w:val="10"/>
+        </w:numPr>
+      </w:pPr>
+      <w:r>
+        <w:t>Solicitud de cambio</w:t>
+      </w:r>
+    </w:p>
+    <w:p>
+      <w:pPr>
+        <w:pStyle w:val="Prrafodelista"/>
+        <w:numPr>
+          <w:ilvl w:val="0"/>
+          <w:numId w:val="10"/>
+        </w:numPr>
+      </w:pPr>
+      <w:r>
+        <w:t>Calendario de cambios</w:t>
+      </w:r>
+    </w:p>
+    <w:p>
+      <w:pPr>
+        <w:pStyle w:val="Prrafodelista"/>
+        <w:ind w:left="2880"/>
+      </w:pPr>
+    </w:p>
+    <w:p>
+      <w:pPr>
+        <w:pStyle w:val="Prrafodelista"/>
+        <w:numPr>
+          <w:ilvl w:val="2"/>
+          <w:numId w:val="1"/>
+        </w:numPr>
+      </w:pPr>
+      <w:r>
+        <w:t>Reglas y políticas</w:t>
+      </w:r>
+    </w:p>
+    <w:p>
+      <w:pPr>
+        <w:pStyle w:val="Prrafodelista"/>
+        <w:numPr>
+          <w:ilvl w:val="0"/>
+          <w:numId w:val="11"/>
+        </w:numPr>
+      </w:pPr>
+      <w:r>
+        <w:t xml:space="preserve">Las personas encargadas realizan la planificación y calendarización del cambio en el tiempo establecido a excepciones de algo que suceda en el camino , delo contrario deben informar que está sucediendo </w:t>
+      </w:r>
+    </w:p>
+    <w:p>
+      <w:pPr>
+        <w:pStyle w:val="Prrafodelista"/>
+        <w:ind w:left="1440"/>
+      </w:pPr>
+    </w:p>
+    <w:p>
+      <w:pPr>
+        <w:pStyle w:val="Prrafodelista"/>
+        <w:numPr>
+          <w:ilvl w:val="1"/>
+          <w:numId w:val="1"/>
+        </w:numPr>
+      </w:pPr>
+      <w:r>
+        <w:t>Implementación</w:t>
+      </w:r>
+    </w:p>
+    <w:p>
+      <w:pPr>
+        <w:pStyle w:val="Prrafodelista"/>
+        <w:numPr>
+          <w:ilvl w:val="2"/>
+          <w:numId w:val="1"/>
+        </w:numPr>
+      </w:pPr>
+      <w:r>
+        <w:t>Actividad / tareas</w:t>
+      </w:r>
+    </w:p>
+    <w:p>
+      <w:pPr>
+        <w:pStyle w:val="Prrafodelista"/>
+        <w:numPr>
+          <w:ilvl w:val="0"/>
+          <w:numId w:val="11"/>
+        </w:numPr>
+      </w:pPr>
+      <w:r>
+        <w:t>Asignar las tareas</w:t>
+      </w:r>
+    </w:p>
+    <w:p>
+      <w:pPr>
+        <w:pStyle w:val="Prrafodelista"/>
+        <w:numPr>
+          <w:ilvl w:val="0"/>
+          <w:numId w:val="11"/>
+        </w:numPr>
+      </w:pPr>
+      <w:r>
+        <w:t>Verificar los cambios a realizar</w:t>
+      </w:r>
+    </w:p>
+    <w:p>
+      <w:pPr>
+        <w:pStyle w:val="Prrafodelista"/>
+        <w:numPr>
+          <w:ilvl w:val="0"/>
+          <w:numId w:val="11"/>
+        </w:numPr>
+      </w:pPr>
+      <w:r>
+        <w:t>Realizar las pruebas correspondientes</w:t>
+      </w:r>
+    </w:p>
+    <w:p>
+      <w:pPr>
+        <w:pStyle w:val="Prrafodelista"/>
+        <w:numPr>
+          <w:ilvl w:val="0"/>
+          <w:numId w:val="11"/>
+        </w:numPr>
+      </w:pPr>
+      <w:r>
+        <w:t>Implementar el cambio</w:t>
+      </w:r>
+    </w:p>
+    <w:p>
+      <w:pPr>
+        <w:pStyle w:val="Prrafodelista"/>
+        <w:ind w:left="2880"/>
+      </w:pPr>
+    </w:p>
+    <w:p>
+      <w:pPr>
+        <w:pStyle w:val="Prrafodelista"/>
+        <w:numPr>
+          <w:ilvl w:val="2"/>
+          <w:numId w:val="1"/>
+        </w:numPr>
+      </w:pPr>
+      <w:r>
+        <w:t>Documentación</w:t>
+      </w:r>
+    </w:p>
+    <w:p>
+      <w:pPr>
+        <w:pStyle w:val="Prrafodelista"/>
+        <w:numPr>
+          <w:ilvl w:val="0"/>
+          <w:numId w:val="12"/>
+        </w:numPr>
+      </w:pPr>
+      <w:r>
+        <w:t>Solicitud de cambio</w:t>
+      </w:r>
+    </w:p>
+    <w:p>
+      <w:pPr>
+        <w:pStyle w:val="Prrafodelista"/>
+        <w:numPr>
+          <w:ilvl w:val="0"/>
+          <w:numId w:val="12"/>
+        </w:numPr>
+      </w:pPr>
+      <w:r>
+        <w:lastRenderedPageBreak/>
+        <w:t>Calendario de cambios</w:t>
+      </w:r>
+    </w:p>
+    <w:p>
+      <w:pPr>
+        <w:pStyle w:val="Prrafodelista"/>
+        <w:ind w:left="2880"/>
+      </w:pPr>
+    </w:p>
+    <w:p>
+      <w:pPr>
+        <w:pStyle w:val="Prrafodelista"/>
+        <w:numPr>
+          <w:ilvl w:val="2"/>
+          <w:numId w:val="1"/>
+        </w:numPr>
+      </w:pPr>
+      <w:r>
+        <w:t>Reglas y políticas</w:t>
+      </w:r>
+    </w:p>
+    <w:p>
+      <w:pPr>
+        <w:pStyle w:val="Prrafodelista"/>
+        <w:numPr>
+          <w:ilvl w:val="0"/>
+          <w:numId w:val="13"/>
+        </w:numPr>
+      </w:pPr>
+      <w:r>
+        <w:t xml:space="preserve">Realizar un seguimiento de los planes de trabajo para luego presentar todo en </w:t>
+      </w:r>
+      <w:r>
+        <w:t>documentación</w:t>
+      </w:r>
+    </w:p>
+    <w:p>
+      <w:pPr>
+        <w:pStyle w:val="Prrafodelista"/>
+        <w:ind w:left="1440"/>
+      </w:pPr>
+    </w:p>
+    <w:p>
+      <w:pPr>
+        <w:pStyle w:val="Prrafodelista"/>
+        <w:numPr>
+          <w:ilvl w:val="1"/>
+          <w:numId w:val="1"/>
+        </w:numPr>
+      </w:pPr>
+      <w:r>
+        <w:t>Verificación dela implementación</w:t>
+      </w:r>
+    </w:p>
+    <w:p>
+      <w:pPr>
+        <w:pStyle w:val="Prrafodelista"/>
+        <w:numPr>
+          <w:ilvl w:val="2"/>
+          <w:numId w:val="1"/>
+        </w:numPr>
+      </w:pPr>
+      <w:r>
+        <w:t>Actividad / tareas</w:t>
+      </w:r>
+    </w:p>
+    <w:p>
+      <w:pPr>
+        <w:pStyle w:val="Prrafodelista"/>
+        <w:numPr>
+          <w:ilvl w:val="0"/>
+          <w:numId w:val="13"/>
+        </w:numPr>
+      </w:pPr>
+      <w:r>
+        <w:t>Verificar los cambio realizados</w:t>
+      </w:r>
+    </w:p>
+    <w:p>
+      <w:pPr>
+        <w:pStyle w:val="Prrafodelista"/>
+        <w:numPr>
+          <w:ilvl w:val="0"/>
+          <w:numId w:val="13"/>
+        </w:numPr>
+      </w:pPr>
+      <w:r>
+        <w:t>Identificar la satisfacción del cliente</w:t>
+      </w:r>
+    </w:p>
+    <w:p>
+      <w:pPr>
+        <w:pStyle w:val="Prrafodelista"/>
+        <w:ind w:left="2880"/>
+      </w:pPr>
+    </w:p>
+    <w:p>
+      <w:pPr>
+        <w:pStyle w:val="Prrafodelista"/>
+        <w:numPr>
+          <w:ilvl w:val="2"/>
+          <w:numId w:val="1"/>
+        </w:numPr>
+      </w:pPr>
+      <w:r>
+        <w:t>Documentación</w:t>
+      </w:r>
+    </w:p>
+    <w:p>
+      <w:pPr>
+        <w:pStyle w:val="Prrafodelista"/>
+        <w:numPr>
+          <w:ilvl w:val="0"/>
+          <w:numId w:val="14"/>
+        </w:numPr>
+      </w:pPr>
+      <w:r>
+        <w:t>Solicitud de cambio</w:t>
+      </w:r>
+    </w:p>
+    <w:p>
+      <w:pPr>
+        <w:pStyle w:val="Prrafodelista"/>
+        <w:ind w:left="2880"/>
+      </w:pPr>
+    </w:p>
+    <w:p>
+      <w:pPr>
+        <w:pStyle w:val="Prrafodelista"/>
+        <w:numPr>
+          <w:ilvl w:val="2"/>
+          <w:numId w:val="1"/>
+        </w:numPr>
+      </w:pPr>
+      <w:r>
+        <w:t>Reglas y políticas</w:t>
+      </w:r>
+    </w:p>
+    <w:p>
+      <w:pPr>
+        <w:pStyle w:val="Prrafodelista"/>
+        <w:numPr>
+          <w:ilvl w:val="0"/>
+          <w:numId w:val="14"/>
+        </w:numPr>
+      </w:pPr>
+      <w:r>
+        <w:t>Tener en cuentas los plazos de ejecución del cambio y realizar una encuesta de satisfacción del cliente</w:t>
+      </w:r>
+    </w:p>
+    <w:p>
+      <w:pPr>
+        <w:pStyle w:val="Prrafodelista"/>
+        <w:ind w:left="1440"/>
+      </w:pPr>
+    </w:p>
+    <w:p>
+      <w:pPr>
+        <w:pStyle w:val="Prrafodelista"/>
+        <w:numPr>
+          <w:ilvl w:val="1"/>
+          <w:numId w:val="1"/>
+        </w:numPr>
+      </w:pPr>
+      <w:r>
+        <w:t>Cierre</w:t>
+      </w:r>
+    </w:p>
+    <w:p>
+      <w:pPr>
+        <w:pStyle w:val="Prrafodelista"/>
+        <w:numPr>
+          <w:ilvl w:val="2"/>
+          <w:numId w:val="1"/>
+        </w:numPr>
+      </w:pPr>
+      <w:r>
+        <w:t>Actividad / tareas</w:t>
+      </w:r>
+    </w:p>
+    <w:p>
+      <w:pPr>
+        <w:pStyle w:val="Prrafodelista"/>
+        <w:numPr>
+          <w:ilvl w:val="0"/>
+          <w:numId w:val="14"/>
+        </w:numPr>
+      </w:pPr>
+      <w:r>
+        <w:t>Recibir los documentos correspondientes</w:t>
       </w:r>
       <w:bookmarkStart w:id="0" w:name="_GoBack"/>
       <w:bookmarkEnd w:id="0"/>
+      <w:r>
+        <w:t xml:space="preserve"> </w:t>
+      </w:r>
+    </w:p>
+    <w:p>
+      <w:pPr>
+        <w:pStyle w:val="Prrafodelista"/>
+        <w:numPr>
+          <w:ilvl w:val="0"/>
+          <w:numId w:val="14"/>
+        </w:numPr>
+      </w:pPr>
+      <w:r>
+        <w:t>Verificar que todo proceso se haya culminado</w:t>
+      </w:r>
+    </w:p>
+    <w:p>
+      <w:pPr>
+        <w:pStyle w:val="Prrafodelista"/>
+        <w:numPr>
+          <w:ilvl w:val="0"/>
+          <w:numId w:val="14"/>
+        </w:numPr>
+      </w:pPr>
+      <w:r>
+        <w:t>Realizar el cierre del cambio</w:t>
+      </w:r>
     </w:p>
     <w:p>
       <w:pPr>
@@ -4722,12 +6786,19 @@
     <w:p>
       <w:pPr>
         <w:pStyle w:val="Prrafodelista"/>
-      </w:pPr>
-    </w:p>
-    <w:p>
-      <w:pPr>
-        <w:pStyle w:val="Prrafodelista"/>
-        <w:ind w:left="2160"/>
+        <w:numPr>
+          <w:ilvl w:val="0"/>
+          <w:numId w:val="14"/>
+        </w:numPr>
+      </w:pPr>
+      <w:r>
+        <w:t>Solicitud de cambio</w:t>
+      </w:r>
+    </w:p>
+    <w:p>
+      <w:pPr>
+        <w:pStyle w:val="Prrafodelista"/>
+        <w:ind w:left="2880"/>
       </w:pPr>
     </w:p>
     <w:p>
@@ -4742,544 +6813,16 @@
         <w:t>Reglas y políticas</w:t>
       </w:r>
     </w:p>
-    <w:p/>
-    <w:p>
-      <w:pPr>
-        <w:pStyle w:val="Prrafodelista"/>
-        <w:ind w:left="1440"/>
-      </w:pPr>
-    </w:p>
-    <w:p>
-      <w:pPr>
-        <w:pStyle w:val="Prrafodelista"/>
-        <w:numPr>
-          <w:ilvl w:val="1"/>
-          <w:numId w:val="1"/>
-        </w:numPr>
-      </w:pPr>
-      <w:r>
-        <w:t>Clasificar el cambio</w:t>
-      </w:r>
-    </w:p>
-    <w:p>
-      <w:pPr>
-        <w:pStyle w:val="Prrafodelista"/>
-        <w:numPr>
-          <w:ilvl w:val="2"/>
-          <w:numId w:val="1"/>
-        </w:numPr>
-      </w:pPr>
-      <w:r>
-        <w:t>Actividad / tareas</w:t>
-      </w:r>
-    </w:p>
-    <w:p>
-      <w:pPr>
-        <w:pStyle w:val="Prrafodelista"/>
-        <w:ind w:left="2160"/>
-      </w:pPr>
-    </w:p>
-    <w:p>
-      <w:pPr>
-        <w:pStyle w:val="Prrafodelista"/>
-        <w:ind w:left="2160"/>
-      </w:pPr>
-    </w:p>
-    <w:p>
-      <w:pPr>
-        <w:pStyle w:val="Prrafodelista"/>
-        <w:numPr>
-          <w:ilvl w:val="2"/>
-          <w:numId w:val="1"/>
-        </w:numPr>
-      </w:pPr>
-      <w:r>
-        <w:t>Documentación</w:t>
-      </w:r>
-    </w:p>
-    <w:p>
-      <w:pPr>
-        <w:pStyle w:val="Prrafodelista"/>
-      </w:pPr>
-    </w:p>
-    <w:p>
-      <w:pPr>
-        <w:pStyle w:val="Prrafodelista"/>
-        <w:ind w:left="2160"/>
-      </w:pPr>
-    </w:p>
-    <w:p>
-      <w:pPr>
-        <w:pStyle w:val="Prrafodelista"/>
-        <w:numPr>
-          <w:ilvl w:val="2"/>
-          <w:numId w:val="1"/>
-        </w:numPr>
-      </w:pPr>
-      <w:r>
-        <w:t>Reglas y políticas</w:t>
-      </w:r>
-    </w:p>
-    <w:p>
-      <w:pPr>
-        <w:pStyle w:val="Prrafodelista"/>
-        <w:ind w:left="1440"/>
-      </w:pPr>
-    </w:p>
-    <w:p>
-      <w:pPr>
-        <w:pStyle w:val="Prrafodelista"/>
-        <w:numPr>
-          <w:ilvl w:val="1"/>
-          <w:numId w:val="1"/>
-        </w:numPr>
-      </w:pPr>
-      <w:r>
-        <w:t>Evaluación del impacto y riesgos</w:t>
-      </w:r>
-    </w:p>
-    <w:p>
-      <w:pPr>
-        <w:pStyle w:val="Prrafodelista"/>
-        <w:numPr>
-          <w:ilvl w:val="2"/>
-          <w:numId w:val="1"/>
-        </w:numPr>
-      </w:pPr>
-      <w:r>
-        <w:t>Actividad / tareas</w:t>
-      </w:r>
-    </w:p>
-    <w:p>
-      <w:pPr>
-        <w:pStyle w:val="Prrafodelista"/>
-        <w:ind w:left="2160"/>
-      </w:pPr>
-    </w:p>
-    <w:p>
-      <w:pPr>
-        <w:pStyle w:val="Prrafodelista"/>
-        <w:ind w:left="2160"/>
-      </w:pPr>
-    </w:p>
-    <w:p>
-      <w:pPr>
-        <w:pStyle w:val="Prrafodelista"/>
-        <w:numPr>
-          <w:ilvl w:val="2"/>
-          <w:numId w:val="1"/>
-        </w:numPr>
-      </w:pPr>
-      <w:r>
-        <w:t>Documentación</w:t>
-      </w:r>
-    </w:p>
-    <w:p>
-      <w:pPr>
-        <w:pStyle w:val="Prrafodelista"/>
-      </w:pPr>
-    </w:p>
-    <w:p>
-      <w:pPr>
-        <w:pStyle w:val="Prrafodelista"/>
-        <w:ind w:left="2160"/>
-      </w:pPr>
-    </w:p>
-    <w:p>
-      <w:pPr>
-        <w:pStyle w:val="Prrafodelista"/>
-        <w:numPr>
-          <w:ilvl w:val="2"/>
-          <w:numId w:val="1"/>
-        </w:numPr>
-      </w:pPr>
-      <w:r>
-        <w:t>Reglas y políticas</w:t>
-      </w:r>
-    </w:p>
-    <w:p>
-      <w:pPr>
-        <w:pStyle w:val="Prrafodelista"/>
-        <w:ind w:left="1440"/>
-      </w:pPr>
-    </w:p>
-    <w:p>
-      <w:pPr>
-        <w:pStyle w:val="Prrafodelista"/>
-        <w:numPr>
-          <w:ilvl w:val="1"/>
-          <w:numId w:val="1"/>
-        </w:numPr>
-      </w:pPr>
-      <w:r>
-        <w:t>Aprobación del cambio</w:t>
-      </w:r>
-    </w:p>
-    <w:p>
-      <w:pPr>
-        <w:pStyle w:val="Prrafodelista"/>
-        <w:numPr>
-          <w:ilvl w:val="2"/>
-          <w:numId w:val="1"/>
-        </w:numPr>
-      </w:pPr>
-      <w:r>
-        <w:t>Actividad / tareas</w:t>
-      </w:r>
-    </w:p>
-    <w:p>
-      <w:pPr>
-        <w:pStyle w:val="Prrafodelista"/>
-        <w:ind w:left="2160"/>
-      </w:pPr>
-    </w:p>
-    <w:p>
-      <w:pPr>
-        <w:pStyle w:val="Prrafodelista"/>
-        <w:ind w:left="2160"/>
-      </w:pPr>
-    </w:p>
-    <w:p>
-      <w:pPr>
-        <w:pStyle w:val="Prrafodelista"/>
-        <w:numPr>
-          <w:ilvl w:val="2"/>
-          <w:numId w:val="1"/>
-        </w:numPr>
-      </w:pPr>
-      <w:r>
-        <w:t>Documentación</w:t>
-      </w:r>
-    </w:p>
-    <w:p>
-      <w:pPr>
-        <w:pStyle w:val="Prrafodelista"/>
-      </w:pPr>
-    </w:p>
-    <w:p>
-      <w:pPr>
-        <w:pStyle w:val="Prrafodelista"/>
-        <w:ind w:left="2160"/>
-      </w:pPr>
-    </w:p>
-    <w:p>
-      <w:pPr>
-        <w:pStyle w:val="Prrafodelista"/>
-        <w:numPr>
-          <w:ilvl w:val="2"/>
-          <w:numId w:val="1"/>
-        </w:numPr>
-      </w:pPr>
-      <w:r>
-        <w:t>Reglas y políticas</w:t>
-      </w:r>
-    </w:p>
-    <w:p>
-      <w:pPr>
-        <w:pStyle w:val="Prrafodelista"/>
-        <w:ind w:left="1440"/>
-      </w:pPr>
-    </w:p>
-    <w:p>
-      <w:pPr>
-        <w:pStyle w:val="Prrafodelista"/>
-        <w:numPr>
-          <w:ilvl w:val="1"/>
-          <w:numId w:val="1"/>
-        </w:numPr>
-      </w:pPr>
-      <w:r>
-        <w:t>Planificación y calendarización</w:t>
-      </w:r>
-    </w:p>
-    <w:p>
-      <w:pPr>
-        <w:pStyle w:val="Prrafodelista"/>
-        <w:numPr>
-          <w:ilvl w:val="2"/>
-          <w:numId w:val="1"/>
-        </w:numPr>
-      </w:pPr>
-      <w:r>
-        <w:t>Actividad / tareas</w:t>
-      </w:r>
-    </w:p>
-    <w:p>
-      <w:pPr>
-        <w:pStyle w:val="Prrafodelista"/>
-        <w:ind w:left="2160"/>
-      </w:pPr>
-    </w:p>
-    <w:p>
-      <w:pPr>
-        <w:pStyle w:val="Prrafodelista"/>
-        <w:ind w:left="2160"/>
-      </w:pPr>
-    </w:p>
-    <w:p>
-      <w:pPr>
-        <w:pStyle w:val="Prrafodelista"/>
-        <w:numPr>
-          <w:ilvl w:val="2"/>
-          <w:numId w:val="1"/>
-        </w:numPr>
-      </w:pPr>
-      <w:r>
-        <w:t>Documentación</w:t>
-      </w:r>
-    </w:p>
-    <w:p>
-      <w:pPr>
-        <w:pStyle w:val="Prrafodelista"/>
-      </w:pPr>
-    </w:p>
-    <w:p>
-      <w:pPr>
-        <w:pStyle w:val="Prrafodelista"/>
-        <w:ind w:left="2160"/>
-      </w:pPr>
-    </w:p>
-    <w:p>
-      <w:pPr>
-        <w:pStyle w:val="Prrafodelista"/>
-        <w:numPr>
-          <w:ilvl w:val="2"/>
-          <w:numId w:val="1"/>
-        </w:numPr>
-      </w:pPr>
-      <w:r>
-        <w:t>Reglas y políticas</w:t>
-      </w:r>
-    </w:p>
-    <w:p>
-      <w:pPr>
-        <w:pStyle w:val="Prrafodelista"/>
-        <w:ind w:left="1440"/>
-      </w:pPr>
-    </w:p>
-    <w:p>
-      <w:pPr>
-        <w:pStyle w:val="Prrafodelista"/>
-        <w:numPr>
-          <w:ilvl w:val="1"/>
-          <w:numId w:val="1"/>
-        </w:numPr>
-      </w:pPr>
-      <w:r>
-        <w:t>Implementación</w:t>
-      </w:r>
-    </w:p>
-    <w:p>
-      <w:pPr>
-        <w:pStyle w:val="Prrafodelista"/>
-        <w:numPr>
-          <w:ilvl w:val="2"/>
-          <w:numId w:val="1"/>
-        </w:numPr>
-      </w:pPr>
-      <w:r>
-        <w:t>Actividad / tareas</w:t>
-      </w:r>
-    </w:p>
-    <w:p>
-      <w:pPr>
-        <w:pStyle w:val="Prrafodelista"/>
-        <w:ind w:left="2160"/>
-      </w:pPr>
-    </w:p>
-    <w:p>
-      <w:pPr>
-        <w:pStyle w:val="Prrafodelista"/>
-        <w:ind w:left="2160"/>
-      </w:pPr>
-    </w:p>
-    <w:p>
-      <w:pPr>
-        <w:pStyle w:val="Prrafodelista"/>
-        <w:numPr>
-          <w:ilvl w:val="2"/>
-          <w:numId w:val="1"/>
-        </w:numPr>
-      </w:pPr>
-      <w:r>
-        <w:t>Documentación</w:t>
-      </w:r>
-    </w:p>
-    <w:p>
-      <w:pPr>
-        <w:pStyle w:val="Prrafodelista"/>
-      </w:pPr>
-    </w:p>
-    <w:p>
-      <w:pPr>
-        <w:pStyle w:val="Prrafodelista"/>
-        <w:ind w:left="2160"/>
-      </w:pPr>
-    </w:p>
-    <w:p>
-      <w:pPr>
-        <w:pStyle w:val="Prrafodelista"/>
-        <w:numPr>
-          <w:ilvl w:val="2"/>
-          <w:numId w:val="1"/>
-        </w:numPr>
-      </w:pPr>
-      <w:r>
-        <w:t>Reglas y políticas</w:t>
-      </w:r>
-    </w:p>
-    <w:p>
-      <w:pPr>
-        <w:pStyle w:val="Prrafodelista"/>
-        <w:ind w:left="1440"/>
-      </w:pPr>
-    </w:p>
-    <w:p>
-      <w:pPr>
-        <w:pStyle w:val="Prrafodelista"/>
-        <w:numPr>
-          <w:ilvl w:val="1"/>
-          <w:numId w:val="1"/>
-        </w:numPr>
-      </w:pPr>
-      <w:r>
-        <w:t>Verificación dela implementación</w:t>
-      </w:r>
-    </w:p>
-    <w:p>
-      <w:pPr>
-        <w:pStyle w:val="Prrafodelista"/>
-        <w:numPr>
-          <w:ilvl w:val="2"/>
-          <w:numId w:val="1"/>
-        </w:numPr>
-      </w:pPr>
-      <w:r>
-        <w:t>Actividad / tareas</w:t>
-      </w:r>
-    </w:p>
-    <w:p>
-      <w:pPr>
-        <w:pStyle w:val="Prrafodelista"/>
-        <w:ind w:left="2160"/>
-      </w:pPr>
-    </w:p>
-    <w:p>
-      <w:pPr>
-        <w:pStyle w:val="Prrafodelista"/>
-        <w:ind w:left="2160"/>
-      </w:pPr>
-    </w:p>
-    <w:p>
-      <w:pPr>
-        <w:pStyle w:val="Prrafodelista"/>
-        <w:numPr>
-          <w:ilvl w:val="2"/>
-          <w:numId w:val="1"/>
-        </w:numPr>
-      </w:pPr>
-      <w:r>
-        <w:t>Documentación</w:t>
-      </w:r>
-    </w:p>
-    <w:p>
-      <w:pPr>
-        <w:pStyle w:val="Prrafodelista"/>
-      </w:pPr>
-    </w:p>
-    <w:p>
-      <w:pPr>
-        <w:pStyle w:val="Prrafodelista"/>
-        <w:ind w:left="2160"/>
-      </w:pPr>
-    </w:p>
-    <w:p>
-      <w:pPr>
-        <w:pStyle w:val="Prrafodelista"/>
-        <w:numPr>
-          <w:ilvl w:val="2"/>
-          <w:numId w:val="1"/>
-        </w:numPr>
-      </w:pPr>
-      <w:r>
-        <w:t>Reglas y políticas</w:t>
-      </w:r>
-    </w:p>
-    <w:p>
-      <w:pPr>
-        <w:pStyle w:val="Prrafodelista"/>
-        <w:ind w:left="1440"/>
-      </w:pPr>
-    </w:p>
-    <w:p>
-      <w:pPr>
-        <w:pStyle w:val="Prrafodelista"/>
-        <w:numPr>
-          <w:ilvl w:val="1"/>
-          <w:numId w:val="1"/>
-        </w:numPr>
-      </w:pPr>
-      <w:r>
-        <w:t>Cierre</w:t>
-      </w:r>
-    </w:p>
-    <w:p>
-      <w:pPr>
-        <w:pStyle w:val="Prrafodelista"/>
-        <w:numPr>
-          <w:ilvl w:val="2"/>
-          <w:numId w:val="1"/>
-        </w:numPr>
-      </w:pPr>
-      <w:r>
-        <w:t>Actividad / tareas</w:t>
-      </w:r>
-    </w:p>
-    <w:p>
-      <w:pPr>
-        <w:pStyle w:val="Prrafodelista"/>
-        <w:ind w:left="2160"/>
-      </w:pPr>
-    </w:p>
-    <w:p>
-      <w:pPr>
-        <w:pStyle w:val="Prrafodelista"/>
-        <w:ind w:left="2160"/>
-      </w:pPr>
-    </w:p>
-    <w:p>
-      <w:pPr>
-        <w:pStyle w:val="Prrafodelista"/>
-        <w:numPr>
-          <w:ilvl w:val="2"/>
-          <w:numId w:val="1"/>
-        </w:numPr>
-      </w:pPr>
-      <w:r>
-        <w:t>Documentación</w:t>
-      </w:r>
-    </w:p>
-    <w:p>
-      <w:pPr>
-        <w:pStyle w:val="Prrafodelista"/>
-      </w:pPr>
-    </w:p>
-    <w:p>
-      <w:pPr>
-        <w:pStyle w:val="Prrafodelista"/>
-        <w:ind w:left="2160"/>
-      </w:pPr>
-    </w:p>
-    <w:p>
-      <w:pPr>
-        <w:pStyle w:val="Prrafodelista"/>
-        <w:numPr>
-          <w:ilvl w:val="2"/>
-          <w:numId w:val="1"/>
-        </w:numPr>
-      </w:pPr>
-      <w:r>
-        <w:t>Reglas y políticas</w:t>
+    <w:p>
+      <w:pPr>
+        <w:pStyle w:val="Prrafodelista"/>
+        <w:numPr>
+          <w:ilvl w:val="0"/>
+          <w:numId w:val="14"/>
+        </w:numPr>
+      </w:pPr>
+      <w:r>
+        <w:t xml:space="preserve">Se dará por terminado el cambio </w:t>
       </w:r>
     </w:p>
     <w:p>
@@ -5309,6 +6852,1475 @@
 <file path=word/numbering.xml><?xml version="1.0" encoding="utf-8"?>
 <w:numbering xmlns:wpc="http://schemas.microsoft.com/office/word/2010/wordprocessingCanvas" xmlns:mc="http://schemas.openxmlformats.org/markup-compatibility/2006" xmlns:o="urn:schemas-microsoft-com:office:office" xmlns:r="http://schemas.openxmlformats.org/officeDocument/2006/relationships" xmlns:m="http://schemas.openxmlformats.org/officeDocument/2006/math" xmlns:v="urn:schemas-microsoft-com:vml" xmlns:wp14="http://schemas.microsoft.com/office/word/2010/wordprocessingDrawing" xmlns:wp="http://schemas.openxmlformats.org/drawingml/2006/wordprocessingDrawing" xmlns:w10="urn:schemas-microsoft-com:office:word" xmlns:w="http://schemas.openxmlformats.org/wordprocessingml/2006/main" xmlns:w14="http://schemas.microsoft.com/office/word/2010/wordml" xmlns:w15="http://schemas.microsoft.com/office/word/2012/wordml" xmlns:wpg="http://schemas.microsoft.com/office/word/2010/wordprocessingGroup" xmlns:wpi="http://schemas.microsoft.com/office/word/2010/wordprocessingInk" xmlns:wne="http://schemas.microsoft.com/office/word/2006/wordml" xmlns:wps="http://schemas.microsoft.com/office/word/2010/wordprocessingShape" mc:Ignorable="w14 w15 wp14">
   <w:abstractNum w:abstractNumId="0">
+    <w:nsid w:val="03626774"/>
+    <w:multiLevelType w:val="hybridMultilevel"/>
+    <w:tmpl w:val="4232C728"/>
+    <w:lvl w:ilvl="0" w:tplc="280A0001">
+      <w:start w:val="1"/>
+      <w:numFmt w:val="bullet"/>
+      <w:lvlText w:val=""/>
+      <w:lvlJc w:val="left"/>
+      <w:pPr>
+        <w:ind w:left="2880" w:hanging="360"/>
+      </w:pPr>
+      <w:rPr>
+        <w:rFonts w:ascii="Symbol" w:hAnsi="Symbol" w:hint="default"/>
+      </w:rPr>
+    </w:lvl>
+    <w:lvl w:ilvl="1" w:tplc="280A0003" w:tentative="1">
+      <w:start w:val="1"/>
+      <w:numFmt w:val="bullet"/>
+      <w:lvlText w:val="o"/>
+      <w:lvlJc w:val="left"/>
+      <w:pPr>
+        <w:ind w:left="3600" w:hanging="360"/>
+      </w:pPr>
+      <w:rPr>
+        <w:rFonts w:ascii="Courier New" w:hAnsi="Courier New" w:cs="Courier New" w:hint="default"/>
+      </w:rPr>
+    </w:lvl>
+    <w:lvl w:ilvl="2" w:tplc="280A0005" w:tentative="1">
+      <w:start w:val="1"/>
+      <w:numFmt w:val="bullet"/>
+      <w:lvlText w:val=""/>
+      <w:lvlJc w:val="left"/>
+      <w:pPr>
+        <w:ind w:left="4320" w:hanging="360"/>
+      </w:pPr>
+      <w:rPr>
+        <w:rFonts w:ascii="Wingdings" w:hAnsi="Wingdings" w:hint="default"/>
+      </w:rPr>
+    </w:lvl>
+    <w:lvl w:ilvl="3" w:tplc="280A0001" w:tentative="1">
+      <w:start w:val="1"/>
+      <w:numFmt w:val="bullet"/>
+      <w:lvlText w:val=""/>
+      <w:lvlJc w:val="left"/>
+      <w:pPr>
+        <w:ind w:left="5040" w:hanging="360"/>
+      </w:pPr>
+      <w:rPr>
+        <w:rFonts w:ascii="Symbol" w:hAnsi="Symbol" w:hint="default"/>
+      </w:rPr>
+    </w:lvl>
+    <w:lvl w:ilvl="4" w:tplc="280A0003" w:tentative="1">
+      <w:start w:val="1"/>
+      <w:numFmt w:val="bullet"/>
+      <w:lvlText w:val="o"/>
+      <w:lvlJc w:val="left"/>
+      <w:pPr>
+        <w:ind w:left="5760" w:hanging="360"/>
+      </w:pPr>
+      <w:rPr>
+        <w:rFonts w:ascii="Courier New" w:hAnsi="Courier New" w:cs="Courier New" w:hint="default"/>
+      </w:rPr>
+    </w:lvl>
+    <w:lvl w:ilvl="5" w:tplc="280A0005" w:tentative="1">
+      <w:start w:val="1"/>
+      <w:numFmt w:val="bullet"/>
+      <w:lvlText w:val=""/>
+      <w:lvlJc w:val="left"/>
+      <w:pPr>
+        <w:ind w:left="6480" w:hanging="360"/>
+      </w:pPr>
+      <w:rPr>
+        <w:rFonts w:ascii="Wingdings" w:hAnsi="Wingdings" w:hint="default"/>
+      </w:rPr>
+    </w:lvl>
+    <w:lvl w:ilvl="6" w:tplc="280A0001" w:tentative="1">
+      <w:start w:val="1"/>
+      <w:numFmt w:val="bullet"/>
+      <w:lvlText w:val=""/>
+      <w:lvlJc w:val="left"/>
+      <w:pPr>
+        <w:ind w:left="7200" w:hanging="360"/>
+      </w:pPr>
+      <w:rPr>
+        <w:rFonts w:ascii="Symbol" w:hAnsi="Symbol" w:hint="default"/>
+      </w:rPr>
+    </w:lvl>
+    <w:lvl w:ilvl="7" w:tplc="280A0003" w:tentative="1">
+      <w:start w:val="1"/>
+      <w:numFmt w:val="bullet"/>
+      <w:lvlText w:val="o"/>
+      <w:lvlJc w:val="left"/>
+      <w:pPr>
+        <w:ind w:left="7920" w:hanging="360"/>
+      </w:pPr>
+      <w:rPr>
+        <w:rFonts w:ascii="Courier New" w:hAnsi="Courier New" w:cs="Courier New" w:hint="default"/>
+      </w:rPr>
+    </w:lvl>
+    <w:lvl w:ilvl="8" w:tplc="280A0005" w:tentative="1">
+      <w:start w:val="1"/>
+      <w:numFmt w:val="bullet"/>
+      <w:lvlText w:val=""/>
+      <w:lvlJc w:val="left"/>
+      <w:pPr>
+        <w:ind w:left="8640" w:hanging="360"/>
+      </w:pPr>
+      <w:rPr>
+        <w:rFonts w:ascii="Wingdings" w:hAnsi="Wingdings" w:hint="default"/>
+      </w:rPr>
+    </w:lvl>
+  </w:abstractNum>
+  <w:abstractNum w:abstractNumId="1">
+    <w:nsid w:val="05E55C85"/>
+    <w:multiLevelType w:val="hybridMultilevel"/>
+    <w:tmpl w:val="F962E7D4"/>
+    <w:lvl w:ilvl="0" w:tplc="280A0001">
+      <w:start w:val="1"/>
+      <w:numFmt w:val="bullet"/>
+      <w:lvlText w:val=""/>
+      <w:lvlJc w:val="left"/>
+      <w:pPr>
+        <w:ind w:left="2880" w:hanging="360"/>
+      </w:pPr>
+      <w:rPr>
+        <w:rFonts w:ascii="Symbol" w:hAnsi="Symbol" w:hint="default"/>
+      </w:rPr>
+    </w:lvl>
+    <w:lvl w:ilvl="1" w:tplc="280A0003" w:tentative="1">
+      <w:start w:val="1"/>
+      <w:numFmt w:val="bullet"/>
+      <w:lvlText w:val="o"/>
+      <w:lvlJc w:val="left"/>
+      <w:pPr>
+        <w:ind w:left="3600" w:hanging="360"/>
+      </w:pPr>
+      <w:rPr>
+        <w:rFonts w:ascii="Courier New" w:hAnsi="Courier New" w:cs="Courier New" w:hint="default"/>
+      </w:rPr>
+    </w:lvl>
+    <w:lvl w:ilvl="2" w:tplc="280A0005" w:tentative="1">
+      <w:start w:val="1"/>
+      <w:numFmt w:val="bullet"/>
+      <w:lvlText w:val=""/>
+      <w:lvlJc w:val="left"/>
+      <w:pPr>
+        <w:ind w:left="4320" w:hanging="360"/>
+      </w:pPr>
+      <w:rPr>
+        <w:rFonts w:ascii="Wingdings" w:hAnsi="Wingdings" w:hint="default"/>
+      </w:rPr>
+    </w:lvl>
+    <w:lvl w:ilvl="3" w:tplc="280A0001" w:tentative="1">
+      <w:start w:val="1"/>
+      <w:numFmt w:val="bullet"/>
+      <w:lvlText w:val=""/>
+      <w:lvlJc w:val="left"/>
+      <w:pPr>
+        <w:ind w:left="5040" w:hanging="360"/>
+      </w:pPr>
+      <w:rPr>
+        <w:rFonts w:ascii="Symbol" w:hAnsi="Symbol" w:hint="default"/>
+      </w:rPr>
+    </w:lvl>
+    <w:lvl w:ilvl="4" w:tplc="280A0003" w:tentative="1">
+      <w:start w:val="1"/>
+      <w:numFmt w:val="bullet"/>
+      <w:lvlText w:val="o"/>
+      <w:lvlJc w:val="left"/>
+      <w:pPr>
+        <w:ind w:left="5760" w:hanging="360"/>
+      </w:pPr>
+      <w:rPr>
+        <w:rFonts w:ascii="Courier New" w:hAnsi="Courier New" w:cs="Courier New" w:hint="default"/>
+      </w:rPr>
+    </w:lvl>
+    <w:lvl w:ilvl="5" w:tplc="280A0005" w:tentative="1">
+      <w:start w:val="1"/>
+      <w:numFmt w:val="bullet"/>
+      <w:lvlText w:val=""/>
+      <w:lvlJc w:val="left"/>
+      <w:pPr>
+        <w:ind w:left="6480" w:hanging="360"/>
+      </w:pPr>
+      <w:rPr>
+        <w:rFonts w:ascii="Wingdings" w:hAnsi="Wingdings" w:hint="default"/>
+      </w:rPr>
+    </w:lvl>
+    <w:lvl w:ilvl="6" w:tplc="280A0001" w:tentative="1">
+      <w:start w:val="1"/>
+      <w:numFmt w:val="bullet"/>
+      <w:lvlText w:val=""/>
+      <w:lvlJc w:val="left"/>
+      <w:pPr>
+        <w:ind w:left="7200" w:hanging="360"/>
+      </w:pPr>
+      <w:rPr>
+        <w:rFonts w:ascii="Symbol" w:hAnsi="Symbol" w:hint="default"/>
+      </w:rPr>
+    </w:lvl>
+    <w:lvl w:ilvl="7" w:tplc="280A0003" w:tentative="1">
+      <w:start w:val="1"/>
+      <w:numFmt w:val="bullet"/>
+      <w:lvlText w:val="o"/>
+      <w:lvlJc w:val="left"/>
+      <w:pPr>
+        <w:ind w:left="7920" w:hanging="360"/>
+      </w:pPr>
+      <w:rPr>
+        <w:rFonts w:ascii="Courier New" w:hAnsi="Courier New" w:cs="Courier New" w:hint="default"/>
+      </w:rPr>
+    </w:lvl>
+    <w:lvl w:ilvl="8" w:tplc="280A0005" w:tentative="1">
+      <w:start w:val="1"/>
+      <w:numFmt w:val="bullet"/>
+      <w:lvlText w:val=""/>
+      <w:lvlJc w:val="left"/>
+      <w:pPr>
+        <w:ind w:left="8640" w:hanging="360"/>
+      </w:pPr>
+      <w:rPr>
+        <w:rFonts w:ascii="Wingdings" w:hAnsi="Wingdings" w:hint="default"/>
+      </w:rPr>
+    </w:lvl>
+  </w:abstractNum>
+  <w:abstractNum w:abstractNumId="2">
+    <w:nsid w:val="21697922"/>
+    <w:multiLevelType w:val="hybridMultilevel"/>
+    <w:tmpl w:val="DA6281A8"/>
+    <w:lvl w:ilvl="0" w:tplc="280A0001">
+      <w:start w:val="1"/>
+      <w:numFmt w:val="bullet"/>
+      <w:lvlText w:val=""/>
+      <w:lvlJc w:val="left"/>
+      <w:pPr>
+        <w:ind w:left="2880" w:hanging="360"/>
+      </w:pPr>
+      <w:rPr>
+        <w:rFonts w:ascii="Symbol" w:hAnsi="Symbol" w:hint="default"/>
+      </w:rPr>
+    </w:lvl>
+    <w:lvl w:ilvl="1" w:tplc="280A0003" w:tentative="1">
+      <w:start w:val="1"/>
+      <w:numFmt w:val="bullet"/>
+      <w:lvlText w:val="o"/>
+      <w:lvlJc w:val="left"/>
+      <w:pPr>
+        <w:ind w:left="3600" w:hanging="360"/>
+      </w:pPr>
+      <w:rPr>
+        <w:rFonts w:ascii="Courier New" w:hAnsi="Courier New" w:cs="Courier New" w:hint="default"/>
+      </w:rPr>
+    </w:lvl>
+    <w:lvl w:ilvl="2" w:tplc="280A0005" w:tentative="1">
+      <w:start w:val="1"/>
+      <w:numFmt w:val="bullet"/>
+      <w:lvlText w:val=""/>
+      <w:lvlJc w:val="left"/>
+      <w:pPr>
+        <w:ind w:left="4320" w:hanging="360"/>
+      </w:pPr>
+      <w:rPr>
+        <w:rFonts w:ascii="Wingdings" w:hAnsi="Wingdings" w:hint="default"/>
+      </w:rPr>
+    </w:lvl>
+    <w:lvl w:ilvl="3" w:tplc="280A0001" w:tentative="1">
+      <w:start w:val="1"/>
+      <w:numFmt w:val="bullet"/>
+      <w:lvlText w:val=""/>
+      <w:lvlJc w:val="left"/>
+      <w:pPr>
+        <w:ind w:left="5040" w:hanging="360"/>
+      </w:pPr>
+      <w:rPr>
+        <w:rFonts w:ascii="Symbol" w:hAnsi="Symbol" w:hint="default"/>
+      </w:rPr>
+    </w:lvl>
+    <w:lvl w:ilvl="4" w:tplc="280A0003" w:tentative="1">
+      <w:start w:val="1"/>
+      <w:numFmt w:val="bullet"/>
+      <w:lvlText w:val="o"/>
+      <w:lvlJc w:val="left"/>
+      <w:pPr>
+        <w:ind w:left="5760" w:hanging="360"/>
+      </w:pPr>
+      <w:rPr>
+        <w:rFonts w:ascii="Courier New" w:hAnsi="Courier New" w:cs="Courier New" w:hint="default"/>
+      </w:rPr>
+    </w:lvl>
+    <w:lvl w:ilvl="5" w:tplc="280A0005" w:tentative="1">
+      <w:start w:val="1"/>
+      <w:numFmt w:val="bullet"/>
+      <w:lvlText w:val=""/>
+      <w:lvlJc w:val="left"/>
+      <w:pPr>
+        <w:ind w:left="6480" w:hanging="360"/>
+      </w:pPr>
+      <w:rPr>
+        <w:rFonts w:ascii="Wingdings" w:hAnsi="Wingdings" w:hint="default"/>
+      </w:rPr>
+    </w:lvl>
+    <w:lvl w:ilvl="6" w:tplc="280A0001" w:tentative="1">
+      <w:start w:val="1"/>
+      <w:numFmt w:val="bullet"/>
+      <w:lvlText w:val=""/>
+      <w:lvlJc w:val="left"/>
+      <w:pPr>
+        <w:ind w:left="7200" w:hanging="360"/>
+      </w:pPr>
+      <w:rPr>
+        <w:rFonts w:ascii="Symbol" w:hAnsi="Symbol" w:hint="default"/>
+      </w:rPr>
+    </w:lvl>
+    <w:lvl w:ilvl="7" w:tplc="280A0003" w:tentative="1">
+      <w:start w:val="1"/>
+      <w:numFmt w:val="bullet"/>
+      <w:lvlText w:val="o"/>
+      <w:lvlJc w:val="left"/>
+      <w:pPr>
+        <w:ind w:left="7920" w:hanging="360"/>
+      </w:pPr>
+      <w:rPr>
+        <w:rFonts w:ascii="Courier New" w:hAnsi="Courier New" w:cs="Courier New" w:hint="default"/>
+      </w:rPr>
+    </w:lvl>
+    <w:lvl w:ilvl="8" w:tplc="280A0005" w:tentative="1">
+      <w:start w:val="1"/>
+      <w:numFmt w:val="bullet"/>
+      <w:lvlText w:val=""/>
+      <w:lvlJc w:val="left"/>
+      <w:pPr>
+        <w:ind w:left="8640" w:hanging="360"/>
+      </w:pPr>
+      <w:rPr>
+        <w:rFonts w:ascii="Wingdings" w:hAnsi="Wingdings" w:hint="default"/>
+      </w:rPr>
+    </w:lvl>
+  </w:abstractNum>
+  <w:abstractNum w:abstractNumId="3">
+    <w:nsid w:val="2A1478DF"/>
+    <w:multiLevelType w:val="hybridMultilevel"/>
+    <w:tmpl w:val="CD688382"/>
+    <w:lvl w:ilvl="0" w:tplc="280A0001">
+      <w:start w:val="1"/>
+      <w:numFmt w:val="bullet"/>
+      <w:lvlText w:val=""/>
+      <w:lvlJc w:val="left"/>
+      <w:pPr>
+        <w:ind w:left="2880" w:hanging="360"/>
+      </w:pPr>
+      <w:rPr>
+        <w:rFonts w:ascii="Symbol" w:hAnsi="Symbol" w:hint="default"/>
+      </w:rPr>
+    </w:lvl>
+    <w:lvl w:ilvl="1" w:tplc="280A0003" w:tentative="1">
+      <w:start w:val="1"/>
+      <w:numFmt w:val="bullet"/>
+      <w:lvlText w:val="o"/>
+      <w:lvlJc w:val="left"/>
+      <w:pPr>
+        <w:ind w:left="3600" w:hanging="360"/>
+      </w:pPr>
+      <w:rPr>
+        <w:rFonts w:ascii="Courier New" w:hAnsi="Courier New" w:cs="Courier New" w:hint="default"/>
+      </w:rPr>
+    </w:lvl>
+    <w:lvl w:ilvl="2" w:tplc="280A0005" w:tentative="1">
+      <w:start w:val="1"/>
+      <w:numFmt w:val="bullet"/>
+      <w:lvlText w:val=""/>
+      <w:lvlJc w:val="left"/>
+      <w:pPr>
+        <w:ind w:left="4320" w:hanging="360"/>
+      </w:pPr>
+      <w:rPr>
+        <w:rFonts w:ascii="Wingdings" w:hAnsi="Wingdings" w:hint="default"/>
+      </w:rPr>
+    </w:lvl>
+    <w:lvl w:ilvl="3" w:tplc="280A0001" w:tentative="1">
+      <w:start w:val="1"/>
+      <w:numFmt w:val="bullet"/>
+      <w:lvlText w:val=""/>
+      <w:lvlJc w:val="left"/>
+      <w:pPr>
+        <w:ind w:left="5040" w:hanging="360"/>
+      </w:pPr>
+      <w:rPr>
+        <w:rFonts w:ascii="Symbol" w:hAnsi="Symbol" w:hint="default"/>
+      </w:rPr>
+    </w:lvl>
+    <w:lvl w:ilvl="4" w:tplc="280A0003" w:tentative="1">
+      <w:start w:val="1"/>
+      <w:numFmt w:val="bullet"/>
+      <w:lvlText w:val="o"/>
+      <w:lvlJc w:val="left"/>
+      <w:pPr>
+        <w:ind w:left="5760" w:hanging="360"/>
+      </w:pPr>
+      <w:rPr>
+        <w:rFonts w:ascii="Courier New" w:hAnsi="Courier New" w:cs="Courier New" w:hint="default"/>
+      </w:rPr>
+    </w:lvl>
+    <w:lvl w:ilvl="5" w:tplc="280A0005" w:tentative="1">
+      <w:start w:val="1"/>
+      <w:numFmt w:val="bullet"/>
+      <w:lvlText w:val=""/>
+      <w:lvlJc w:val="left"/>
+      <w:pPr>
+        <w:ind w:left="6480" w:hanging="360"/>
+      </w:pPr>
+      <w:rPr>
+        <w:rFonts w:ascii="Wingdings" w:hAnsi="Wingdings" w:hint="default"/>
+      </w:rPr>
+    </w:lvl>
+    <w:lvl w:ilvl="6" w:tplc="280A0001" w:tentative="1">
+      <w:start w:val="1"/>
+      <w:numFmt w:val="bullet"/>
+      <w:lvlText w:val=""/>
+      <w:lvlJc w:val="left"/>
+      <w:pPr>
+        <w:ind w:left="7200" w:hanging="360"/>
+      </w:pPr>
+      <w:rPr>
+        <w:rFonts w:ascii="Symbol" w:hAnsi="Symbol" w:hint="default"/>
+      </w:rPr>
+    </w:lvl>
+    <w:lvl w:ilvl="7" w:tplc="280A0003" w:tentative="1">
+      <w:start w:val="1"/>
+      <w:numFmt w:val="bullet"/>
+      <w:lvlText w:val="o"/>
+      <w:lvlJc w:val="left"/>
+      <w:pPr>
+        <w:ind w:left="7920" w:hanging="360"/>
+      </w:pPr>
+      <w:rPr>
+        <w:rFonts w:ascii="Courier New" w:hAnsi="Courier New" w:cs="Courier New" w:hint="default"/>
+      </w:rPr>
+    </w:lvl>
+    <w:lvl w:ilvl="8" w:tplc="280A0005" w:tentative="1">
+      <w:start w:val="1"/>
+      <w:numFmt w:val="bullet"/>
+      <w:lvlText w:val=""/>
+      <w:lvlJc w:val="left"/>
+      <w:pPr>
+        <w:ind w:left="8640" w:hanging="360"/>
+      </w:pPr>
+      <w:rPr>
+        <w:rFonts w:ascii="Wingdings" w:hAnsi="Wingdings" w:hint="default"/>
+      </w:rPr>
+    </w:lvl>
+  </w:abstractNum>
+  <w:abstractNum w:abstractNumId="4">
+    <w:nsid w:val="2ADF68D5"/>
+    <w:multiLevelType w:val="hybridMultilevel"/>
+    <w:tmpl w:val="A70C0966"/>
+    <w:lvl w:ilvl="0" w:tplc="280A0001">
+      <w:start w:val="1"/>
+      <w:numFmt w:val="bullet"/>
+      <w:lvlText w:val=""/>
+      <w:lvlJc w:val="left"/>
+      <w:pPr>
+        <w:ind w:left="2880" w:hanging="360"/>
+      </w:pPr>
+      <w:rPr>
+        <w:rFonts w:ascii="Symbol" w:hAnsi="Symbol" w:hint="default"/>
+      </w:rPr>
+    </w:lvl>
+    <w:lvl w:ilvl="1" w:tplc="280A0003" w:tentative="1">
+      <w:start w:val="1"/>
+      <w:numFmt w:val="bullet"/>
+      <w:lvlText w:val="o"/>
+      <w:lvlJc w:val="left"/>
+      <w:pPr>
+        <w:ind w:left="3600" w:hanging="360"/>
+      </w:pPr>
+      <w:rPr>
+        <w:rFonts w:ascii="Courier New" w:hAnsi="Courier New" w:cs="Courier New" w:hint="default"/>
+      </w:rPr>
+    </w:lvl>
+    <w:lvl w:ilvl="2" w:tplc="280A0005" w:tentative="1">
+      <w:start w:val="1"/>
+      <w:numFmt w:val="bullet"/>
+      <w:lvlText w:val=""/>
+      <w:lvlJc w:val="left"/>
+      <w:pPr>
+        <w:ind w:left="4320" w:hanging="360"/>
+      </w:pPr>
+      <w:rPr>
+        <w:rFonts w:ascii="Wingdings" w:hAnsi="Wingdings" w:hint="default"/>
+      </w:rPr>
+    </w:lvl>
+    <w:lvl w:ilvl="3" w:tplc="280A0001" w:tentative="1">
+      <w:start w:val="1"/>
+      <w:numFmt w:val="bullet"/>
+      <w:lvlText w:val=""/>
+      <w:lvlJc w:val="left"/>
+      <w:pPr>
+        <w:ind w:left="5040" w:hanging="360"/>
+      </w:pPr>
+      <w:rPr>
+        <w:rFonts w:ascii="Symbol" w:hAnsi="Symbol" w:hint="default"/>
+      </w:rPr>
+    </w:lvl>
+    <w:lvl w:ilvl="4" w:tplc="280A0003" w:tentative="1">
+      <w:start w:val="1"/>
+      <w:numFmt w:val="bullet"/>
+      <w:lvlText w:val="o"/>
+      <w:lvlJc w:val="left"/>
+      <w:pPr>
+        <w:ind w:left="5760" w:hanging="360"/>
+      </w:pPr>
+      <w:rPr>
+        <w:rFonts w:ascii="Courier New" w:hAnsi="Courier New" w:cs="Courier New" w:hint="default"/>
+      </w:rPr>
+    </w:lvl>
+    <w:lvl w:ilvl="5" w:tplc="280A0005" w:tentative="1">
+      <w:start w:val="1"/>
+      <w:numFmt w:val="bullet"/>
+      <w:lvlText w:val=""/>
+      <w:lvlJc w:val="left"/>
+      <w:pPr>
+        <w:ind w:left="6480" w:hanging="360"/>
+      </w:pPr>
+      <w:rPr>
+        <w:rFonts w:ascii="Wingdings" w:hAnsi="Wingdings" w:hint="default"/>
+      </w:rPr>
+    </w:lvl>
+    <w:lvl w:ilvl="6" w:tplc="280A0001" w:tentative="1">
+      <w:start w:val="1"/>
+      <w:numFmt w:val="bullet"/>
+      <w:lvlText w:val=""/>
+      <w:lvlJc w:val="left"/>
+      <w:pPr>
+        <w:ind w:left="7200" w:hanging="360"/>
+      </w:pPr>
+      <w:rPr>
+        <w:rFonts w:ascii="Symbol" w:hAnsi="Symbol" w:hint="default"/>
+      </w:rPr>
+    </w:lvl>
+    <w:lvl w:ilvl="7" w:tplc="280A0003" w:tentative="1">
+      <w:start w:val="1"/>
+      <w:numFmt w:val="bullet"/>
+      <w:lvlText w:val="o"/>
+      <w:lvlJc w:val="left"/>
+      <w:pPr>
+        <w:ind w:left="7920" w:hanging="360"/>
+      </w:pPr>
+      <w:rPr>
+        <w:rFonts w:ascii="Courier New" w:hAnsi="Courier New" w:cs="Courier New" w:hint="default"/>
+      </w:rPr>
+    </w:lvl>
+    <w:lvl w:ilvl="8" w:tplc="280A0005" w:tentative="1">
+      <w:start w:val="1"/>
+      <w:numFmt w:val="bullet"/>
+      <w:lvlText w:val=""/>
+      <w:lvlJc w:val="left"/>
+      <w:pPr>
+        <w:ind w:left="8640" w:hanging="360"/>
+      </w:pPr>
+      <w:rPr>
+        <w:rFonts w:ascii="Wingdings" w:hAnsi="Wingdings" w:hint="default"/>
+      </w:rPr>
+    </w:lvl>
+  </w:abstractNum>
+  <w:abstractNum w:abstractNumId="5">
+    <w:nsid w:val="2C1859FC"/>
+    <w:multiLevelType w:val="hybridMultilevel"/>
+    <w:tmpl w:val="92A2F4D2"/>
+    <w:lvl w:ilvl="0" w:tplc="280A0001">
+      <w:start w:val="1"/>
+      <w:numFmt w:val="bullet"/>
+      <w:lvlText w:val=""/>
+      <w:lvlJc w:val="left"/>
+      <w:pPr>
+        <w:ind w:left="2880" w:hanging="360"/>
+      </w:pPr>
+      <w:rPr>
+        <w:rFonts w:ascii="Symbol" w:hAnsi="Symbol" w:hint="default"/>
+      </w:rPr>
+    </w:lvl>
+    <w:lvl w:ilvl="1" w:tplc="280A0003" w:tentative="1">
+      <w:start w:val="1"/>
+      <w:numFmt w:val="bullet"/>
+      <w:lvlText w:val="o"/>
+      <w:lvlJc w:val="left"/>
+      <w:pPr>
+        <w:ind w:left="3600" w:hanging="360"/>
+      </w:pPr>
+      <w:rPr>
+        <w:rFonts w:ascii="Courier New" w:hAnsi="Courier New" w:cs="Courier New" w:hint="default"/>
+      </w:rPr>
+    </w:lvl>
+    <w:lvl w:ilvl="2" w:tplc="280A0005" w:tentative="1">
+      <w:start w:val="1"/>
+      <w:numFmt w:val="bullet"/>
+      <w:lvlText w:val=""/>
+      <w:lvlJc w:val="left"/>
+      <w:pPr>
+        <w:ind w:left="4320" w:hanging="360"/>
+      </w:pPr>
+      <w:rPr>
+        <w:rFonts w:ascii="Wingdings" w:hAnsi="Wingdings" w:hint="default"/>
+      </w:rPr>
+    </w:lvl>
+    <w:lvl w:ilvl="3" w:tplc="280A0001" w:tentative="1">
+      <w:start w:val="1"/>
+      <w:numFmt w:val="bullet"/>
+      <w:lvlText w:val=""/>
+      <w:lvlJc w:val="left"/>
+      <w:pPr>
+        <w:ind w:left="5040" w:hanging="360"/>
+      </w:pPr>
+      <w:rPr>
+        <w:rFonts w:ascii="Symbol" w:hAnsi="Symbol" w:hint="default"/>
+      </w:rPr>
+    </w:lvl>
+    <w:lvl w:ilvl="4" w:tplc="280A0003" w:tentative="1">
+      <w:start w:val="1"/>
+      <w:numFmt w:val="bullet"/>
+      <w:lvlText w:val="o"/>
+      <w:lvlJc w:val="left"/>
+      <w:pPr>
+        <w:ind w:left="5760" w:hanging="360"/>
+      </w:pPr>
+      <w:rPr>
+        <w:rFonts w:ascii="Courier New" w:hAnsi="Courier New" w:cs="Courier New" w:hint="default"/>
+      </w:rPr>
+    </w:lvl>
+    <w:lvl w:ilvl="5" w:tplc="280A0005" w:tentative="1">
+      <w:start w:val="1"/>
+      <w:numFmt w:val="bullet"/>
+      <w:lvlText w:val=""/>
+      <w:lvlJc w:val="left"/>
+      <w:pPr>
+        <w:ind w:left="6480" w:hanging="360"/>
+      </w:pPr>
+      <w:rPr>
+        <w:rFonts w:ascii="Wingdings" w:hAnsi="Wingdings" w:hint="default"/>
+      </w:rPr>
+    </w:lvl>
+    <w:lvl w:ilvl="6" w:tplc="280A0001" w:tentative="1">
+      <w:start w:val="1"/>
+      <w:numFmt w:val="bullet"/>
+      <w:lvlText w:val=""/>
+      <w:lvlJc w:val="left"/>
+      <w:pPr>
+        <w:ind w:left="7200" w:hanging="360"/>
+      </w:pPr>
+      <w:rPr>
+        <w:rFonts w:ascii="Symbol" w:hAnsi="Symbol" w:hint="default"/>
+      </w:rPr>
+    </w:lvl>
+    <w:lvl w:ilvl="7" w:tplc="280A0003" w:tentative="1">
+      <w:start w:val="1"/>
+      <w:numFmt w:val="bullet"/>
+      <w:lvlText w:val="o"/>
+      <w:lvlJc w:val="left"/>
+      <w:pPr>
+        <w:ind w:left="7920" w:hanging="360"/>
+      </w:pPr>
+      <w:rPr>
+        <w:rFonts w:ascii="Courier New" w:hAnsi="Courier New" w:cs="Courier New" w:hint="default"/>
+      </w:rPr>
+    </w:lvl>
+    <w:lvl w:ilvl="8" w:tplc="280A0005" w:tentative="1">
+      <w:start w:val="1"/>
+      <w:numFmt w:val="bullet"/>
+      <w:lvlText w:val=""/>
+      <w:lvlJc w:val="left"/>
+      <w:pPr>
+        <w:ind w:left="8640" w:hanging="360"/>
+      </w:pPr>
+      <w:rPr>
+        <w:rFonts w:ascii="Wingdings" w:hAnsi="Wingdings" w:hint="default"/>
+      </w:rPr>
+    </w:lvl>
+  </w:abstractNum>
+  <w:abstractNum w:abstractNumId="6">
+    <w:nsid w:val="31AE22B2"/>
+    <w:multiLevelType w:val="hybridMultilevel"/>
+    <w:tmpl w:val="832E0894"/>
+    <w:lvl w:ilvl="0" w:tplc="280A0001">
+      <w:start w:val="1"/>
+      <w:numFmt w:val="bullet"/>
+      <w:lvlText w:val=""/>
+      <w:lvlJc w:val="left"/>
+      <w:pPr>
+        <w:ind w:left="2880" w:hanging="360"/>
+      </w:pPr>
+      <w:rPr>
+        <w:rFonts w:ascii="Symbol" w:hAnsi="Symbol" w:hint="default"/>
+      </w:rPr>
+    </w:lvl>
+    <w:lvl w:ilvl="1" w:tplc="280A0003" w:tentative="1">
+      <w:start w:val="1"/>
+      <w:numFmt w:val="bullet"/>
+      <w:lvlText w:val="o"/>
+      <w:lvlJc w:val="left"/>
+      <w:pPr>
+        <w:ind w:left="3600" w:hanging="360"/>
+      </w:pPr>
+      <w:rPr>
+        <w:rFonts w:ascii="Courier New" w:hAnsi="Courier New" w:cs="Courier New" w:hint="default"/>
+      </w:rPr>
+    </w:lvl>
+    <w:lvl w:ilvl="2" w:tplc="280A0005" w:tentative="1">
+      <w:start w:val="1"/>
+      <w:numFmt w:val="bullet"/>
+      <w:lvlText w:val=""/>
+      <w:lvlJc w:val="left"/>
+      <w:pPr>
+        <w:ind w:left="4320" w:hanging="360"/>
+      </w:pPr>
+      <w:rPr>
+        <w:rFonts w:ascii="Wingdings" w:hAnsi="Wingdings" w:hint="default"/>
+      </w:rPr>
+    </w:lvl>
+    <w:lvl w:ilvl="3" w:tplc="280A0001" w:tentative="1">
+      <w:start w:val="1"/>
+      <w:numFmt w:val="bullet"/>
+      <w:lvlText w:val=""/>
+      <w:lvlJc w:val="left"/>
+      <w:pPr>
+        <w:ind w:left="5040" w:hanging="360"/>
+      </w:pPr>
+      <w:rPr>
+        <w:rFonts w:ascii="Symbol" w:hAnsi="Symbol" w:hint="default"/>
+      </w:rPr>
+    </w:lvl>
+    <w:lvl w:ilvl="4" w:tplc="280A0003" w:tentative="1">
+      <w:start w:val="1"/>
+      <w:numFmt w:val="bullet"/>
+      <w:lvlText w:val="o"/>
+      <w:lvlJc w:val="left"/>
+      <w:pPr>
+        <w:ind w:left="5760" w:hanging="360"/>
+      </w:pPr>
+      <w:rPr>
+        <w:rFonts w:ascii="Courier New" w:hAnsi="Courier New" w:cs="Courier New" w:hint="default"/>
+      </w:rPr>
+    </w:lvl>
+    <w:lvl w:ilvl="5" w:tplc="280A0005" w:tentative="1">
+      <w:start w:val="1"/>
+      <w:numFmt w:val="bullet"/>
+      <w:lvlText w:val=""/>
+      <w:lvlJc w:val="left"/>
+      <w:pPr>
+        <w:ind w:left="6480" w:hanging="360"/>
+      </w:pPr>
+      <w:rPr>
+        <w:rFonts w:ascii="Wingdings" w:hAnsi="Wingdings" w:hint="default"/>
+      </w:rPr>
+    </w:lvl>
+    <w:lvl w:ilvl="6" w:tplc="280A0001" w:tentative="1">
+      <w:start w:val="1"/>
+      <w:numFmt w:val="bullet"/>
+      <w:lvlText w:val=""/>
+      <w:lvlJc w:val="left"/>
+      <w:pPr>
+        <w:ind w:left="7200" w:hanging="360"/>
+      </w:pPr>
+      <w:rPr>
+        <w:rFonts w:ascii="Symbol" w:hAnsi="Symbol" w:hint="default"/>
+      </w:rPr>
+    </w:lvl>
+    <w:lvl w:ilvl="7" w:tplc="280A0003" w:tentative="1">
+      <w:start w:val="1"/>
+      <w:numFmt w:val="bullet"/>
+      <w:lvlText w:val="o"/>
+      <w:lvlJc w:val="left"/>
+      <w:pPr>
+        <w:ind w:left="7920" w:hanging="360"/>
+      </w:pPr>
+      <w:rPr>
+        <w:rFonts w:ascii="Courier New" w:hAnsi="Courier New" w:cs="Courier New" w:hint="default"/>
+      </w:rPr>
+    </w:lvl>
+    <w:lvl w:ilvl="8" w:tplc="280A0005" w:tentative="1">
+      <w:start w:val="1"/>
+      <w:numFmt w:val="bullet"/>
+      <w:lvlText w:val=""/>
+      <w:lvlJc w:val="left"/>
+      <w:pPr>
+        <w:ind w:left="8640" w:hanging="360"/>
+      </w:pPr>
+      <w:rPr>
+        <w:rFonts w:ascii="Wingdings" w:hAnsi="Wingdings" w:hint="default"/>
+      </w:rPr>
+    </w:lvl>
+  </w:abstractNum>
+  <w:abstractNum w:abstractNumId="7">
+    <w:nsid w:val="36510906"/>
+    <w:multiLevelType w:val="hybridMultilevel"/>
+    <w:tmpl w:val="93AA8FB2"/>
+    <w:lvl w:ilvl="0" w:tplc="280A0001">
+      <w:start w:val="1"/>
+      <w:numFmt w:val="bullet"/>
+      <w:lvlText w:val=""/>
+      <w:lvlJc w:val="left"/>
+      <w:pPr>
+        <w:ind w:left="2880" w:hanging="360"/>
+      </w:pPr>
+      <w:rPr>
+        <w:rFonts w:ascii="Symbol" w:hAnsi="Symbol" w:hint="default"/>
+      </w:rPr>
+    </w:lvl>
+    <w:lvl w:ilvl="1" w:tplc="280A0003" w:tentative="1">
+      <w:start w:val="1"/>
+      <w:numFmt w:val="bullet"/>
+      <w:lvlText w:val="o"/>
+      <w:lvlJc w:val="left"/>
+      <w:pPr>
+        <w:ind w:left="3600" w:hanging="360"/>
+      </w:pPr>
+      <w:rPr>
+        <w:rFonts w:ascii="Courier New" w:hAnsi="Courier New" w:cs="Courier New" w:hint="default"/>
+      </w:rPr>
+    </w:lvl>
+    <w:lvl w:ilvl="2" w:tplc="280A0005" w:tentative="1">
+      <w:start w:val="1"/>
+      <w:numFmt w:val="bullet"/>
+      <w:lvlText w:val=""/>
+      <w:lvlJc w:val="left"/>
+      <w:pPr>
+        <w:ind w:left="4320" w:hanging="360"/>
+      </w:pPr>
+      <w:rPr>
+        <w:rFonts w:ascii="Wingdings" w:hAnsi="Wingdings" w:hint="default"/>
+      </w:rPr>
+    </w:lvl>
+    <w:lvl w:ilvl="3" w:tplc="280A0001" w:tentative="1">
+      <w:start w:val="1"/>
+      <w:numFmt w:val="bullet"/>
+      <w:lvlText w:val=""/>
+      <w:lvlJc w:val="left"/>
+      <w:pPr>
+        <w:ind w:left="5040" w:hanging="360"/>
+      </w:pPr>
+      <w:rPr>
+        <w:rFonts w:ascii="Symbol" w:hAnsi="Symbol" w:hint="default"/>
+      </w:rPr>
+    </w:lvl>
+    <w:lvl w:ilvl="4" w:tplc="280A0003" w:tentative="1">
+      <w:start w:val="1"/>
+      <w:numFmt w:val="bullet"/>
+      <w:lvlText w:val="o"/>
+      <w:lvlJc w:val="left"/>
+      <w:pPr>
+        <w:ind w:left="5760" w:hanging="360"/>
+      </w:pPr>
+      <w:rPr>
+        <w:rFonts w:ascii="Courier New" w:hAnsi="Courier New" w:cs="Courier New" w:hint="default"/>
+      </w:rPr>
+    </w:lvl>
+    <w:lvl w:ilvl="5" w:tplc="280A0005" w:tentative="1">
+      <w:start w:val="1"/>
+      <w:numFmt w:val="bullet"/>
+      <w:lvlText w:val=""/>
+      <w:lvlJc w:val="left"/>
+      <w:pPr>
+        <w:ind w:left="6480" w:hanging="360"/>
+      </w:pPr>
+      <w:rPr>
+        <w:rFonts w:ascii="Wingdings" w:hAnsi="Wingdings" w:hint="default"/>
+      </w:rPr>
+    </w:lvl>
+    <w:lvl w:ilvl="6" w:tplc="280A0001" w:tentative="1">
+      <w:start w:val="1"/>
+      <w:numFmt w:val="bullet"/>
+      <w:lvlText w:val=""/>
+      <w:lvlJc w:val="left"/>
+      <w:pPr>
+        <w:ind w:left="7200" w:hanging="360"/>
+      </w:pPr>
+      <w:rPr>
+        <w:rFonts w:ascii="Symbol" w:hAnsi="Symbol" w:hint="default"/>
+      </w:rPr>
+    </w:lvl>
+    <w:lvl w:ilvl="7" w:tplc="280A0003" w:tentative="1">
+      <w:start w:val="1"/>
+      <w:numFmt w:val="bullet"/>
+      <w:lvlText w:val="o"/>
+      <w:lvlJc w:val="left"/>
+      <w:pPr>
+        <w:ind w:left="7920" w:hanging="360"/>
+      </w:pPr>
+      <w:rPr>
+        <w:rFonts w:ascii="Courier New" w:hAnsi="Courier New" w:cs="Courier New" w:hint="default"/>
+      </w:rPr>
+    </w:lvl>
+    <w:lvl w:ilvl="8" w:tplc="280A0005" w:tentative="1">
+      <w:start w:val="1"/>
+      <w:numFmt w:val="bullet"/>
+      <w:lvlText w:val=""/>
+      <w:lvlJc w:val="left"/>
+      <w:pPr>
+        <w:ind w:left="8640" w:hanging="360"/>
+      </w:pPr>
+      <w:rPr>
+        <w:rFonts w:ascii="Wingdings" w:hAnsi="Wingdings" w:hint="default"/>
+      </w:rPr>
+    </w:lvl>
+  </w:abstractNum>
+  <w:abstractNum w:abstractNumId="8">
+    <w:nsid w:val="4F1927DC"/>
+    <w:multiLevelType w:val="hybridMultilevel"/>
+    <w:tmpl w:val="885470E4"/>
+    <w:lvl w:ilvl="0" w:tplc="280A0001">
+      <w:start w:val="1"/>
+      <w:numFmt w:val="bullet"/>
+      <w:lvlText w:val=""/>
+      <w:lvlJc w:val="left"/>
+      <w:pPr>
+        <w:ind w:left="2880" w:hanging="360"/>
+      </w:pPr>
+      <w:rPr>
+        <w:rFonts w:ascii="Symbol" w:hAnsi="Symbol" w:hint="default"/>
+      </w:rPr>
+    </w:lvl>
+    <w:lvl w:ilvl="1" w:tplc="280A0003" w:tentative="1">
+      <w:start w:val="1"/>
+      <w:numFmt w:val="bullet"/>
+      <w:lvlText w:val="o"/>
+      <w:lvlJc w:val="left"/>
+      <w:pPr>
+        <w:ind w:left="3600" w:hanging="360"/>
+      </w:pPr>
+      <w:rPr>
+        <w:rFonts w:ascii="Courier New" w:hAnsi="Courier New" w:cs="Courier New" w:hint="default"/>
+      </w:rPr>
+    </w:lvl>
+    <w:lvl w:ilvl="2" w:tplc="280A0005" w:tentative="1">
+      <w:start w:val="1"/>
+      <w:numFmt w:val="bullet"/>
+      <w:lvlText w:val=""/>
+      <w:lvlJc w:val="left"/>
+      <w:pPr>
+        <w:ind w:left="4320" w:hanging="360"/>
+      </w:pPr>
+      <w:rPr>
+        <w:rFonts w:ascii="Wingdings" w:hAnsi="Wingdings" w:hint="default"/>
+      </w:rPr>
+    </w:lvl>
+    <w:lvl w:ilvl="3" w:tplc="280A0001" w:tentative="1">
+      <w:start w:val="1"/>
+      <w:numFmt w:val="bullet"/>
+      <w:lvlText w:val=""/>
+      <w:lvlJc w:val="left"/>
+      <w:pPr>
+        <w:ind w:left="5040" w:hanging="360"/>
+      </w:pPr>
+      <w:rPr>
+        <w:rFonts w:ascii="Symbol" w:hAnsi="Symbol" w:hint="default"/>
+      </w:rPr>
+    </w:lvl>
+    <w:lvl w:ilvl="4" w:tplc="280A0003" w:tentative="1">
+      <w:start w:val="1"/>
+      <w:numFmt w:val="bullet"/>
+      <w:lvlText w:val="o"/>
+      <w:lvlJc w:val="left"/>
+      <w:pPr>
+        <w:ind w:left="5760" w:hanging="360"/>
+      </w:pPr>
+      <w:rPr>
+        <w:rFonts w:ascii="Courier New" w:hAnsi="Courier New" w:cs="Courier New" w:hint="default"/>
+      </w:rPr>
+    </w:lvl>
+    <w:lvl w:ilvl="5" w:tplc="280A0005" w:tentative="1">
+      <w:start w:val="1"/>
+      <w:numFmt w:val="bullet"/>
+      <w:lvlText w:val=""/>
+      <w:lvlJc w:val="left"/>
+      <w:pPr>
+        <w:ind w:left="6480" w:hanging="360"/>
+      </w:pPr>
+      <w:rPr>
+        <w:rFonts w:ascii="Wingdings" w:hAnsi="Wingdings" w:hint="default"/>
+      </w:rPr>
+    </w:lvl>
+    <w:lvl w:ilvl="6" w:tplc="280A0001" w:tentative="1">
+      <w:start w:val="1"/>
+      <w:numFmt w:val="bullet"/>
+      <w:lvlText w:val=""/>
+      <w:lvlJc w:val="left"/>
+      <w:pPr>
+        <w:ind w:left="7200" w:hanging="360"/>
+      </w:pPr>
+      <w:rPr>
+        <w:rFonts w:ascii="Symbol" w:hAnsi="Symbol" w:hint="default"/>
+      </w:rPr>
+    </w:lvl>
+    <w:lvl w:ilvl="7" w:tplc="280A0003" w:tentative="1">
+      <w:start w:val="1"/>
+      <w:numFmt w:val="bullet"/>
+      <w:lvlText w:val="o"/>
+      <w:lvlJc w:val="left"/>
+      <w:pPr>
+        <w:ind w:left="7920" w:hanging="360"/>
+      </w:pPr>
+      <w:rPr>
+        <w:rFonts w:ascii="Courier New" w:hAnsi="Courier New" w:cs="Courier New" w:hint="default"/>
+      </w:rPr>
+    </w:lvl>
+    <w:lvl w:ilvl="8" w:tplc="280A0005" w:tentative="1">
+      <w:start w:val="1"/>
+      <w:numFmt w:val="bullet"/>
+      <w:lvlText w:val=""/>
+      <w:lvlJc w:val="left"/>
+      <w:pPr>
+        <w:ind w:left="8640" w:hanging="360"/>
+      </w:pPr>
+      <w:rPr>
+        <w:rFonts w:ascii="Wingdings" w:hAnsi="Wingdings" w:hint="default"/>
+      </w:rPr>
+    </w:lvl>
+  </w:abstractNum>
+  <w:abstractNum w:abstractNumId="9">
+    <w:nsid w:val="54CA21B6"/>
+    <w:multiLevelType w:val="hybridMultilevel"/>
+    <w:tmpl w:val="524ED380"/>
+    <w:lvl w:ilvl="0" w:tplc="280A0001">
+      <w:start w:val="1"/>
+      <w:numFmt w:val="bullet"/>
+      <w:lvlText w:val=""/>
+      <w:lvlJc w:val="left"/>
+      <w:pPr>
+        <w:ind w:left="2880" w:hanging="360"/>
+      </w:pPr>
+      <w:rPr>
+        <w:rFonts w:ascii="Symbol" w:hAnsi="Symbol" w:hint="default"/>
+      </w:rPr>
+    </w:lvl>
+    <w:lvl w:ilvl="1" w:tplc="280A0003" w:tentative="1">
+      <w:start w:val="1"/>
+      <w:numFmt w:val="bullet"/>
+      <w:lvlText w:val="o"/>
+      <w:lvlJc w:val="left"/>
+      <w:pPr>
+        <w:ind w:left="3600" w:hanging="360"/>
+      </w:pPr>
+      <w:rPr>
+        <w:rFonts w:ascii="Courier New" w:hAnsi="Courier New" w:cs="Courier New" w:hint="default"/>
+      </w:rPr>
+    </w:lvl>
+    <w:lvl w:ilvl="2" w:tplc="280A0005" w:tentative="1">
+      <w:start w:val="1"/>
+      <w:numFmt w:val="bullet"/>
+      <w:lvlText w:val=""/>
+      <w:lvlJc w:val="left"/>
+      <w:pPr>
+        <w:ind w:left="4320" w:hanging="360"/>
+      </w:pPr>
+      <w:rPr>
+        <w:rFonts w:ascii="Wingdings" w:hAnsi="Wingdings" w:hint="default"/>
+      </w:rPr>
+    </w:lvl>
+    <w:lvl w:ilvl="3" w:tplc="280A0001" w:tentative="1">
+      <w:start w:val="1"/>
+      <w:numFmt w:val="bullet"/>
+      <w:lvlText w:val=""/>
+      <w:lvlJc w:val="left"/>
+      <w:pPr>
+        <w:ind w:left="5040" w:hanging="360"/>
+      </w:pPr>
+      <w:rPr>
+        <w:rFonts w:ascii="Symbol" w:hAnsi="Symbol" w:hint="default"/>
+      </w:rPr>
+    </w:lvl>
+    <w:lvl w:ilvl="4" w:tplc="280A0003" w:tentative="1">
+      <w:start w:val="1"/>
+      <w:numFmt w:val="bullet"/>
+      <w:lvlText w:val="o"/>
+      <w:lvlJc w:val="left"/>
+      <w:pPr>
+        <w:ind w:left="5760" w:hanging="360"/>
+      </w:pPr>
+      <w:rPr>
+        <w:rFonts w:ascii="Courier New" w:hAnsi="Courier New" w:cs="Courier New" w:hint="default"/>
+      </w:rPr>
+    </w:lvl>
+    <w:lvl w:ilvl="5" w:tplc="280A0005" w:tentative="1">
+      <w:start w:val="1"/>
+      <w:numFmt w:val="bullet"/>
+      <w:lvlText w:val=""/>
+      <w:lvlJc w:val="left"/>
+      <w:pPr>
+        <w:ind w:left="6480" w:hanging="360"/>
+      </w:pPr>
+      <w:rPr>
+        <w:rFonts w:ascii="Wingdings" w:hAnsi="Wingdings" w:hint="default"/>
+      </w:rPr>
+    </w:lvl>
+    <w:lvl w:ilvl="6" w:tplc="280A0001" w:tentative="1">
+      <w:start w:val="1"/>
+      <w:numFmt w:val="bullet"/>
+      <w:lvlText w:val=""/>
+      <w:lvlJc w:val="left"/>
+      <w:pPr>
+        <w:ind w:left="7200" w:hanging="360"/>
+      </w:pPr>
+      <w:rPr>
+        <w:rFonts w:ascii="Symbol" w:hAnsi="Symbol" w:hint="default"/>
+      </w:rPr>
+    </w:lvl>
+    <w:lvl w:ilvl="7" w:tplc="280A0003" w:tentative="1">
+      <w:start w:val="1"/>
+      <w:numFmt w:val="bullet"/>
+      <w:lvlText w:val="o"/>
+      <w:lvlJc w:val="left"/>
+      <w:pPr>
+        <w:ind w:left="7920" w:hanging="360"/>
+      </w:pPr>
+      <w:rPr>
+        <w:rFonts w:ascii="Courier New" w:hAnsi="Courier New" w:cs="Courier New" w:hint="default"/>
+      </w:rPr>
+    </w:lvl>
+    <w:lvl w:ilvl="8" w:tplc="280A0005" w:tentative="1">
+      <w:start w:val="1"/>
+      <w:numFmt w:val="bullet"/>
+      <w:lvlText w:val=""/>
+      <w:lvlJc w:val="left"/>
+      <w:pPr>
+        <w:ind w:left="8640" w:hanging="360"/>
+      </w:pPr>
+      <w:rPr>
+        <w:rFonts w:ascii="Wingdings" w:hAnsi="Wingdings" w:hint="default"/>
+      </w:rPr>
+    </w:lvl>
+  </w:abstractNum>
+  <w:abstractNum w:abstractNumId="10">
+    <w:nsid w:val="58272427"/>
+    <w:multiLevelType w:val="hybridMultilevel"/>
+    <w:tmpl w:val="302E9BD8"/>
+    <w:lvl w:ilvl="0" w:tplc="280A0001">
+      <w:start w:val="1"/>
+      <w:numFmt w:val="bullet"/>
+      <w:lvlText w:val=""/>
+      <w:lvlJc w:val="left"/>
+      <w:pPr>
+        <w:ind w:left="2160" w:hanging="360"/>
+      </w:pPr>
+      <w:rPr>
+        <w:rFonts w:ascii="Symbol" w:hAnsi="Symbol" w:hint="default"/>
+      </w:rPr>
+    </w:lvl>
+    <w:lvl w:ilvl="1" w:tplc="280A0003" w:tentative="1">
+      <w:start w:val="1"/>
+      <w:numFmt w:val="bullet"/>
+      <w:lvlText w:val="o"/>
+      <w:lvlJc w:val="left"/>
+      <w:pPr>
+        <w:ind w:left="2880" w:hanging="360"/>
+      </w:pPr>
+      <w:rPr>
+        <w:rFonts w:ascii="Courier New" w:hAnsi="Courier New" w:cs="Courier New" w:hint="default"/>
+      </w:rPr>
+    </w:lvl>
+    <w:lvl w:ilvl="2" w:tplc="280A0005" w:tentative="1">
+      <w:start w:val="1"/>
+      <w:numFmt w:val="bullet"/>
+      <w:lvlText w:val=""/>
+      <w:lvlJc w:val="left"/>
+      <w:pPr>
+        <w:ind w:left="3600" w:hanging="360"/>
+      </w:pPr>
+      <w:rPr>
+        <w:rFonts w:ascii="Wingdings" w:hAnsi="Wingdings" w:hint="default"/>
+      </w:rPr>
+    </w:lvl>
+    <w:lvl w:ilvl="3" w:tplc="280A0001" w:tentative="1">
+      <w:start w:val="1"/>
+      <w:numFmt w:val="bullet"/>
+      <w:lvlText w:val=""/>
+      <w:lvlJc w:val="left"/>
+      <w:pPr>
+        <w:ind w:left="4320" w:hanging="360"/>
+      </w:pPr>
+      <w:rPr>
+        <w:rFonts w:ascii="Symbol" w:hAnsi="Symbol" w:hint="default"/>
+      </w:rPr>
+    </w:lvl>
+    <w:lvl w:ilvl="4" w:tplc="280A0003" w:tentative="1">
+      <w:start w:val="1"/>
+      <w:numFmt w:val="bullet"/>
+      <w:lvlText w:val="o"/>
+      <w:lvlJc w:val="left"/>
+      <w:pPr>
+        <w:ind w:left="5040" w:hanging="360"/>
+      </w:pPr>
+      <w:rPr>
+        <w:rFonts w:ascii="Courier New" w:hAnsi="Courier New" w:cs="Courier New" w:hint="default"/>
+      </w:rPr>
+    </w:lvl>
+    <w:lvl w:ilvl="5" w:tplc="280A0005" w:tentative="1">
+      <w:start w:val="1"/>
+      <w:numFmt w:val="bullet"/>
+      <w:lvlText w:val=""/>
+      <w:lvlJc w:val="left"/>
+      <w:pPr>
+        <w:ind w:left="5760" w:hanging="360"/>
+      </w:pPr>
+      <w:rPr>
+        <w:rFonts w:ascii="Wingdings" w:hAnsi="Wingdings" w:hint="default"/>
+      </w:rPr>
+    </w:lvl>
+    <w:lvl w:ilvl="6" w:tplc="280A0001" w:tentative="1">
+      <w:start w:val="1"/>
+      <w:numFmt w:val="bullet"/>
+      <w:lvlText w:val=""/>
+      <w:lvlJc w:val="left"/>
+      <w:pPr>
+        <w:ind w:left="6480" w:hanging="360"/>
+      </w:pPr>
+      <w:rPr>
+        <w:rFonts w:ascii="Symbol" w:hAnsi="Symbol" w:hint="default"/>
+      </w:rPr>
+    </w:lvl>
+    <w:lvl w:ilvl="7" w:tplc="280A0003" w:tentative="1">
+      <w:start w:val="1"/>
+      <w:numFmt w:val="bullet"/>
+      <w:lvlText w:val="o"/>
+      <w:lvlJc w:val="left"/>
+      <w:pPr>
+        <w:ind w:left="7200" w:hanging="360"/>
+      </w:pPr>
+      <w:rPr>
+        <w:rFonts w:ascii="Courier New" w:hAnsi="Courier New" w:cs="Courier New" w:hint="default"/>
+      </w:rPr>
+    </w:lvl>
+    <w:lvl w:ilvl="8" w:tplc="280A0005" w:tentative="1">
+      <w:start w:val="1"/>
+      <w:numFmt w:val="bullet"/>
+      <w:lvlText w:val=""/>
+      <w:lvlJc w:val="left"/>
+      <w:pPr>
+        <w:ind w:left="7920" w:hanging="360"/>
+      </w:pPr>
+      <w:rPr>
+        <w:rFonts w:ascii="Wingdings" w:hAnsi="Wingdings" w:hint="default"/>
+      </w:rPr>
+    </w:lvl>
+  </w:abstractNum>
+  <w:abstractNum w:abstractNumId="11">
+    <w:nsid w:val="60E035D2"/>
+    <w:multiLevelType w:val="hybridMultilevel"/>
+    <w:tmpl w:val="D1ECC87E"/>
+    <w:lvl w:ilvl="0" w:tplc="280A0001">
+      <w:start w:val="1"/>
+      <w:numFmt w:val="bullet"/>
+      <w:lvlText w:val=""/>
+      <w:lvlJc w:val="left"/>
+      <w:pPr>
+        <w:ind w:left="2880" w:hanging="360"/>
+      </w:pPr>
+      <w:rPr>
+        <w:rFonts w:ascii="Symbol" w:hAnsi="Symbol" w:hint="default"/>
+      </w:rPr>
+    </w:lvl>
+    <w:lvl w:ilvl="1" w:tplc="280A0003" w:tentative="1">
+      <w:start w:val="1"/>
+      <w:numFmt w:val="bullet"/>
+      <w:lvlText w:val="o"/>
+      <w:lvlJc w:val="left"/>
+      <w:pPr>
+        <w:ind w:left="3600" w:hanging="360"/>
+      </w:pPr>
+      <w:rPr>
+        <w:rFonts w:ascii="Courier New" w:hAnsi="Courier New" w:cs="Courier New" w:hint="default"/>
+      </w:rPr>
+    </w:lvl>
+    <w:lvl w:ilvl="2" w:tplc="280A0005" w:tentative="1">
+      <w:start w:val="1"/>
+      <w:numFmt w:val="bullet"/>
+      <w:lvlText w:val=""/>
+      <w:lvlJc w:val="left"/>
+      <w:pPr>
+        <w:ind w:left="4320" w:hanging="360"/>
+      </w:pPr>
+      <w:rPr>
+        <w:rFonts w:ascii="Wingdings" w:hAnsi="Wingdings" w:hint="default"/>
+      </w:rPr>
+    </w:lvl>
+    <w:lvl w:ilvl="3" w:tplc="280A0001" w:tentative="1">
+      <w:start w:val="1"/>
+      <w:numFmt w:val="bullet"/>
+      <w:lvlText w:val=""/>
+      <w:lvlJc w:val="left"/>
+      <w:pPr>
+        <w:ind w:left="5040" w:hanging="360"/>
+      </w:pPr>
+      <w:rPr>
+        <w:rFonts w:ascii="Symbol" w:hAnsi="Symbol" w:hint="default"/>
+      </w:rPr>
+    </w:lvl>
+    <w:lvl w:ilvl="4" w:tplc="280A0003" w:tentative="1">
+      <w:start w:val="1"/>
+      <w:numFmt w:val="bullet"/>
+      <w:lvlText w:val="o"/>
+      <w:lvlJc w:val="left"/>
+      <w:pPr>
+        <w:ind w:left="5760" w:hanging="360"/>
+      </w:pPr>
+      <w:rPr>
+        <w:rFonts w:ascii="Courier New" w:hAnsi="Courier New" w:cs="Courier New" w:hint="default"/>
+      </w:rPr>
+    </w:lvl>
+    <w:lvl w:ilvl="5" w:tplc="280A0005" w:tentative="1">
+      <w:start w:val="1"/>
+      <w:numFmt w:val="bullet"/>
+      <w:lvlText w:val=""/>
+      <w:lvlJc w:val="left"/>
+      <w:pPr>
+        <w:ind w:left="6480" w:hanging="360"/>
+      </w:pPr>
+      <w:rPr>
+        <w:rFonts w:ascii="Wingdings" w:hAnsi="Wingdings" w:hint="default"/>
+      </w:rPr>
+    </w:lvl>
+    <w:lvl w:ilvl="6" w:tplc="280A0001" w:tentative="1">
+      <w:start w:val="1"/>
+      <w:numFmt w:val="bullet"/>
+      <w:lvlText w:val=""/>
+      <w:lvlJc w:val="left"/>
+      <w:pPr>
+        <w:ind w:left="7200" w:hanging="360"/>
+      </w:pPr>
+      <w:rPr>
+        <w:rFonts w:ascii="Symbol" w:hAnsi="Symbol" w:hint="default"/>
+      </w:rPr>
+    </w:lvl>
+    <w:lvl w:ilvl="7" w:tplc="280A0003" w:tentative="1">
+      <w:start w:val="1"/>
+      <w:numFmt w:val="bullet"/>
+      <w:lvlText w:val="o"/>
+      <w:lvlJc w:val="left"/>
+      <w:pPr>
+        <w:ind w:left="7920" w:hanging="360"/>
+      </w:pPr>
+      <w:rPr>
+        <w:rFonts w:ascii="Courier New" w:hAnsi="Courier New" w:cs="Courier New" w:hint="default"/>
+      </w:rPr>
+    </w:lvl>
+    <w:lvl w:ilvl="8" w:tplc="280A0005" w:tentative="1">
+      <w:start w:val="1"/>
+      <w:numFmt w:val="bullet"/>
+      <w:lvlText w:val=""/>
+      <w:lvlJc w:val="left"/>
+      <w:pPr>
+        <w:ind w:left="8640" w:hanging="360"/>
+      </w:pPr>
+      <w:rPr>
+        <w:rFonts w:ascii="Wingdings" w:hAnsi="Wingdings" w:hint="default"/>
+      </w:rPr>
+    </w:lvl>
+  </w:abstractNum>
+  <w:abstractNum w:abstractNumId="12">
+    <w:nsid w:val="6C315CF1"/>
+    <w:multiLevelType w:val="hybridMultilevel"/>
+    <w:tmpl w:val="B72C8BDE"/>
+    <w:lvl w:ilvl="0" w:tplc="280A0001">
+      <w:start w:val="1"/>
+      <w:numFmt w:val="bullet"/>
+      <w:lvlText w:val=""/>
+      <w:lvlJc w:val="left"/>
+      <w:pPr>
+        <w:ind w:left="2880" w:hanging="360"/>
+      </w:pPr>
+      <w:rPr>
+        <w:rFonts w:ascii="Symbol" w:hAnsi="Symbol" w:hint="default"/>
+      </w:rPr>
+    </w:lvl>
+    <w:lvl w:ilvl="1" w:tplc="280A0003" w:tentative="1">
+      <w:start w:val="1"/>
+      <w:numFmt w:val="bullet"/>
+      <w:lvlText w:val="o"/>
+      <w:lvlJc w:val="left"/>
+      <w:pPr>
+        <w:ind w:left="3600" w:hanging="360"/>
+      </w:pPr>
+      <w:rPr>
+        <w:rFonts w:ascii="Courier New" w:hAnsi="Courier New" w:cs="Courier New" w:hint="default"/>
+      </w:rPr>
+    </w:lvl>
+    <w:lvl w:ilvl="2" w:tplc="280A0005" w:tentative="1">
+      <w:start w:val="1"/>
+      <w:numFmt w:val="bullet"/>
+      <w:lvlText w:val=""/>
+      <w:lvlJc w:val="left"/>
+      <w:pPr>
+        <w:ind w:left="4320" w:hanging="360"/>
+      </w:pPr>
+      <w:rPr>
+        <w:rFonts w:ascii="Wingdings" w:hAnsi="Wingdings" w:hint="default"/>
+      </w:rPr>
+    </w:lvl>
+    <w:lvl w:ilvl="3" w:tplc="280A0001" w:tentative="1">
+      <w:start w:val="1"/>
+      <w:numFmt w:val="bullet"/>
+      <w:lvlText w:val=""/>
+      <w:lvlJc w:val="left"/>
+      <w:pPr>
+        <w:ind w:left="5040" w:hanging="360"/>
+      </w:pPr>
+      <w:rPr>
+        <w:rFonts w:ascii="Symbol" w:hAnsi="Symbol" w:hint="default"/>
+      </w:rPr>
+    </w:lvl>
+    <w:lvl w:ilvl="4" w:tplc="280A0003" w:tentative="1">
+      <w:start w:val="1"/>
+      <w:numFmt w:val="bullet"/>
+      <w:lvlText w:val="o"/>
+      <w:lvlJc w:val="left"/>
+      <w:pPr>
+        <w:ind w:left="5760" w:hanging="360"/>
+      </w:pPr>
+      <w:rPr>
+        <w:rFonts w:ascii="Courier New" w:hAnsi="Courier New" w:cs="Courier New" w:hint="default"/>
+      </w:rPr>
+    </w:lvl>
+    <w:lvl w:ilvl="5" w:tplc="280A0005" w:tentative="1">
+      <w:start w:val="1"/>
+      <w:numFmt w:val="bullet"/>
+      <w:lvlText w:val=""/>
+      <w:lvlJc w:val="left"/>
+      <w:pPr>
+        <w:ind w:left="6480" w:hanging="360"/>
+      </w:pPr>
+      <w:rPr>
+        <w:rFonts w:ascii="Wingdings" w:hAnsi="Wingdings" w:hint="default"/>
+      </w:rPr>
+    </w:lvl>
+    <w:lvl w:ilvl="6" w:tplc="280A0001" w:tentative="1">
+      <w:start w:val="1"/>
+      <w:numFmt w:val="bullet"/>
+      <w:lvlText w:val=""/>
+      <w:lvlJc w:val="left"/>
+      <w:pPr>
+        <w:ind w:left="7200" w:hanging="360"/>
+      </w:pPr>
+      <w:rPr>
+        <w:rFonts w:ascii="Symbol" w:hAnsi="Symbol" w:hint="default"/>
+      </w:rPr>
+    </w:lvl>
+    <w:lvl w:ilvl="7" w:tplc="280A0003" w:tentative="1">
+      <w:start w:val="1"/>
+      <w:numFmt w:val="bullet"/>
+      <w:lvlText w:val="o"/>
+      <w:lvlJc w:val="left"/>
+      <w:pPr>
+        <w:ind w:left="7920" w:hanging="360"/>
+      </w:pPr>
+      <w:rPr>
+        <w:rFonts w:ascii="Courier New" w:hAnsi="Courier New" w:cs="Courier New" w:hint="default"/>
+      </w:rPr>
+    </w:lvl>
+    <w:lvl w:ilvl="8" w:tplc="280A0005" w:tentative="1">
+      <w:start w:val="1"/>
+      <w:numFmt w:val="bullet"/>
+      <w:lvlText w:val=""/>
+      <w:lvlJc w:val="left"/>
+      <w:pPr>
+        <w:ind w:left="8640" w:hanging="360"/>
+      </w:pPr>
+      <w:rPr>
+        <w:rFonts w:ascii="Wingdings" w:hAnsi="Wingdings" w:hint="default"/>
+      </w:rPr>
+    </w:lvl>
+  </w:abstractNum>
+  <w:abstractNum w:abstractNumId="13">
     <w:nsid w:val="7B3D2630"/>
     <w:multiLevelType w:val="hybridMultilevel"/>
     <w:tmpl w:val="F7F2C94E"/>
@@ -5397,7 +8409,46 @@
     </w:lvl>
   </w:abstractNum>
   <w:num w:numId="1">
+    <w:abstractNumId w:val="13"/>
+  </w:num>
+  <w:num w:numId="2">
+    <w:abstractNumId w:val="10"/>
+  </w:num>
+  <w:num w:numId="3">
+    <w:abstractNumId w:val="7"/>
+  </w:num>
+  <w:num w:numId="4">
+    <w:abstractNumId w:val="1"/>
+  </w:num>
+  <w:num w:numId="5">
+    <w:abstractNumId w:val="4"/>
+  </w:num>
+  <w:num w:numId="6">
+    <w:abstractNumId w:val="6"/>
+  </w:num>
+  <w:num w:numId="7">
+    <w:abstractNumId w:val="3"/>
+  </w:num>
+  <w:num w:numId="8">
+    <w:abstractNumId w:val="11"/>
+  </w:num>
+  <w:num w:numId="9">
+    <w:abstractNumId w:val="2"/>
+  </w:num>
+  <w:num w:numId="10">
+    <w:abstractNumId w:val="12"/>
+  </w:num>
+  <w:num w:numId="11">
+    <w:abstractNumId w:val="5"/>
+  </w:num>
+  <w:num w:numId="12">
     <w:abstractNumId w:val="0"/>
+  </w:num>
+  <w:num w:numId="13">
+    <w:abstractNumId w:val="8"/>
+  </w:num>
+  <w:num w:numId="14">
+    <w:abstractNumId w:val="9"/>
   </w:num>
 </w:numbering>
 </file>
@@ -5925,6 +8976,15 @@
       <w:szCs w:val="16"/>
     </w:rPr>
   </w:style>
+  <w:style w:type="paragraph" w:styleId="Sinespaciado">
+    <w:name w:val="No Spacing"/>
+    <w:uiPriority w:val="1"/>
+    <w:qFormat/>
+    <w:rsid w:val="00BE24AA"/>
+    <w:pPr>
+      <w:spacing w:after="0" w:line="240" w:lineRule="auto"/>
+    </w:pPr>
+  </w:style>
 </w:styles>
 </file>
 

</xml_diff>